<commit_message>
Have managed to compile, convert and install a "Hello world!" applet. About to start work on a basic challenge-response applet.
</commit_message>
<xml_diff>
--- a/centrelinkplaid-version-8.docx
+++ b/centrelinkplaid-version-8.docx
@@ -1,6 +1,6 @@
 
 <file path=word/document.xml><?xml version="1.0" encoding="utf-8"?>
-<w:document xmlns:wpc="http://schemas.microsoft.com/office/word/2010/wordprocessingCanvas" xmlns:mc="http://schemas.openxmlformats.org/markup-compatibility/2006" xmlns:o="urn:schemas-microsoft-com:office:office" xmlns:r="http://schemas.openxmlformats.org/officeDocument/2006/relationships" xmlns:m="http://schemas.openxmlformats.org/officeDocument/2006/math" xmlns:v="urn:schemas-microsoft-com:vml" xmlns:wp14="http://schemas.microsoft.com/office/word/2010/wordprocessingDrawing" xmlns:wp="http://schemas.openxmlformats.org/drawingml/2006/wordprocessingDrawing" xmlns:w10="urn:schemas-microsoft-com:office:word" xmlns:w="http://schemas.openxmlformats.org/wordprocessingml/2006/main" xmlns:w14="http://schemas.microsoft.com/office/word/2010/wordml" xmlns:w15="http://schemas.microsoft.com/office/word/2012/wordml" xmlns:wpg="http://schemas.microsoft.com/office/word/2010/wordprocessingGroup" xmlns:wpi="http://schemas.microsoft.com/office/word/2010/wordprocessingInk" xmlns:wne="http://schemas.microsoft.com/office/word/2006/wordml" xmlns:wps="http://schemas.microsoft.com/office/word/2010/wordprocessingShape" mc:Ignorable="w14 w15 wp14">
+<w:document xmlns:wpc="http://schemas.microsoft.com/office/word/2010/wordprocessingCanvas" xmlns:mo="http://schemas.microsoft.com/office/mac/office/2008/main" xmlns:mc="http://schemas.openxmlformats.org/markup-compatibility/2006" xmlns:mv="urn:schemas-microsoft-com:mac:vml" xmlns:o="urn:schemas-microsoft-com:office:office" xmlns:r="http://schemas.openxmlformats.org/officeDocument/2006/relationships" xmlns:m="http://schemas.openxmlformats.org/officeDocument/2006/math" xmlns:v="urn:schemas-microsoft-com:vml" xmlns:wp14="http://schemas.microsoft.com/office/word/2010/wordprocessingDrawing" xmlns:wp="http://schemas.openxmlformats.org/drawingml/2006/wordprocessingDrawing" xmlns:w10="urn:schemas-microsoft-com:office:word" xmlns:w="http://schemas.openxmlformats.org/wordprocessingml/2006/main" xmlns:w14="http://schemas.microsoft.com/office/word/2010/wordml" xmlns:wpg="http://schemas.microsoft.com/office/word/2010/wordprocessingGroup" xmlns:wpi="http://schemas.microsoft.com/office/word/2010/wordprocessingInk" xmlns:wne="http://schemas.microsoft.com/office/word/2006/wordml" xmlns:wps="http://schemas.microsoft.com/office/word/2010/wordprocessingShape" mc:Ignorable="w14 wp14">
   <w:body>
     <w:p>
       <w:pPr>
@@ -10,9 +10,8 @@
       <w:bookmarkStart w:id="1" w:name="_Toc405905247"/>
       <w:bookmarkStart w:id="2" w:name="_Toc406401525"/>
       <w:bookmarkStart w:id="3" w:name="_Toc407700969"/>
-      <w:bookmarkStart w:id="4" w:name="_Toc142718988"/>
-      <w:bookmarkStart w:id="5" w:name="_Toc408582059"/>
-      <w:bookmarkStart w:id="6" w:name="_GoBack"/>
+      <w:bookmarkStart w:id="4" w:name="_Toc408582059"/>
+      <w:bookmarkStart w:id="5" w:name="_Toc142718988"/>
       <w:r>
         <w:t xml:space="preserve">PLAID </w:t>
       </w:r>
@@ -23,42 +22,41 @@
         <w:t>application specification</w:t>
       </w:r>
       <w:bookmarkEnd w:id="3"/>
-      <w:bookmarkEnd w:id="5"/>
+      <w:bookmarkEnd w:id="4"/>
     </w:p>
     <w:p>
       <w:pPr>
         <w:pStyle w:val="DHSHEADING2"/>
       </w:pPr>
-      <w:bookmarkStart w:id="7" w:name="_Toc405802711"/>
-      <w:bookmarkStart w:id="8" w:name="_Toc405905248"/>
-      <w:bookmarkStart w:id="9" w:name="_Toc406401526"/>
-      <w:bookmarkStart w:id="10" w:name="_Toc407700970"/>
-      <w:bookmarkStart w:id="11" w:name="_Toc408582060"/>
+      <w:bookmarkStart w:id="6" w:name="_Toc405802711"/>
+      <w:bookmarkStart w:id="7" w:name="_Toc405905248"/>
+      <w:bookmarkStart w:id="8" w:name="_Toc406401526"/>
+      <w:bookmarkStart w:id="9" w:name="_Toc407700970"/>
+      <w:bookmarkStart w:id="10" w:name="_Toc408582060"/>
       <w:r>
         <w:t>License Version 8</w:t>
       </w:r>
       <w:r>
         <w:t>.0</w:t>
       </w:r>
-      <w:bookmarkStart w:id="12" w:name="_Toc405802712"/>
-      <w:bookmarkStart w:id="13" w:name="_Toc405905249"/>
+      <w:bookmarkStart w:id="11" w:name="_Toc405802712"/>
+      <w:bookmarkStart w:id="12" w:name="_Toc405905249"/>
+      <w:bookmarkEnd w:id="6"/>
       <w:bookmarkEnd w:id="7"/>
+      <w:r>
+        <w:t xml:space="preserve"> </w:t>
+      </w:r>
       <w:bookmarkEnd w:id="8"/>
-      <w:r>
-        <w:t xml:space="preserve"> </w:t>
+      <w:bookmarkEnd w:id="11"/>
+      <w:bookmarkEnd w:id="12"/>
+      <w:r>
+        <w:t>–</w:t>
+      </w:r>
+      <w:r>
+        <w:t xml:space="preserve"> Final</w:t>
       </w:r>
       <w:bookmarkEnd w:id="9"/>
-      <w:bookmarkEnd w:id="12"/>
-      <w:bookmarkEnd w:id="13"/>
-      <w:r>
-        <w:t>–</w:t>
-      </w:r>
-      <w:r>
-        <w:t xml:space="preserve"> Final</w:t>
-      </w:r>
       <w:bookmarkEnd w:id="10"/>
-      <w:bookmarkEnd w:id="11"/>
-      <w:bookmarkEnd w:id="6"/>
     </w:p>
     <w:sdt>
       <w:sdtPr>
@@ -3273,19 +3271,27 @@
       <w:r>
         <w:br w:type="page"/>
       </w:r>
-      <w:bookmarkStart w:id="14" w:name="_Toc408582061"/>
+      <w:bookmarkStart w:id="13" w:name="_Toc408582061"/>
       <w:r>
         <w:lastRenderedPageBreak/>
         <w:t>Introduction</w:t>
       </w:r>
-      <w:bookmarkEnd w:id="14"/>
+      <w:bookmarkEnd w:id="13"/>
     </w:p>
     <w:p>
       <w:pPr>
         <w:pStyle w:val="DHSbodytext"/>
       </w:pPr>
       <w:r>
-        <w:t xml:space="preserve">PLAID (Protocol for Light weight Authentication of ID) is a smartcard authentication protocol developed by Centrelink, which is cryptographically stronger, faster and more private for contactless applications than most or all equivalent authentication protocols currently available either proprietary or via existing formal standards. PLAID is designed to perform a high strength mutual authentication in the 150-300 millisecond range, (0.15 to 0.3 of a second), making it suitable for a range of mission critical contactless applications. </w:t>
+        <w:t xml:space="preserve">PLAID (Protocol for Light weight Authentication of ID) is a smartcard authentication protocol developed by </w:t>
+      </w:r>
+      <w:proofErr w:type="spellStart"/>
+      <w:r>
+        <w:t>Centrelink</w:t>
+      </w:r>
+      <w:proofErr w:type="spellEnd"/>
+      <w:r>
+        <w:t xml:space="preserve">, which is cryptographically stronger, faster and more private for contactless applications than most or all equivalent authentication protocols currently available either proprietary or via existing formal standards. PLAID is designed to perform a high strength mutual authentication in the 150-300 millisecond range, (0.15 to 0.3 of a second), making it suitable for a range of mission critical contactless applications. </w:t>
       </w:r>
     </w:p>
     <w:p>
@@ -3300,8 +3306,13 @@
       <w:pPr>
         <w:pStyle w:val="DHSbodytext"/>
       </w:pPr>
-      <w:r>
-        <w:t xml:space="preserve">Centrelink, an Australian Government Statutory Agency, has a consequent strategic interest in obtaining commercial off the shelf (COTS) product using PLAID. </w:t>
+      <w:proofErr w:type="spellStart"/>
+      <w:r>
+        <w:t>Centrelink</w:t>
+      </w:r>
+      <w:proofErr w:type="spellEnd"/>
+      <w:r>
+        <w:t xml:space="preserve">, an Australian Government Statutory Agency, has a consequent strategic interest in obtaining commercial off the shelf (COTS) product using PLAID. </w:t>
       </w:r>
     </w:p>
     <w:p>
@@ -3309,7 +3320,31 @@
         <w:pStyle w:val="DHSbodytext"/>
       </w:pPr>
       <w:r>
-        <w:t xml:space="preserve">Since Centrelink obtains the greatest advantage by the broadest use of PLAID, Centrelink chooses to license the intellectual property developed by Centrelink to other agencies, government and commercial organisations on an open, free and non-discriminatory basis, and to propose it as a component of forward formal Australian and ISO/IEC standards. </w:t>
+        <w:t xml:space="preserve">Since </w:t>
+      </w:r>
+      <w:proofErr w:type="spellStart"/>
+      <w:r>
+        <w:t>Centrelink</w:t>
+      </w:r>
+      <w:proofErr w:type="spellEnd"/>
+      <w:r>
+        <w:t xml:space="preserve"> obtains the greatest advantage by the broadest use of PLAID, </w:t>
+      </w:r>
+      <w:proofErr w:type="spellStart"/>
+      <w:r>
+        <w:t>Centrelink</w:t>
+      </w:r>
+      <w:proofErr w:type="spellEnd"/>
+      <w:r>
+        <w:t xml:space="preserve"> chooses to license the intellectual property developed by </w:t>
+      </w:r>
+      <w:proofErr w:type="spellStart"/>
+      <w:r>
+        <w:t>Centrelink</w:t>
+      </w:r>
+      <w:proofErr w:type="spellEnd"/>
+      <w:r>
+        <w:t xml:space="preserve"> to other agencies, government and commercial organisations on an open, free and non-discriminatory basis, and to propose it as a component of forward formal Australian and ISO/IEC standards. </w:t>
       </w:r>
     </w:p>
     <w:p>
@@ -3317,8 +3352,21 @@
         <w:pStyle w:val="DHSbodytext"/>
       </w:pPr>
       <w:r>
-        <w:t>In order to facilitate the above, Centrelink has structured a program to;</w:t>
-      </w:r>
+        <w:t xml:space="preserve">In order to facilitate the above, </w:t>
+      </w:r>
+      <w:proofErr w:type="spellStart"/>
+      <w:r>
+        <w:t>Centrelink</w:t>
+      </w:r>
+      <w:proofErr w:type="spellEnd"/>
+      <w:r>
+        <w:t xml:space="preserve"> has structured a program to</w:t>
+      </w:r>
+      <w:proofErr w:type="gramStart"/>
+      <w:r>
+        <w:t>;</w:t>
+      </w:r>
+      <w:proofErr w:type="gramEnd"/>
     </w:p>
     <w:p>
       <w:pPr>
@@ -3384,7 +3432,15 @@
         <w:pStyle w:val="DHSbodytext"/>
       </w:pPr>
       <w:r>
-        <w:t xml:space="preserve">This specification is a step in the standardisation strategy. It provides any interested party with a formal, stabilised and prototyped version of PLAID (Version 8) which has both been reviewed by respected cryptographic organisations and has been load tested on a significant range of smartcards and devices over a four year period. </w:t>
+        <w:t>This specification is a step in the standardisation strategy. It provides any interested party with a formal, stabilised and prototyped version of PLAID (Version 8</w:t>
+      </w:r>
+      <w:proofErr w:type="gramStart"/>
+      <w:r>
+        <w:t>) which</w:t>
+      </w:r>
+      <w:proofErr w:type="gramEnd"/>
+      <w:r>
+        <w:t xml:space="preserve"> has both been reviewed by respected cryptographic organisations and has been load tested on a significant range of smartcards and devices over a four year period. </w:t>
       </w:r>
     </w:p>
     <w:p>
@@ -3392,7 +3448,32 @@
         <w:pStyle w:val="DHSbodytext"/>
       </w:pPr>
       <w:r>
-        <w:t xml:space="preserve">Version 8 incorporates various cryptographic enhancements in response to issues identified by the Australian Defence Signals Directorate (DSD), the US National Institute of Standards and Technology (NIST), a number of Independent cryptographic experts and consultants, a number of respected commercial cryptographic teams, as well as the internal Centrelink team. This version also incorporates enhancements and simplifications in support of a broader range of use cases raised by a number of US agencies and NIST in US workshops. Some of these changes are designed to enable support for ISO/IEC 24727 parts 3 and 6, which is emerging as an important requirement for any formal authentication protocol. PLAID version 8 will be formally registered by Centrelink under the ISO/IEC 24727-6 registration authority. </w:t>
+        <w:t xml:space="preserve">Version 8 incorporates various cryptographic enhancements in response to issues identified by the Australian Defence Signals Directorate (DSD), the US National Institute of Standards and Technology (NIST), a number of Independent cryptographic experts and consultants, a number of respected commercial cryptographic teams, as well as the internal </w:t>
+      </w:r>
+      <w:proofErr w:type="spellStart"/>
+      <w:r>
+        <w:t>Centrelink</w:t>
+      </w:r>
+      <w:proofErr w:type="spellEnd"/>
+      <w:r>
+        <w:t xml:space="preserve"> team. This version also incorporates enhancements and simplifications in support of a broader range of use cases raised by a number of US agencies and NIST in US workshops. Some of these changes are designed to enable support for ISO/IEC 24727 parts 3 and 6, which is emerging as an important </w:t>
+      </w:r>
+      <w:r>
+        <w:lastRenderedPageBreak/>
+        <w:t xml:space="preserve">requirement for any formal authentication protocol. </w:t>
+      </w:r>
+      <w:proofErr w:type="gramStart"/>
+      <w:r>
+        <w:t xml:space="preserve">PLAID version 8 will be formally registered by </w:t>
+      </w:r>
+      <w:proofErr w:type="spellStart"/>
+      <w:r>
+        <w:t>Centrelink</w:t>
+      </w:r>
+      <w:proofErr w:type="spellEnd"/>
+      <w:proofErr w:type="gramEnd"/>
+      <w:r>
+        <w:t xml:space="preserve"> under the ISO/IEC 24727-6 registration authority. </w:t>
       </w:r>
     </w:p>
     <w:p>
@@ -3400,8 +3481,23 @@
         <w:pStyle w:val="DHSbodytext"/>
       </w:pPr>
       <w:r>
-        <w:lastRenderedPageBreak/>
-        <w:t xml:space="preserve">The specification of PLAID version 8 is the last version of this document supported 100% by Centrelink; future versions will be available as a formal Australian Standard (and probably subsequently as an ISO/IEC standard). Centrelink will continue to support reference implementations of the formal Australian and ISO/IEC Standard as required. </w:t>
+        <w:t xml:space="preserve">The specification of PLAID version 8 is the last version of this document supported 100% by </w:t>
+      </w:r>
+      <w:proofErr w:type="spellStart"/>
+      <w:r>
+        <w:t>Centrelink</w:t>
+      </w:r>
+      <w:proofErr w:type="spellEnd"/>
+      <w:r>
+        <w:t xml:space="preserve">; future versions will be available as a formal Australian Standard (and probably subsequently as an ISO/IEC standard). </w:t>
+      </w:r>
+      <w:proofErr w:type="spellStart"/>
+      <w:r>
+        <w:t>Centrelink</w:t>
+      </w:r>
+      <w:proofErr w:type="spellEnd"/>
+      <w:r>
+        <w:t xml:space="preserve"> will continue to support reference implementations of the formal Australian and ISO/IEC Standard as required. </w:t>
       </w:r>
     </w:p>
     <w:p>
@@ -3409,7 +3505,15 @@
         <w:pStyle w:val="DHSbodytext"/>
       </w:pPr>
       <w:r>
-        <w:t>This document includes a production licence which allows the re-distribution of PLAID intellectual property without restriction and without the possibility of licence condition alteration. As such, manufacturers may choose to incorporate PLAID into their product offerings at no cost. This licence will continue to be offered for implementations under both Australian and ISO/IEC standardisation processes.</w:t>
+        <w:t xml:space="preserve">This document includes a production </w:t>
+      </w:r>
+      <w:proofErr w:type="gramStart"/>
+      <w:r>
+        <w:t>licence which</w:t>
+      </w:r>
+      <w:proofErr w:type="gramEnd"/>
+      <w:r>
+        <w:t xml:space="preserve"> allows the re-distribution of PLAID intellectual property without restriction and without the possibility of licence condition alteration. As such, manufacturers may choose to incorporate PLAID into their product offerings at no cost. This licence will continue to be offered for implementations under both Australian and ISO/IEC standardisation processes.</w:t>
       </w:r>
     </w:p>
     <w:p>
@@ -3420,14 +3524,14 @@
           <w:numId w:val="10"/>
         </w:numPr>
       </w:pPr>
-      <w:bookmarkStart w:id="15" w:name="_Toc407700972"/>
-      <w:bookmarkStart w:id="16" w:name="_Toc408582062"/>
-      <w:bookmarkEnd w:id="4"/>
+      <w:bookmarkStart w:id="14" w:name="_Toc407700972"/>
+      <w:bookmarkStart w:id="15" w:name="_Toc408582062"/>
+      <w:bookmarkEnd w:id="5"/>
       <w:r>
         <w:t>PLAID Authentication Protocol</w:t>
       </w:r>
+      <w:bookmarkEnd w:id="14"/>
       <w:bookmarkEnd w:id="15"/>
-      <w:bookmarkEnd w:id="16"/>
     </w:p>
     <w:p>
       <w:pPr>
@@ -3495,7 +3599,27 @@
           <w:sz w:val="22"/>
           <w:szCs w:val="22"/>
         </w:rPr>
-        <w:t xml:space="preserve">The PLAID protocol is optimised for a fast mutual authentication between the smartcard and devices or middleware using either contact or contactless smartcard implementations. In optimal configurations, with high end cards and optimised environments, total transaction speeds range between 150 and 300 milliseconds (0.15 - 0.3 seconds). Slightly longer times are experienced when working with large access control objects such as biometric templates. </w:t>
+        <w:t xml:space="preserve">The PLAID protocol is optimised for a fast mutual authentication between the smartcard and devices or middleware using either contact or contactless smartcard implementations. In optimal configurations, with </w:t>
+      </w:r>
+      <w:proofErr w:type="gramStart"/>
+      <w:r>
+        <w:rPr>
+          <w:rFonts w:ascii="Arial" w:hAnsi="Arial" w:cs="Arial"/>
+          <w:color w:val="000000"/>
+          <w:sz w:val="22"/>
+          <w:szCs w:val="22"/>
+        </w:rPr>
+        <w:t>high end</w:t>
+      </w:r>
+      <w:proofErr w:type="gramEnd"/>
+      <w:r>
+        <w:rPr>
+          <w:rFonts w:ascii="Arial" w:hAnsi="Arial" w:cs="Arial"/>
+          <w:color w:val="000000"/>
+          <w:sz w:val="22"/>
+          <w:szCs w:val="22"/>
+        </w:rPr>
+        <w:t xml:space="preserve"> cards and optimised environments, total transaction speeds range between 150 and 300 milliseconds (0.15 - 0.3 seconds). Slightly longer times are experienced when working with large access control objects such as biometric templates. </w:t>
       </w:r>
     </w:p>
     <w:p>
@@ -3511,7 +3635,15 @@
         <w:pStyle w:val="DHSbullets"/>
       </w:pPr>
       <w:r>
-        <w:t xml:space="preserve">ID-leakage – the leakage of individually identifiable, unique or determinable data or characteristic of the smartcard or card holder during authentication. </w:t>
+        <w:t xml:space="preserve">ID-leakage – the leakage of individually identifiable, unique or determinable data or characteristic of the smartcard or </w:t>
+      </w:r>
+      <w:proofErr w:type="gramStart"/>
+      <w:r>
+        <w:t>card holder</w:t>
+      </w:r>
+      <w:proofErr w:type="gramEnd"/>
+      <w:r>
+        <w:t xml:space="preserve"> during authentication. </w:t>
       </w:r>
     </w:p>
     <w:p>
@@ -3519,7 +3651,15 @@
         <w:pStyle w:val="DHSbullets"/>
       </w:pPr>
       <w:r>
-        <w:t xml:space="preserve">Private-data-leakage – availability of private data in the clear at interfaces accessible by other than the data owner or appropriately authorised parties. </w:t>
+        <w:t xml:space="preserve">Private-data-leakage – availability of private data in the clear at interfaces accessible by other </w:t>
+      </w:r>
+      <w:proofErr w:type="gramStart"/>
+      <w:r>
+        <w:t>than</w:t>
+      </w:r>
+      <w:proofErr w:type="gramEnd"/>
+      <w:r>
+        <w:t xml:space="preserve"> the data owner or appropriately authorised parties. </w:t>
       </w:r>
     </w:p>
     <w:p>
@@ -3535,7 +3675,15 @@
         <w:pStyle w:val="DHSbullets"/>
       </w:pPr>
       <w:r>
-        <w:t xml:space="preserve">Reflection attack – an attack where a host can be fooled into accepting a challenge as valid, where the challenge was previously generated by the host in a previous authentication. </w:t>
+        <w:t xml:space="preserve">Reflection attack – an attack where a host can be fooled into accepting a challenge as valid, where the </w:t>
+      </w:r>
+      <w:proofErr w:type="gramStart"/>
+      <w:r>
+        <w:t>challenge was previously generated by the host in a previous authentication</w:t>
+      </w:r>
+      <w:proofErr w:type="gramEnd"/>
+      <w:r>
+        <w:t xml:space="preserve">. </w:t>
       </w:r>
     </w:p>
     <w:p>
@@ -3547,7 +3695,15 @@
         </w:rPr>
       </w:pPr>
       <w:r>
-        <w:t xml:space="preserve">Man-in-the-middle attack – an attack where an active emulator or similar device or devices insert themselves in the session between the real smartcard and the reader and maliciously modify data within the session in such a fashion that neither the smartcard nor reader detect the modified session. </w:t>
+        <w:t xml:space="preserve">Man-in-the-middle attack – an attack where an active emulator or similar device or devices insert themselves in the session between the real smartcard and the reader and maliciously modify data within the session in such a fashion that neither the smartcard nor </w:t>
+      </w:r>
+      <w:proofErr w:type="gramStart"/>
+      <w:r>
+        <w:t>reader detect</w:t>
+      </w:r>
+      <w:proofErr w:type="gramEnd"/>
+      <w:r>
+        <w:t xml:space="preserve"> the modified session. </w:t>
       </w:r>
     </w:p>
     <w:p>
@@ -3563,8 +3719,13 @@
         <w:pStyle w:val="DHSbodytext"/>
       </w:pPr>
       <w:r>
-        <w:t>PLAID version 8 supports the following new features;</w:t>
-      </w:r>
+        <w:t>PLAID version 8 supports the following new features</w:t>
+      </w:r>
+      <w:proofErr w:type="gramStart"/>
+      <w:r>
+        <w:t>;</w:t>
+      </w:r>
+      <w:proofErr w:type="gramEnd"/>
     </w:p>
     <w:p>
       <w:pPr>
@@ -3587,8 +3748,23 @@
         </w:rPr>
       </w:pPr>
       <w:r>
-        <w:lastRenderedPageBreak/>
-        <w:t xml:space="preserve">Multiple operational modes (65,535). Different operational modes, identified by “OpModeID”, can be used to provide authenticated access control system records with varying content. Depending on the record required by the reader, the protocol will provide an authenticated record of just the type required for the particular environment. These records could for example be all of; a Weigand number; an ICAO credential; a RFC 4122 UUID record; an ISO/IEC 7812 card number; a PIV FASC-N or CHUID record; a biometric template or any other numbering system required by the environment. </w:t>
+        <w:t>Multiple operational modes (65,535). Different operational modes, identified by “</w:t>
+      </w:r>
+      <w:proofErr w:type="spellStart"/>
+      <w:r>
+        <w:t>OpModeID</w:t>
+      </w:r>
+      <w:proofErr w:type="spellEnd"/>
+      <w:r>
+        <w:t xml:space="preserve">”, can be used to provide authenticated access control system records with varying content. Depending on the record required by the reader, the protocol will provide an authenticated record of just the type required for the particular environment. These records could for example be all of; a </w:t>
+      </w:r>
+      <w:proofErr w:type="spellStart"/>
+      <w:r>
+        <w:t>Weigand</w:t>
+      </w:r>
+      <w:proofErr w:type="spellEnd"/>
+      <w:r>
+        <w:t xml:space="preserve"> number; an ICAO credential; a RFC 4122 UUID record; an ISO/IEC 7812 card number; a PIV FASC-N or CHUID record; a biometric template or any other numbering system required by the environment. </w:t>
       </w:r>
     </w:p>
     <w:p>
@@ -3623,13 +3799,13 @@
           <w:numId w:val="10"/>
         </w:numPr>
       </w:pPr>
-      <w:bookmarkStart w:id="17" w:name="_Toc407700973"/>
-      <w:bookmarkStart w:id="18" w:name="_Toc408582063"/>
+      <w:bookmarkStart w:id="16" w:name="_Toc407700973"/>
+      <w:bookmarkStart w:id="17" w:name="_Toc408582063"/>
       <w:r>
         <w:t>Copyright</w:t>
       </w:r>
+      <w:bookmarkEnd w:id="16"/>
       <w:bookmarkEnd w:id="17"/>
-      <w:bookmarkEnd w:id="18"/>
     </w:p>
     <w:p>
       <w:pPr>
@@ -3640,7 +3816,15 @@
         </w:rPr>
       </w:pPr>
       <w:r>
-        <w:t xml:space="preserve">No part of PLAID or its source code may be reproduced, digitised, stored in a retrieval system, communicated to the public or caused to be seen or heard in public, made publicly available or publicly performed, offered for sale or hire or exhibited by way of trade in public or distributed by way of trade in any form or by any means, electronic, mechanical or otherwise without either the written permission of the Commonwealth represented by the Commonwealth Service Delivery Agency (Centrelink) or </w:t>
+        <w:t>No part of PLAID or its source code may be reproduced, digitised, stored in a retrieval system, communicated to the public or caused to be seen or heard in public, made publicly available or publicly performed, offered for sale or hire or exhibited by way of trade in public or distributed by way of trade in any form or by any means, electronic, mechanical or otherwise without either the written permission of the Commonwealth represented by the Commonwealth Service Delivery Agency (</w:t>
+      </w:r>
+      <w:proofErr w:type="spellStart"/>
+      <w:r>
+        <w:t>Centrelink</w:t>
+      </w:r>
+      <w:proofErr w:type="spellEnd"/>
+      <w:r>
+        <w:t xml:space="preserve">) or </w:t>
       </w:r>
       <w:r>
         <w:rPr>
@@ -3658,57 +3842,65 @@
           <w:numId w:val="10"/>
         </w:numPr>
       </w:pPr>
-      <w:bookmarkStart w:id="19" w:name="_Toc407700974"/>
-      <w:bookmarkStart w:id="20" w:name="_Toc408582064"/>
+      <w:bookmarkStart w:id="18" w:name="_Toc407700974"/>
+      <w:bookmarkStart w:id="19" w:name="_Toc408582064"/>
       <w:r>
         <w:t>Software Licensing Terms (License)</w:t>
       </w:r>
+      <w:bookmarkEnd w:id="18"/>
       <w:bookmarkEnd w:id="19"/>
+    </w:p>
+    <w:p>
+      <w:pPr>
+        <w:pStyle w:val="DHSbodytext"/>
+      </w:pPr>
+      <w:r>
+        <w:t xml:space="preserve">The Protocol for Lightweight Authentication of ID (PLAID) described in this document is a cryptographic and algorithmic method and associated source code which uses symmetric and asymmetric cryptography in a unique protocol to protect the communications between smartcard and terminal devices in such a way that strong authentication of objects on the smartcard is possible in a fast and highly secure fashion without the exposure of card or cardholder identifying information or any other information which is useful to an attacker. </w:t>
+      </w:r>
+    </w:p>
+    <w:p>
+      <w:pPr>
+        <w:pStyle w:val="DHSbodytext"/>
+      </w:pPr>
+      <w:r>
+        <w:t xml:space="preserve">This Licence takes effect on and from the date the User first uses; accesses; downloads; reproduces; or otherwise deals with PLAID and/or its source code. </w:t>
+      </w:r>
+    </w:p>
+    <w:p>
+      <w:pPr>
+        <w:pStyle w:val="DHSbodytext"/>
+      </w:pPr>
+      <w:r>
+        <w:t>The User acknowledges and agrees that having access to PLAID and its source code is valuable to the User and in consideration for the Commonwealth of Australia (acting through the Commonwealth Services Delivery Agency also known as '</w:t>
+      </w:r>
+      <w:proofErr w:type="spellStart"/>
+      <w:r>
+        <w:t>Centrelink</w:t>
+      </w:r>
+      <w:proofErr w:type="spellEnd"/>
+      <w:r>
+        <w:t xml:space="preserve">' or such other agency as may, from time to time, administer this Licence on behalf of the Commonwealth of Australia) providing PLAID to the User on the terms of this Licence, the User accepts and agrees to be bound by its terms. </w:t>
+      </w:r>
+    </w:p>
+    <w:p>
+      <w:pPr>
+        <w:pStyle w:val="DHSbodytext"/>
+      </w:pPr>
+      <w:r>
+        <w:t>The User acknowledges that any act of accessing, downloading, copying or using, PLAID and/or its source code will each bind the User to the terms of this Licence.</w:t>
+      </w:r>
+    </w:p>
+    <w:p>
+      <w:pPr>
+        <w:pStyle w:val="DHSHEADING2"/>
+      </w:pPr>
+      <w:bookmarkStart w:id="20" w:name="_Toc407700975"/>
+      <w:bookmarkStart w:id="21" w:name="_Toc408582065"/>
+      <w:r>
+        <w:t>4.1 License</w:t>
+      </w:r>
       <w:bookmarkEnd w:id="20"/>
-    </w:p>
-    <w:p>
-      <w:pPr>
-        <w:pStyle w:val="DHSbodytext"/>
-      </w:pPr>
-      <w:r>
-        <w:t xml:space="preserve">The Protocol for Lightweight Authentication of ID (PLAID) described in this document is a cryptographic and algorithmic method and associated source code which uses symmetric and asymmetric cryptography in a unique protocol to protect the communications between smartcard and terminal devices in such a way that strong authentication of objects on the smartcard is possible in a fast and highly secure fashion without the exposure of card or cardholder identifying information or any other information which is useful to an attacker. </w:t>
-      </w:r>
-    </w:p>
-    <w:p>
-      <w:pPr>
-        <w:pStyle w:val="DHSbodytext"/>
-      </w:pPr>
-      <w:r>
-        <w:t xml:space="preserve">This Licence takes effect on and from the date the User first uses; accesses; downloads; reproduces; or otherwise deals with PLAID and/or its source code. </w:t>
-      </w:r>
-    </w:p>
-    <w:p>
-      <w:pPr>
-        <w:pStyle w:val="DHSbodytext"/>
-      </w:pPr>
-      <w:r>
-        <w:t xml:space="preserve">The User acknowledges and agrees that having access to PLAID and its source code is valuable to the User and in consideration for the Commonwealth of Australia (acting through the Commonwealth Services Delivery Agency also known as 'Centrelink' or such other agency as may, from time to time, administer this Licence on behalf of the Commonwealth of Australia) providing PLAID to the User on the terms of this Licence, the User accepts and agrees to be bound by its terms. </w:t>
-      </w:r>
-    </w:p>
-    <w:p>
-      <w:pPr>
-        <w:pStyle w:val="DHSbodytext"/>
-      </w:pPr>
-      <w:r>
-        <w:t>The User acknowledges that any act of accessing, downloading, copying or using, PLAID and/or its source code will each bind the User to the terms of this Licence.</w:t>
-      </w:r>
-    </w:p>
-    <w:p>
-      <w:pPr>
-        <w:pStyle w:val="DHSHEADING2"/>
-      </w:pPr>
-      <w:bookmarkStart w:id="21" w:name="_Toc407700975"/>
-      <w:bookmarkStart w:id="22" w:name="_Toc408582065"/>
-      <w:r>
-        <w:t>4.1 License</w:t>
-      </w:r>
       <w:bookmarkEnd w:id="21"/>
-      <w:bookmarkEnd w:id="22"/>
     </w:p>
     <w:p>
       <w:pPr>
@@ -3720,7 +3912,11 @@
         </w:rPr>
       </w:pPr>
       <w:r>
-        <w:t>Subject to the terms of this Licence, the Commonwealth of Australia grants to the User a perpetual, irrevocable, world-wide, non-exclusive, royalty free and no-charge licence to use, reproduce, communicate, sub-license and distribute PLAID and/or its source code. The licence in this clause includes the right to incorporate PLAID into any</w:t>
+        <w:t xml:space="preserve">Subject to the terms of this Licence, the Commonwealth of Australia grants to the User a perpetual, irrevocable, world-wide, non-exclusive, royalty free and no-charge licence to use, reproduce, </w:t>
+      </w:r>
+      <w:r>
+        <w:lastRenderedPageBreak/>
+        <w:t>communicate, sub-license and distribute PLAID and/or its source code. The licence in this clause includes the right to incorporate PLAID into any</w:t>
       </w:r>
       <w:r>
         <w:t xml:space="preserve"> Product developed by the User.</w:t>
@@ -3731,7 +3927,6 @@
         <w:pStyle w:val="DHSbodytext"/>
       </w:pPr>
       <w:r>
-        <w:lastRenderedPageBreak/>
         <w:t>The User must, when reproducing or communicating PLAID and/or its source code, ensure that the following words (or words to the same effect) appear concurrently with PLAID and/or its source code, or any reproduction in a material form of PLAID or any part of it, or as part of any licence for any Product which incorporates or uses PLAID:</w:t>
       </w:r>
     </w:p>
@@ -3757,20 +3952,98 @@
       <w:pPr>
         <w:pStyle w:val="DHSHEADING2"/>
       </w:pPr>
-      <w:bookmarkStart w:id="23" w:name="_Toc407700976"/>
-      <w:bookmarkStart w:id="24" w:name="_Toc408582066"/>
+      <w:bookmarkStart w:id="22" w:name="_Toc407700976"/>
+      <w:bookmarkStart w:id="23" w:name="_Toc408582066"/>
       <w:r>
         <w:t>4.2 Intellectual Property Rights</w:t>
       </w:r>
+      <w:bookmarkEnd w:id="22"/>
       <w:bookmarkEnd w:id="23"/>
+    </w:p>
+    <w:p>
+      <w:pPr>
+        <w:pStyle w:val="DHSbodytext"/>
+      </w:pPr>
+      <w:r>
+        <w:t xml:space="preserve">The Intellectual Property Rights in PLAID and its source code remain the exclusive property of the Commonwealth of Australia. </w:t>
+      </w:r>
+    </w:p>
+    <w:p>
+      <w:pPr>
+        <w:pStyle w:val="DHSbodytext"/>
+      </w:pPr>
+      <w:r>
+        <w:t>This Licence does not include or constitute any Moral Rights consent or waiver. The User must not commit any act which constitutes a breach of an author’s Moral Rights in respect the Intellectual Property Rights except where that author has given a Moral Rights consent that meets the requirements of the Copyright Act 1968 (</w:t>
+      </w:r>
+      <w:proofErr w:type="spellStart"/>
+      <w:r>
+        <w:t>Cth</w:t>
+      </w:r>
+      <w:proofErr w:type="spellEnd"/>
+      <w:r>
+        <w:t xml:space="preserve">) or without the Commonwealth of Australia’s written approval. </w:t>
+      </w:r>
+    </w:p>
+    <w:p>
+      <w:pPr>
+        <w:pStyle w:val="DHSbodytext"/>
+      </w:pPr>
+      <w:r>
+        <w:t>The User:</w:t>
+      </w:r>
+    </w:p>
+    <w:p>
+      <w:pPr>
+        <w:pStyle w:val="DHSbullets"/>
+      </w:pPr>
+      <w:proofErr w:type="gramStart"/>
+      <w:r>
+        <w:t>must</w:t>
+      </w:r>
+      <w:proofErr w:type="gramEnd"/>
+      <w:r>
+        <w:t xml:space="preserve"> obtain any third party consents necessary in relation to this Licence; and </w:t>
+      </w:r>
+    </w:p>
+    <w:p>
+      <w:pPr>
+        <w:pStyle w:val="DHSbullets"/>
+      </w:pPr>
+      <w:proofErr w:type="gramStart"/>
+      <w:r>
+        <w:t>warrants</w:t>
+      </w:r>
+      <w:proofErr w:type="gramEnd"/>
+      <w:r>
+        <w:t xml:space="preserve"> that it will not in exercising its rights under this Licence infringe the Intellectual Property Rights of any third parties.</w:t>
+      </w:r>
+    </w:p>
+    <w:p>
+      <w:pPr>
+        <w:pStyle w:val="DHSHEADING2"/>
+      </w:pPr>
+      <w:bookmarkStart w:id="24" w:name="_Toc407700977"/>
+      <w:bookmarkStart w:id="25" w:name="_Toc408582067"/>
+      <w:r>
+        <w:t>4.3 Disclaimer</w:t>
+      </w:r>
       <w:bookmarkEnd w:id="24"/>
+      <w:bookmarkEnd w:id="25"/>
     </w:p>
     <w:p>
       <w:pPr>
         <w:pStyle w:val="DHSbodytext"/>
       </w:pPr>
       <w:r>
-        <w:t xml:space="preserve">The Intellectual Property Rights in PLAID and its source code remain the exclusive property of the Commonwealth of Australia. </w:t>
+        <w:t xml:space="preserve">The Commonwealth of Australia provides no warranty and accepts no responsibility in respect of PLAID and/or its source code or the Intellectual Property Rights that it licenses in this Licence. The Commonwealth of Australia provides PLAID and/or its source code on an "as is" basis, without warranties or conditions of any kind, either express or implied, including without limitation any warranties or conditions of title, non-infringement, merchantability or fitness for a particular purpose. The User agrees that it is solely responsible for determining the appropriateness of using or redistributing PLAID and/or its source code and </w:t>
+      </w:r>
+      <w:proofErr w:type="gramStart"/>
+      <w:r>
+        <w:t>assume</w:t>
+      </w:r>
+      <w:proofErr w:type="gramEnd"/>
+      <w:r>
+        <w:t xml:space="preserve"> any risks associated with the exercise of the permissions under this Licence. </w:t>
       </w:r>
     </w:p>
     <w:p>
@@ -3778,144 +4051,110 @@
         <w:pStyle w:val="DHSbodytext"/>
       </w:pPr>
       <w:r>
-        <w:t xml:space="preserve">This Licence does not include or constitute any Moral Rights consent or waiver. The User must not commit any act which constitutes a breach of an author’s Moral Rights in respect the Intellectual Property Rights except where that author has given a Moral Rights consent that meets the requirements of the Copyright Act 1968 (Cth) or without the Commonwealth of Australia’s written approval. </w:t>
-      </w:r>
+        <w:t>The User agrees that the Commonwealth of Australia is not liable for any direct, indirect, incidental, special or consequential damages, or damages for loss of profits, revenue, data or use, incurred by it or any third party as a result of its use of PLAID and/or its source code.</w:t>
+      </w:r>
+    </w:p>
+    <w:p>
+      <w:pPr>
+        <w:pStyle w:val="DHSHEADING2"/>
+      </w:pPr>
+      <w:bookmarkStart w:id="26" w:name="_Toc407700978"/>
+      <w:bookmarkStart w:id="27" w:name="_Toc408582068"/>
+      <w:r>
+        <w:t>4.4 Indemnity</w:t>
+      </w:r>
+      <w:bookmarkEnd w:id="26"/>
+      <w:bookmarkEnd w:id="27"/>
     </w:p>
     <w:p>
       <w:pPr>
         <w:pStyle w:val="DHSbodytext"/>
       </w:pPr>
       <w:r>
-        <w:t>The User:</w:t>
-      </w:r>
-    </w:p>
-    <w:p>
-      <w:pPr>
-        <w:pStyle w:val="DHSbullets"/>
-      </w:pPr>
-      <w:r>
-        <w:t xml:space="preserve">must obtain any third party consents necessary in relation to this Licence; and </w:t>
-      </w:r>
-    </w:p>
-    <w:p>
-      <w:pPr>
-        <w:pStyle w:val="DHSbullets"/>
-      </w:pPr>
-      <w:r>
-        <w:t>warrants that it will not in exercising its rights under this Licence infringe the Intellectual Property Rights of any third parties.</w:t>
+        <w:t xml:space="preserve">In no event and under no legal theory, whether in tort (including negligence), contract or otherwise, unless required by applicable law or as agreed to in writing, will the Commonwealth of Australia be liable to the User for damages, including any direct, indirect, special, incidental or consequential </w:t>
+      </w:r>
+      <w:r>
+        <w:lastRenderedPageBreak/>
+        <w:t xml:space="preserve">damage of any character arising as a result of this Licence or out of the use or inability to use PLAID or its source code, even if the Commonwealth of Australia has been advised of the possibility of such damages. </w:t>
+      </w:r>
+    </w:p>
+    <w:p>
+      <w:pPr>
+        <w:pStyle w:val="DHSbodytext"/>
+      </w:pPr>
+      <w:r>
+        <w:t>The User agrees to permanently indemnify the Commonwealth of Australia from and against any and all claims, liabilities, damages, losses or expenses and costs in respect of the User's use of PLAID and/or its source code.</w:t>
       </w:r>
     </w:p>
     <w:p>
       <w:pPr>
         <w:pStyle w:val="DHSHEADING2"/>
       </w:pPr>
-      <w:bookmarkStart w:id="25" w:name="_Toc407700977"/>
-      <w:bookmarkStart w:id="26" w:name="_Toc408582067"/>
-      <w:r>
-        <w:t>4.3 Disclaimer</w:t>
-      </w:r>
-      <w:bookmarkEnd w:id="25"/>
-      <w:bookmarkEnd w:id="26"/>
+      <w:bookmarkStart w:id="28" w:name="_Toc407700979"/>
+      <w:bookmarkStart w:id="29" w:name="_Toc408582069"/>
+      <w:r>
+        <w:t xml:space="preserve">4.5 </w:t>
+      </w:r>
+      <w:proofErr w:type="gramStart"/>
+      <w:r>
+        <w:t>Assignment</w:t>
+      </w:r>
+      <w:proofErr w:type="gramEnd"/>
+      <w:r>
+        <w:t xml:space="preserve"> and Novation</w:t>
+      </w:r>
+      <w:bookmarkEnd w:id="28"/>
+      <w:bookmarkEnd w:id="29"/>
     </w:p>
     <w:p>
       <w:pPr>
         <w:pStyle w:val="DHSbodytext"/>
       </w:pPr>
       <w:r>
-        <w:t xml:space="preserve">The Commonwealth of Australia provides no warranty and accepts no responsibility in respect of PLAID and/or its source code or the Intellectual Property Rights that it licenses in this Licence. The Commonwealth of Australia provides PLAID and/or its source code on an "as is" basis, without warranties or conditions of any kind, either express or implied, including without limitation any warranties or conditions of title, non-infringement, merchantability or fitness for a particular purpose. The User agrees that it is solely responsible for determining the appropriateness of using or redistributing PLAID and/or its source code and assume any risks associated with the exercise of the permissions under this Licence. </w:t>
-      </w:r>
+        <w:t xml:space="preserve">The User must not transfer, assign or </w:t>
+      </w:r>
+      <w:proofErr w:type="spellStart"/>
+      <w:r>
+        <w:t>novate</w:t>
+      </w:r>
+      <w:proofErr w:type="spellEnd"/>
+      <w:r>
+        <w:t xml:space="preserve"> its rights under this Licence.</w:t>
+      </w:r>
+    </w:p>
+    <w:p>
+      <w:pPr>
+        <w:pStyle w:val="DHSHEADING2"/>
+      </w:pPr>
+      <w:bookmarkStart w:id="30" w:name="_Toc407700980"/>
+      <w:bookmarkStart w:id="31" w:name="_Toc408582070"/>
+      <w:r>
+        <w:t>4.6 Costs</w:t>
+      </w:r>
+      <w:bookmarkEnd w:id="30"/>
+      <w:bookmarkEnd w:id="31"/>
     </w:p>
     <w:p>
       <w:pPr>
         <w:pStyle w:val="DHSbodytext"/>
       </w:pPr>
       <w:r>
-        <w:t>The User agrees that the Commonwealth of Australia is not liable for any direct, indirect, incidental, special or consequential damages, or damages for loss of profits, revenue, data or use, incurred by it or any third party as a result of its use of PLAID and/or its source code.</w:t>
+        <w:t>The User must pay its own costs in relation to this Licence and any document related to this Licence.</w:t>
       </w:r>
     </w:p>
     <w:p>
       <w:pPr>
         <w:pStyle w:val="DHSHEADING2"/>
       </w:pPr>
-      <w:bookmarkStart w:id="27" w:name="_Toc407700978"/>
-      <w:bookmarkStart w:id="28" w:name="_Toc408582068"/>
-      <w:r>
-        <w:t>4.4 Indemnity</w:t>
-      </w:r>
-      <w:bookmarkEnd w:id="27"/>
-      <w:bookmarkEnd w:id="28"/>
-    </w:p>
-    <w:p>
-      <w:pPr>
-        <w:pStyle w:val="DHSbodytext"/>
-      </w:pPr>
-      <w:r>
-        <w:t xml:space="preserve">In no event and under no legal theory, whether in tort (including negligence), contract or otherwise, unless required by applicable law or as agreed to in writing, will the Commonwealth of Australia be liable to the User for damages, including any direct, indirect, special, incidental or consequential damage of any character arising as a result of this Licence or out of the use or inability to use </w:t>
-      </w:r>
-      <w:r>
-        <w:lastRenderedPageBreak/>
-        <w:t xml:space="preserve">PLAID or its source code, even if the Commonwealth of Australia has been advised of the possibility of such damages. </w:t>
-      </w:r>
-    </w:p>
-    <w:p>
-      <w:pPr>
-        <w:pStyle w:val="DHSbodytext"/>
-      </w:pPr>
-      <w:r>
-        <w:t>The User agrees to permanently indemnify the Commonwealth of Australia from and against any and all claims, liabilities, damages, losses or expenses and costs in respect of the User's use of PLAID and/or its source code.</w:t>
-      </w:r>
-    </w:p>
-    <w:p>
-      <w:pPr>
-        <w:pStyle w:val="DHSHEADING2"/>
-      </w:pPr>
-      <w:bookmarkStart w:id="29" w:name="_Toc407700979"/>
-      <w:bookmarkStart w:id="30" w:name="_Toc408582069"/>
-      <w:r>
-        <w:t>4.5 Assignment and Novation</w:t>
-      </w:r>
-      <w:bookmarkEnd w:id="29"/>
-      <w:bookmarkEnd w:id="30"/>
-    </w:p>
-    <w:p>
-      <w:pPr>
-        <w:pStyle w:val="DHSbodytext"/>
-      </w:pPr>
-      <w:r>
-        <w:t>The User must not transfer, assign or novate its rights under this Licence.</w:t>
-      </w:r>
-    </w:p>
-    <w:p>
-      <w:pPr>
-        <w:pStyle w:val="DHSHEADING2"/>
-      </w:pPr>
-      <w:bookmarkStart w:id="31" w:name="_Toc407700980"/>
-      <w:bookmarkStart w:id="32" w:name="_Toc408582070"/>
-      <w:r>
-        <w:t>4.6 Costs</w:t>
-      </w:r>
-      <w:bookmarkEnd w:id="31"/>
+      <w:bookmarkStart w:id="32" w:name="_Toc407700981"/>
+      <w:bookmarkStart w:id="33" w:name="_Toc408582071"/>
+      <w:proofErr w:type="gramStart"/>
+      <w:r>
+        <w:t>4.7 Miscellaneous</w:t>
+      </w:r>
       <w:bookmarkEnd w:id="32"/>
-    </w:p>
-    <w:p>
-      <w:pPr>
-        <w:pStyle w:val="DHSbodytext"/>
-      </w:pPr>
-      <w:r>
-        <w:t>The User must pay its own costs in relation to this Licence and any document related to this Licence.</w:t>
-      </w:r>
-    </w:p>
-    <w:p>
-      <w:pPr>
-        <w:pStyle w:val="DHSHEADING2"/>
-      </w:pPr>
-      <w:bookmarkStart w:id="33" w:name="_Toc407700981"/>
-      <w:bookmarkStart w:id="34" w:name="_Toc408582071"/>
-      <w:r>
-        <w:t>4.7 Miscellaneous</w:t>
-      </w:r>
       <w:bookmarkEnd w:id="33"/>
-      <w:bookmarkEnd w:id="34"/>
+      <w:proofErr w:type="gramEnd"/>
     </w:p>
     <w:p>
       <w:pPr>
@@ -3938,20 +4177,28 @@
         <w:pStyle w:val="DHSbodytext"/>
       </w:pPr>
       <w:r>
-        <w:t>This Licence contains everything the parties have agreed in relation to the matters it deals with. This Licence is governed by the law of Australian Capital Territory, Australia.</w:t>
+        <w:t xml:space="preserve">This Licence contains everything the parties have agreed in relation to the matters it deals with. </w:t>
+      </w:r>
+      <w:proofErr w:type="gramStart"/>
+      <w:r>
+        <w:t>This Licence is governed by the law of Australian Capital Territory, Australia</w:t>
+      </w:r>
+      <w:proofErr w:type="gramEnd"/>
+      <w:r>
+        <w:t>.</w:t>
       </w:r>
     </w:p>
     <w:p>
       <w:pPr>
         <w:pStyle w:val="DHSHEADING2"/>
       </w:pPr>
-      <w:bookmarkStart w:id="35" w:name="_Toc407700982"/>
-      <w:bookmarkStart w:id="36" w:name="_Toc408582072"/>
+      <w:bookmarkStart w:id="34" w:name="_Toc407700982"/>
+      <w:bookmarkStart w:id="35" w:name="_Toc408582072"/>
       <w:r>
         <w:t>4.8 Definitions and Interpretation</w:t>
       </w:r>
+      <w:bookmarkEnd w:id="34"/>
       <w:bookmarkEnd w:id="35"/>
-      <w:bookmarkEnd w:id="36"/>
     </w:p>
     <w:p>
       <w:pPr>
@@ -4044,13 +4291,13 @@
           <w:numId w:val="10"/>
         </w:numPr>
       </w:pPr>
-      <w:bookmarkStart w:id="37" w:name="_Toc407700983"/>
-      <w:bookmarkStart w:id="38" w:name="_Toc408582073"/>
+      <w:bookmarkStart w:id="36" w:name="_Toc407700983"/>
+      <w:bookmarkStart w:id="37" w:name="_Toc408582073"/>
       <w:r>
         <w:t>Scope</w:t>
       </w:r>
+      <w:bookmarkEnd w:id="36"/>
       <w:bookmarkEnd w:id="37"/>
-      <w:bookmarkEnd w:id="38"/>
     </w:p>
     <w:p>
       <w:pPr>
@@ -4077,7 +4324,23 @@
         <w:pStyle w:val="DHSbodytext"/>
       </w:pPr>
       <w:r>
-        <w:t>Further to this scope, and to assist in interoperability, a reference implementation is made available by Centrelink to support this document. This implementation is freely available from the Commonwealth of Australia via Centrelink as both source and objects code under the same licence applicable to this document and set out in section 4.</w:t>
+        <w:t xml:space="preserve">Further to this scope, and to assist in interoperability, a reference implementation is made available by </w:t>
+      </w:r>
+      <w:proofErr w:type="spellStart"/>
+      <w:r>
+        <w:t>Centrelink</w:t>
+      </w:r>
+      <w:proofErr w:type="spellEnd"/>
+      <w:r>
+        <w:t xml:space="preserve"> to support this document. This implementation is freely available from the Commonwealth of Australia via </w:t>
+      </w:r>
+      <w:proofErr w:type="spellStart"/>
+      <w:r>
+        <w:t>Centrelink</w:t>
+      </w:r>
+      <w:proofErr w:type="spellEnd"/>
+      <w:r>
+        <w:t xml:space="preserve"> as both source and objects code under the same licence applicable to this document and set out in section 4.</w:t>
       </w:r>
     </w:p>
     <w:p>
@@ -4088,13 +4351,13 @@
           <w:numId w:val="10"/>
         </w:numPr>
       </w:pPr>
-      <w:bookmarkStart w:id="39" w:name="_Toc407700984"/>
-      <w:bookmarkStart w:id="40" w:name="_Toc408582074"/>
+      <w:bookmarkStart w:id="38" w:name="_Toc407700984"/>
+      <w:bookmarkStart w:id="39" w:name="_Toc408582074"/>
       <w:r>
         <w:t>Normative References</w:t>
       </w:r>
+      <w:bookmarkEnd w:id="38"/>
       <w:bookmarkEnd w:id="39"/>
-      <w:bookmarkEnd w:id="40"/>
     </w:p>
     <w:p>
       <w:pPr>
@@ -4173,154 +4436,180 @@
           <w:numId w:val="10"/>
         </w:numPr>
       </w:pPr>
-      <w:bookmarkStart w:id="41" w:name="_Toc407700985"/>
-      <w:bookmarkStart w:id="42" w:name="_Toc408582075"/>
+      <w:bookmarkStart w:id="40" w:name="_Toc407700985"/>
+      <w:bookmarkStart w:id="41" w:name="_Toc408582075"/>
       <w:r>
         <w:t>Terms and Definitions</w:t>
       </w:r>
+      <w:bookmarkEnd w:id="40"/>
       <w:bookmarkEnd w:id="41"/>
+    </w:p>
+    <w:p>
+      <w:pPr>
+        <w:pStyle w:val="DHSbodytext"/>
+      </w:pPr>
+      <w:r>
+        <w:t>For the purposes of this document, the following terms and definitions, apply.</w:t>
+      </w:r>
+    </w:p>
+    <w:p>
+      <w:pPr>
+        <w:pStyle w:val="DHSHEADING2"/>
+      </w:pPr>
+      <w:bookmarkStart w:id="42" w:name="_Toc407700986"/>
+      <w:bookmarkStart w:id="43" w:name="_Toc408582076"/>
+      <w:r>
+        <w:t>7.2 Card Holder</w:t>
+      </w:r>
       <w:bookmarkEnd w:id="42"/>
+      <w:bookmarkEnd w:id="43"/>
     </w:p>
     <w:p>
       <w:pPr>
         <w:pStyle w:val="DHSbodytext"/>
       </w:pPr>
       <w:r>
-        <w:t>For the purposes of this document, the following terms and definitions, apply.</w:t>
+        <w:t xml:space="preserve">The person to whom </w:t>
+      </w:r>
+      <w:proofErr w:type="gramStart"/>
+      <w:r>
+        <w:t>a PLAID-capable smartcard is issued by the Issuer</w:t>
+      </w:r>
+      <w:proofErr w:type="gramEnd"/>
+      <w:r>
+        <w:t xml:space="preserve"> and whose differential identity is the target of the PLAID Authentication Protocol.</w:t>
       </w:r>
     </w:p>
     <w:p>
       <w:pPr>
         <w:pStyle w:val="DHSHEADING2"/>
       </w:pPr>
-      <w:bookmarkStart w:id="43" w:name="_Toc407700986"/>
-      <w:bookmarkStart w:id="44" w:name="_Toc408582076"/>
-      <w:r>
-        <w:t>7.2 Card Holder</w:t>
-      </w:r>
-      <w:bookmarkEnd w:id="43"/>
+      <w:bookmarkStart w:id="44" w:name="_Toc407700987"/>
+      <w:bookmarkStart w:id="45" w:name="_Toc408582077"/>
+      <w:r>
+        <w:t>7.3 Issuer</w:t>
+      </w:r>
       <w:bookmarkEnd w:id="44"/>
+      <w:bookmarkEnd w:id="45"/>
     </w:p>
     <w:p>
       <w:pPr>
         <w:pStyle w:val="DHSbodytext"/>
       </w:pPr>
       <w:r>
-        <w:t>The person to whom a PLAID-capable smartcard is issued by the Issuer and whose differential identity is the target of the PLAID Authentication Protocol.</w:t>
+        <w:t xml:space="preserve">The entity, system or </w:t>
+      </w:r>
+      <w:proofErr w:type="gramStart"/>
+      <w:r>
+        <w:t>role which</w:t>
+      </w:r>
+      <w:proofErr w:type="gramEnd"/>
+      <w:r>
+        <w:t xml:space="preserve"> issues a PLAID-capable smartcard and owns the PLAID keys.</w:t>
       </w:r>
     </w:p>
     <w:p>
       <w:pPr>
         <w:pStyle w:val="DHSHEADING2"/>
       </w:pPr>
-      <w:bookmarkStart w:id="45" w:name="_Toc407700987"/>
-      <w:bookmarkStart w:id="46" w:name="_Toc408582077"/>
-      <w:r>
-        <w:t>7.3 Issuer</w:t>
-      </w:r>
-      <w:bookmarkEnd w:id="45"/>
+      <w:bookmarkStart w:id="46" w:name="_Toc407700988"/>
+      <w:bookmarkStart w:id="47" w:name="_Toc408582078"/>
+      <w:r>
+        <w:t>7.4 ID-Leakage</w:t>
+      </w:r>
       <w:bookmarkEnd w:id="46"/>
+      <w:bookmarkEnd w:id="47"/>
     </w:p>
     <w:p>
       <w:pPr>
         <w:pStyle w:val="DHSbodytext"/>
       </w:pPr>
       <w:r>
-        <w:t>The entity, system or role which issues a PLAID-capable smartcard and owns the PLAID keys.</w:t>
+        <w:t>A constant subset of data that is static for each authentication exchange between a specific ICC and IFD. This subset (even when encrypted) could allow for identification of an individual smartcard, and therefore indirectly the cardholder. This attribute can be a superset of private data-leakage.</w:t>
       </w:r>
     </w:p>
     <w:p>
       <w:pPr>
         <w:pStyle w:val="DHSHEADING2"/>
       </w:pPr>
-      <w:bookmarkStart w:id="47" w:name="_Toc407700988"/>
-      <w:bookmarkStart w:id="48" w:name="_Toc408582078"/>
-      <w:r>
-        <w:t>7.4 ID-Leakage</w:t>
-      </w:r>
-      <w:bookmarkEnd w:id="47"/>
-      <w:bookmarkEnd w:id="48"/>
-    </w:p>
-    <w:p>
-      <w:pPr>
-        <w:pStyle w:val="DHSbodytext"/>
-      </w:pPr>
-      <w:r>
-        <w:t>A constant subset of data that is static for each authentication exchange between a specific ICC and IFD. This subset (even when encrypted) could allow for identification of an individual smartcard, and therefore indirectly the cardholder. This attribute can be a superset of private data-leakage.</w:t>
-      </w:r>
-    </w:p>
-    <w:p>
-      <w:pPr>
-        <w:pStyle w:val="DHSHEADING2"/>
-      </w:pPr>
-      <w:bookmarkStart w:id="49" w:name="_Toc407700989"/>
-      <w:bookmarkStart w:id="50" w:name="_Toc408582079"/>
+      <w:bookmarkStart w:id="48" w:name="_Toc407700989"/>
+      <w:bookmarkStart w:id="49" w:name="_Toc408582079"/>
       <w:r>
         <w:lastRenderedPageBreak/>
         <w:t>7.5 Man-in-the-middle attack</w:t>
       </w:r>
+      <w:bookmarkEnd w:id="48"/>
       <w:bookmarkEnd w:id="49"/>
+    </w:p>
+    <w:p>
+      <w:pPr>
+        <w:pStyle w:val="DHSbodytext"/>
+      </w:pPr>
+      <w:proofErr w:type="gramStart"/>
+      <w:r>
+        <w:t>An attack where an active emulator or similar device or devices insert themselves in the session between the real ICC and the IFD and maliciously modify data within the session in such a fashion that neither the ICC nor IFD detect the modified session.</w:t>
+      </w:r>
+      <w:proofErr w:type="gramEnd"/>
+    </w:p>
+    <w:p>
+      <w:pPr>
+        <w:pStyle w:val="DHSHEADING2"/>
+      </w:pPr>
+      <w:bookmarkStart w:id="50" w:name="_Toc407700990"/>
+      <w:bookmarkStart w:id="51" w:name="_Toc408582080"/>
+      <w:r>
+        <w:t>7.6 Private data leakage</w:t>
+      </w:r>
       <w:bookmarkEnd w:id="50"/>
+      <w:bookmarkEnd w:id="51"/>
     </w:p>
     <w:p>
       <w:pPr>
         <w:pStyle w:val="DHSbodytext"/>
       </w:pPr>
       <w:r>
-        <w:t>An attack where an active emulator or similar device or devices insert themselves in the session between the real ICC and the IFD and maliciously modify data within the session in such a fashion that neither the ICC nor IFD detect the modified session.</w:t>
+        <w:t>The availability of private data in the clear at interfaces accessible by other than the data owner or appropriately authorised parties. This attribute is a subset of ID-Leakage.</w:t>
       </w:r>
     </w:p>
     <w:p>
       <w:pPr>
         <w:pStyle w:val="DHSHEADING2"/>
       </w:pPr>
-      <w:bookmarkStart w:id="51" w:name="_Toc407700990"/>
-      <w:bookmarkStart w:id="52" w:name="_Toc408582080"/>
-      <w:r>
-        <w:t>7.6 Private data leakage</w:t>
-      </w:r>
-      <w:bookmarkEnd w:id="51"/>
+      <w:bookmarkStart w:id="52" w:name="_Toc407700991"/>
+      <w:bookmarkStart w:id="53" w:name="_Toc408582081"/>
+      <w:r>
+        <w:t>7.7 Reflection attack</w:t>
+      </w:r>
       <w:bookmarkEnd w:id="52"/>
+      <w:bookmarkEnd w:id="53"/>
     </w:p>
     <w:p>
       <w:pPr>
         <w:pStyle w:val="DHSbodytext"/>
       </w:pPr>
       <w:r>
-        <w:t>The availability of private data in the clear at interfaces accessible by other than the data owner or appropriately authorised parties. This attribute is a subset of ID-Leakage.</w:t>
+        <w:t xml:space="preserve">An attack where a host can be fooled into accepting a challenge as valid, where the </w:t>
+      </w:r>
+      <w:proofErr w:type="gramStart"/>
+      <w:r>
+        <w:t>challenge was previously generated by the host in a previous authentication</w:t>
+      </w:r>
+      <w:proofErr w:type="gramEnd"/>
+      <w:r>
+        <w:t>. Protocols that are symmetric in nature can be susceptible to this type of attack.</w:t>
       </w:r>
     </w:p>
     <w:p>
       <w:pPr>
         <w:pStyle w:val="DHSHEADING2"/>
       </w:pPr>
-      <w:bookmarkStart w:id="53" w:name="_Toc407700991"/>
-      <w:bookmarkStart w:id="54" w:name="_Toc408582081"/>
-      <w:r>
-        <w:t>7.7 Reflection attack</w:t>
-      </w:r>
-      <w:bookmarkEnd w:id="53"/>
+      <w:bookmarkStart w:id="54" w:name="_Toc407700992"/>
+      <w:bookmarkStart w:id="55" w:name="_Toc408582082"/>
+      <w:r>
+        <w:t>7.8 Replay attack</w:t>
+      </w:r>
       <w:bookmarkEnd w:id="54"/>
-    </w:p>
-    <w:p>
-      <w:pPr>
-        <w:pStyle w:val="DHSbodytext"/>
-      </w:pPr>
-      <w:r>
-        <w:t>An attack where a host can be fooled into accepting a challenge as valid, where the challenge was previously generated by the host in a previous authentication. Protocols that are symmetric in nature can be susceptible to this type of attack.</w:t>
-      </w:r>
-    </w:p>
-    <w:p>
-      <w:pPr>
-        <w:pStyle w:val="DHSHEADING2"/>
-      </w:pPr>
-      <w:bookmarkStart w:id="55" w:name="_Toc407700992"/>
-      <w:bookmarkStart w:id="56" w:name="_Toc408582082"/>
-      <w:r>
-        <w:t>7.8 Replay attack</w:t>
-      </w:r>
       <w:bookmarkEnd w:id="55"/>
-      <w:bookmarkEnd w:id="56"/>
     </w:p>
     <w:p>
       <w:pPr>
@@ -4339,11 +4628,11 @@
         </w:numPr>
         <w:spacing w:before="240"/>
       </w:pPr>
-      <w:bookmarkStart w:id="57" w:name="_Toc408582083"/>
+      <w:bookmarkStart w:id="56" w:name="_Toc408582083"/>
       <w:r>
         <w:t>Symbols (and Abbreviated Terms)</w:t>
       </w:r>
-      <w:bookmarkEnd w:id="57"/>
+      <w:bookmarkEnd w:id="56"/>
       <w:r>
         <w:t xml:space="preserve"> </w:t>
       </w:r>
@@ -4429,8 +4718,13 @@
             <w:pPr>
               <w:pStyle w:val="DHSbodytext"/>
             </w:pPr>
-            <w:r>
-              <w:t>logical concatenation of bit strings (Pipe)</w:t>
+            <w:proofErr w:type="gramStart"/>
+            <w:r>
+              <w:t>logical</w:t>
+            </w:r>
+            <w:proofErr w:type="gramEnd"/>
+            <w:r>
+              <w:t xml:space="preserve"> concatenation of bit strings (Pipe)</w:t>
             </w:r>
           </w:p>
         </w:tc>
@@ -4460,8 +4754,13 @@
             <w:pPr>
               <w:pStyle w:val="DHSbodytext"/>
             </w:pPr>
-            <w:r>
-              <w:t>advanced encryption standard (as defined in FIPS-197)</w:t>
+            <w:proofErr w:type="gramStart"/>
+            <w:r>
+              <w:t>advanced</w:t>
+            </w:r>
+            <w:proofErr w:type="gramEnd"/>
+            <w:r>
+              <w:t xml:space="preserve"> encryption standard (as defined in FIPS-197)</w:t>
             </w:r>
           </w:p>
         </w:tc>
@@ -4491,8 +4790,13 @@
             <w:pPr>
               <w:pStyle w:val="DHSbodytext"/>
             </w:pPr>
-            <w:r>
-              <w:t>application identifier</w:t>
+            <w:proofErr w:type="gramStart"/>
+            <w:r>
+              <w:t>application</w:t>
+            </w:r>
+            <w:proofErr w:type="gramEnd"/>
+            <w:r>
+              <w:t xml:space="preserve"> identifier</w:t>
             </w:r>
           </w:p>
         </w:tc>
@@ -4522,8 +4826,13 @@
             <w:pPr>
               <w:pStyle w:val="DHSbodytext"/>
             </w:pPr>
-            <w:r>
-              <w:t>authentication protocol</w:t>
+            <w:proofErr w:type="gramStart"/>
+            <w:r>
+              <w:t>authentication</w:t>
+            </w:r>
+            <w:proofErr w:type="gramEnd"/>
+            <w:r>
+              <w:t xml:space="preserve"> protocol</w:t>
             </w:r>
           </w:p>
         </w:tc>
@@ -4553,8 +4862,13 @@
             <w:pPr>
               <w:pStyle w:val="DHSbodytext"/>
             </w:pPr>
-            <w:r>
-              <w:t>application protocol data unit</w:t>
+            <w:proofErr w:type="gramStart"/>
+            <w:r>
+              <w:t>application</w:t>
+            </w:r>
+            <w:proofErr w:type="gramEnd"/>
+            <w:r>
+              <w:t xml:space="preserve"> protocol data unit</w:t>
             </w:r>
           </w:p>
         </w:tc>
@@ -4584,6 +4898,7 @@
             <w:pPr>
               <w:pStyle w:val="DHSbodytext"/>
             </w:pPr>
+            <w:proofErr w:type="gramStart"/>
             <w:r>
               <w:t>a</w:t>
             </w:r>
@@ -4591,7 +4906,11 @@
               <w:t>b</w:t>
             </w:r>
             <w:r>
-              <w:t>stract syntax notation n</w:t>
+              <w:t>stract</w:t>
+            </w:r>
+            <w:proofErr w:type="gramEnd"/>
+            <w:r>
+              <w:t xml:space="preserve"> syntax notation n</w:t>
             </w:r>
             <w:r>
               <w:t>umber 1 (as defined in ITU-T x.680)</w:t>
@@ -4624,8 +4943,13 @@
             <w:pPr>
               <w:pStyle w:val="DHSbodytext"/>
             </w:pPr>
-            <w:r>
-              <w:t>cipher block c</w:t>
+            <w:proofErr w:type="gramStart"/>
+            <w:r>
+              <w:t>cipher</w:t>
+            </w:r>
+            <w:proofErr w:type="gramEnd"/>
+            <w:r>
+              <w:t xml:space="preserve"> block c</w:t>
             </w:r>
             <w:r>
               <w:t>haining</w:t>
@@ -4658,8 +4982,13 @@
             <w:pPr>
               <w:pStyle w:val="DHSbodytext"/>
             </w:pPr>
-            <w:r>
-              <w:t>commercial off the shelf</w:t>
+            <w:proofErr w:type="gramStart"/>
+            <w:r>
+              <w:t>commercial</w:t>
+            </w:r>
+            <w:proofErr w:type="gramEnd"/>
+            <w:r>
+              <w:t xml:space="preserve"> off the shelf</w:t>
             </w:r>
           </w:p>
         </w:tc>
@@ -4710,9 +5039,11 @@
             <w:pPr>
               <w:pStyle w:val="DHSbodytext"/>
             </w:pPr>
+            <w:proofErr w:type="spellStart"/>
             <w:r>
               <w:t>DivDat</w:t>
             </w:r>
+            <w:proofErr w:type="spellEnd"/>
           </w:p>
         </w:tc>
         <w:tc>
@@ -4723,8 +5054,13 @@
             <w:pPr>
               <w:pStyle w:val="DHSbodytext"/>
             </w:pPr>
-            <w:r>
-              <w:t>diversification data</w:t>
+            <w:proofErr w:type="gramStart"/>
+            <w:r>
+              <w:t>diversification</w:t>
+            </w:r>
+            <w:proofErr w:type="gramEnd"/>
+            <w:r>
+              <w:t xml:space="preserve"> data</w:t>
             </w:r>
             <w:r>
               <w:t xml:space="preserve"> – salt data used in cryptographic operations</w:t>
@@ -4757,8 +5093,13 @@
             <w:pPr>
               <w:pStyle w:val="DHSbodytext"/>
             </w:pPr>
-            <w:r>
-              <w:t>denial of s</w:t>
+            <w:proofErr w:type="gramStart"/>
+            <w:r>
+              <w:t>denial</w:t>
+            </w:r>
+            <w:proofErr w:type="gramEnd"/>
+            <w:r>
+              <w:t xml:space="preserve"> of s</w:t>
             </w:r>
             <w:r>
               <w:t>ervice (attack)</w:t>
@@ -4792,8 +5133,13 @@
             <w:pPr>
               <w:pStyle w:val="DHSbodytext"/>
             </w:pPr>
-            <w:r>
-              <w:t>electronic code b</w:t>
+            <w:proofErr w:type="gramStart"/>
+            <w:r>
+              <w:t>electronic</w:t>
+            </w:r>
+            <w:proofErr w:type="gramEnd"/>
+            <w:r>
+              <w:t xml:space="preserve"> code b</w:t>
             </w:r>
             <w:r>
               <w:t>ook</w:t>
@@ -4826,8 +5172,13 @@
             <w:pPr>
               <w:pStyle w:val="DHSbodytext"/>
             </w:pPr>
-            <w:r>
-              <w:t>final authenticate</w:t>
+            <w:proofErr w:type="gramStart"/>
+            <w:r>
+              <w:t>final</w:t>
+            </w:r>
+            <w:proofErr w:type="gramEnd"/>
+            <w:r>
+              <w:t xml:space="preserve"> authenticate</w:t>
             </w:r>
           </w:p>
         </w:tc>
@@ -4857,8 +5208,13 @@
             <w:pPr>
               <w:pStyle w:val="DHSbodytext"/>
             </w:pPr>
-            <w:r>
-              <w:t>initial authenticate</w:t>
+            <w:proofErr w:type="gramStart"/>
+            <w:r>
+              <w:t>initial</w:t>
+            </w:r>
+            <w:proofErr w:type="gramEnd"/>
+            <w:r>
+              <w:t xml:space="preserve"> authenticate</w:t>
             </w:r>
           </w:p>
         </w:tc>
@@ -4888,8 +5244,13 @@
             <w:pPr>
               <w:pStyle w:val="DHSbodytext"/>
             </w:pPr>
-            <w:r>
-              <w:t>integrated circuit card, logically equivalent in this specification to PICC</w:t>
+            <w:proofErr w:type="gramStart"/>
+            <w:r>
+              <w:t>integrated</w:t>
+            </w:r>
+            <w:proofErr w:type="gramEnd"/>
+            <w:r>
+              <w:t xml:space="preserve"> circuit card, logically equivalent in this specification to PICC</w:t>
             </w:r>
           </w:p>
         </w:tc>
@@ -4919,8 +5280,13 @@
             <w:pPr>
               <w:pStyle w:val="DHSbodytext"/>
             </w:pPr>
-            <w:r>
-              <w:t>interface device</w:t>
+            <w:proofErr w:type="gramStart"/>
+            <w:r>
+              <w:t>interface</w:t>
+            </w:r>
+            <w:proofErr w:type="gramEnd"/>
+            <w:r>
+              <w:t xml:space="preserve"> device</w:t>
             </w:r>
           </w:p>
         </w:tc>
@@ -4937,9 +5303,11 @@
             <w:pPr>
               <w:pStyle w:val="DHSbodytext"/>
             </w:pPr>
+            <w:proofErr w:type="spellStart"/>
             <w:r>
               <w:t>KeySetID</w:t>
             </w:r>
+            <w:proofErr w:type="spellEnd"/>
           </w:p>
         </w:tc>
         <w:tc>
@@ -4990,8 +5358,13 @@
             <w:pPr>
               <w:pStyle w:val="DHSbodytext"/>
             </w:pPr>
-            <w:r>
-              <w:t>logical access control system</w:t>
+            <w:proofErr w:type="gramStart"/>
+            <w:r>
+              <w:t>logical</w:t>
+            </w:r>
+            <w:proofErr w:type="gramEnd"/>
+            <w:r>
+              <w:t xml:space="preserve"> access control system</w:t>
             </w:r>
           </w:p>
         </w:tc>
@@ -5052,8 +5425,13 @@
             <w:pPr>
               <w:pStyle w:val="DHSbodytext"/>
             </w:pPr>
-            <w:r>
-              <w:t>object identifier</w:t>
+            <w:proofErr w:type="gramStart"/>
+            <w:r>
+              <w:t>object</w:t>
+            </w:r>
+            <w:proofErr w:type="gramEnd"/>
+            <w:r>
+              <w:t xml:space="preserve"> identifier</w:t>
             </w:r>
           </w:p>
         </w:tc>
@@ -5070,9 +5448,11 @@
             <w:pPr>
               <w:pStyle w:val="DHSbodytext"/>
             </w:pPr>
+            <w:proofErr w:type="spellStart"/>
             <w:r>
               <w:t>OpModeID</w:t>
             </w:r>
+            <w:proofErr w:type="spellEnd"/>
           </w:p>
         </w:tc>
         <w:tc>
@@ -5120,8 +5500,13 @@
             <w:pPr>
               <w:pStyle w:val="DHSbodytext"/>
             </w:pPr>
-            <w:r>
-              <w:t>physical access control system</w:t>
+            <w:proofErr w:type="gramStart"/>
+            <w:r>
+              <w:t>physical</w:t>
+            </w:r>
+            <w:proofErr w:type="gramEnd"/>
+            <w:r>
+              <w:t xml:space="preserve"> access control system</w:t>
             </w:r>
           </w:p>
         </w:tc>
@@ -5151,8 +5536,13 @@
             <w:pPr>
               <w:pStyle w:val="DHSbodytext"/>
             </w:pPr>
-            <w:r>
-              <w:t>proximity integrated circuit card, logically equivalent in this specification to ICC</w:t>
+            <w:proofErr w:type="gramStart"/>
+            <w:r>
+              <w:t>proximity</w:t>
+            </w:r>
+            <w:proofErr w:type="gramEnd"/>
+            <w:r>
+              <w:t xml:space="preserve"> integrated circuit card, logically equivalent in this specification to ICC</w:t>
             </w:r>
           </w:p>
         </w:tc>
@@ -5182,8 +5572,13 @@
             <w:pPr>
               <w:pStyle w:val="DHSbodytext"/>
             </w:pPr>
-            <w:r>
-              <w:t>personal identification number</w:t>
+            <w:proofErr w:type="gramStart"/>
+            <w:r>
+              <w:t>personal</w:t>
+            </w:r>
+            <w:proofErr w:type="gramEnd"/>
+            <w:r>
+              <w:t xml:space="preserve"> identification number</w:t>
             </w:r>
           </w:p>
         </w:tc>
@@ -5213,11 +5608,16 @@
             <w:pPr>
               <w:pStyle w:val="DHSbodytext"/>
             </w:pPr>
+            <w:proofErr w:type="gramStart"/>
             <w:r>
               <w:t>p</w:t>
             </w:r>
             <w:r>
-              <w:t xml:space="preserve">ublic </w:t>
+              <w:t>ublic</w:t>
+            </w:r>
+            <w:proofErr w:type="gramEnd"/>
+            <w:r>
+              <w:t xml:space="preserve"> </w:t>
             </w:r>
             <w:r>
               <w:t>k</w:t>
@@ -5265,8 +5665,13 @@
             <w:pPr>
               <w:pStyle w:val="DHSbodytext"/>
             </w:pPr>
-            <w:r>
-              <w:t>protocol for lightweight authentication of identity</w:t>
+            <w:proofErr w:type="gramStart"/>
+            <w:r>
+              <w:t>protocol</w:t>
+            </w:r>
+            <w:proofErr w:type="gramEnd"/>
+            <w:r>
+              <w:t xml:space="preserve"> for lightweight authentication of identity</w:t>
             </w:r>
           </w:p>
         </w:tc>
@@ -5296,8 +5701,13 @@
             <w:pPr>
               <w:pStyle w:val="DHSbodytext"/>
             </w:pPr>
-            <w:r>
-              <w:t>read-</w:t>
+            <w:proofErr w:type="gramStart"/>
+            <w:r>
+              <w:t>read</w:t>
+            </w:r>
+            <w:proofErr w:type="gramEnd"/>
+            <w:r>
+              <w:t>-</w:t>
             </w:r>
             <w:r>
               <w:t>only memory</w:t>
@@ -5330,8 +5740,21 @@
             <w:pPr>
               <w:pStyle w:val="DHSbodytext"/>
             </w:pPr>
-            <w:r>
-              <w:t>Rivest, Shamir and Adleman asymmetric cryptographic algorithm</w:t>
+            <w:proofErr w:type="spellStart"/>
+            <w:r>
+              <w:t>Rivest</w:t>
+            </w:r>
+            <w:proofErr w:type="spellEnd"/>
+            <w:r>
+              <w:t xml:space="preserve">, Shamir and </w:t>
+            </w:r>
+            <w:proofErr w:type="spellStart"/>
+            <w:r>
+              <w:t>Adleman</w:t>
+            </w:r>
+            <w:proofErr w:type="spellEnd"/>
+            <w:r>
+              <w:t xml:space="preserve"> asymmetric cryptographic algorithm</w:t>
             </w:r>
           </w:p>
         </w:tc>
@@ -5361,8 +5784,13 @@
             <w:pPr>
               <w:pStyle w:val="DHSbodytext"/>
             </w:pPr>
-            <w:r>
-              <w:t>secure hash algorithm (as defined in FIPS-180)</w:t>
+            <w:proofErr w:type="gramStart"/>
+            <w:r>
+              <w:t>secure</w:t>
+            </w:r>
+            <w:proofErr w:type="gramEnd"/>
+            <w:r>
+              <w:t xml:space="preserve"> hash algorithm (as defined in FIPS-180)</w:t>
             </w:r>
           </w:p>
         </w:tc>
@@ -5392,8 +5820,13 @@
             <w:pPr>
               <w:pStyle w:val="DHSbodytext"/>
             </w:pPr>
-            <w:r>
-              <w:t>status word</w:t>
+            <w:proofErr w:type="gramStart"/>
+            <w:r>
+              <w:t>status</w:t>
+            </w:r>
+            <w:proofErr w:type="gramEnd"/>
+            <w:r>
+              <w:t xml:space="preserve"> word</w:t>
             </w:r>
           </w:p>
         </w:tc>
@@ -5423,8 +5856,13 @@
             <w:pPr>
               <w:pStyle w:val="DHSbodytext"/>
             </w:pPr>
-            <w:r>
-              <w:t>true random number generator</w:t>
+            <w:proofErr w:type="gramStart"/>
+            <w:r>
+              <w:t>true</w:t>
+            </w:r>
+            <w:proofErr w:type="gramEnd"/>
+            <w:r>
+              <w:t xml:space="preserve"> random number generator</w:t>
             </w:r>
           </w:p>
         </w:tc>
@@ -5454,8 +5892,13 @@
             <w:pPr>
               <w:pStyle w:val="DHSbodytext"/>
             </w:pPr>
-            <w:r>
-              <w:t>logical exclusive Or operation</w:t>
+            <w:proofErr w:type="gramStart"/>
+            <w:r>
+              <w:t>logical</w:t>
+            </w:r>
+            <w:proofErr w:type="gramEnd"/>
+            <w:r>
+              <w:t xml:space="preserve"> exclusive Or operation</w:t>
             </w:r>
           </w:p>
         </w:tc>
@@ -5469,12 +5912,12 @@
           <w:numId w:val="10"/>
         </w:numPr>
       </w:pPr>
-      <w:bookmarkStart w:id="58" w:name="_Toc408582084"/>
+      <w:bookmarkStart w:id="57" w:name="_Toc408582084"/>
       <w:r>
         <w:lastRenderedPageBreak/>
         <w:t>Revisions History</w:t>
       </w:r>
-      <w:bookmarkEnd w:id="58"/>
+      <w:bookmarkEnd w:id="57"/>
     </w:p>
     <w:p>
       <w:pPr>
@@ -5496,8 +5939,8 @@
         <w:tblCaption w:val="Revision history"/>
       </w:tblPr>
       <w:tblGrid>
-        <w:gridCol w:w="5111"/>
-        <w:gridCol w:w="4507"/>
+        <w:gridCol w:w="5112"/>
+        <w:gridCol w:w="4732"/>
       </w:tblGrid>
       <w:tr>
         <w:trPr>
@@ -5590,7 +6033,15 @@
               <w:pStyle w:val="DHSbodytext"/>
             </w:pPr>
             <w:r>
-              <w:t xml:space="preserve">The AES session key is generated by the hashing of RND1 and RND2. </w:t>
+              <w:t xml:space="preserve">The </w:t>
+            </w:r>
+            <w:proofErr w:type="gramStart"/>
+            <w:r>
+              <w:t>AES session key is generated by the hashing of RND1 and RND2</w:t>
+            </w:r>
+            <w:proofErr w:type="gramEnd"/>
+            <w:r>
+              <w:t xml:space="preserve">. </w:t>
             </w:r>
           </w:p>
           <w:p>
@@ -5611,7 +6062,15 @@
               <w:pStyle w:val="DHSbodytext"/>
             </w:pPr>
             <w:r>
-              <w:t xml:space="preserve">An “adaptive nonce” attack could be performed on a compromised host. This host could generate a value for RND2 which complimented the ICC generated RND1, resulting in a predictable session key. </w:t>
+              <w:t xml:space="preserve">An “adaptive nonce” attack could be performed on a compromised host. This host could generate a value for </w:t>
+            </w:r>
+            <w:proofErr w:type="gramStart"/>
+            <w:r>
+              <w:t>RND2 which complimented the ICC</w:t>
+            </w:r>
+            <w:proofErr w:type="gramEnd"/>
+            <w:r>
+              <w:t xml:space="preserve"> generated RND1, resulting in a predictable session key. </w:t>
             </w:r>
           </w:p>
           <w:p>
@@ -5723,7 +6182,23 @@
               <w:pStyle w:val="DHSbodytext"/>
             </w:pPr>
             <w:r>
-              <w:t xml:space="preserve">Both KeySetID and OpModeID have been defined as 2 byte fields. </w:t>
+              <w:t xml:space="preserve">Both </w:t>
+            </w:r>
+            <w:proofErr w:type="spellStart"/>
+            <w:r>
+              <w:t>KeySetID</w:t>
+            </w:r>
+            <w:proofErr w:type="spellEnd"/>
+            <w:r>
+              <w:t xml:space="preserve"> and </w:t>
+            </w:r>
+            <w:proofErr w:type="spellStart"/>
+            <w:r>
+              <w:t>OpModeID</w:t>
+            </w:r>
+            <w:proofErr w:type="spellEnd"/>
+            <w:r>
+              <w:t xml:space="preserve"> have been defined as 2 byte fields. </w:t>
             </w:r>
           </w:p>
           <w:p>
@@ -5744,7 +6219,31 @@
               <w:pStyle w:val="DHSbodytext"/>
             </w:pPr>
             <w:r>
-              <w:t xml:space="preserve">A one-byte field for KeySetID (and to a lesser extent, OpModeID) may not be sufficient for large organisations with multiple units requiring unique keys sets which may be periodically “key-rolled”. </w:t>
+              <w:t xml:space="preserve">A one-byte field for </w:t>
+            </w:r>
+            <w:proofErr w:type="spellStart"/>
+            <w:r>
+              <w:t>KeySetID</w:t>
+            </w:r>
+            <w:proofErr w:type="spellEnd"/>
+            <w:r>
+              <w:t xml:space="preserve"> (and to a lesser extent, </w:t>
+            </w:r>
+            <w:proofErr w:type="spellStart"/>
+            <w:r>
+              <w:t>OpModeID</w:t>
+            </w:r>
+            <w:proofErr w:type="spellEnd"/>
+            <w:r>
+              <w:t xml:space="preserve">) may not be sufficient for large organisations with multiple units requiring unique keys </w:t>
+            </w:r>
+            <w:proofErr w:type="gramStart"/>
+            <w:r>
+              <w:t>sets which</w:t>
+            </w:r>
+            <w:proofErr w:type="gramEnd"/>
+            <w:r>
+              <w:t xml:space="preserve"> may be periodically “key-rolled”. </w:t>
             </w:r>
           </w:p>
         </w:tc>
@@ -5776,7 +6275,15 @@
               <w:t>FAKEY</w:t>
             </w:r>
             <w:r>
-              <w:t xml:space="preserve">(DivData). </w:t>
+              <w:t>(</w:t>
+            </w:r>
+            <w:proofErr w:type="spellStart"/>
+            <w:r>
+              <w:t>DivData</w:t>
+            </w:r>
+            <w:proofErr w:type="spellEnd"/>
+            <w:r>
+              <w:t xml:space="preserve">). </w:t>
             </w:r>
           </w:p>
           <w:p>
@@ -5801,7 +6308,20 @@
               <w:t>FAKEY</w:t>
             </w:r>
             <w:r>
-              <w:t xml:space="preserve">(DivData,DivData,DivData,DivData). </w:t>
+              <w:t>(</w:t>
+            </w:r>
+            <w:proofErr w:type="spellStart"/>
+            <w:r>
+              <w:t>DivData</w:t>
+            </w:r>
+            <w:proofErr w:type="gramStart"/>
+            <w:r>
+              <w:t>,DivData,DivData,DivData</w:t>
+            </w:r>
+            <w:proofErr w:type="spellEnd"/>
+            <w:proofErr w:type="gramEnd"/>
+            <w:r>
+              <w:t xml:space="preserve">). </w:t>
             </w:r>
           </w:p>
         </w:tc>
@@ -5814,7 +6334,15 @@
               <w:pStyle w:val="DHSbodytext"/>
             </w:pPr>
             <w:r>
-              <w:t xml:space="preserve">No additional entropy is gained by repeating the DivData field four times. </w:t>
+              <w:t xml:space="preserve">No additional entropy is gained by repeating the </w:t>
+            </w:r>
+            <w:proofErr w:type="spellStart"/>
+            <w:r>
+              <w:t>DivData</w:t>
+            </w:r>
+            <w:proofErr w:type="spellEnd"/>
+            <w:r>
+              <w:t xml:space="preserve"> field four times. </w:t>
             </w:r>
           </w:p>
           <w:p>
@@ -5872,8 +6400,11 @@
               <w:pStyle w:val="DHSbodytext"/>
             </w:pPr>
             <w:r>
+              <w:t xml:space="preserve">Removal of all data from P1 and P2 of an APDU </w:t>
+            </w:r>
+            <w:r>
               <w:lastRenderedPageBreak/>
-              <w:t xml:space="preserve">Removal of all data from P1 and P2 of an APDU and use of generic CLA/INS fields </w:t>
+              <w:t xml:space="preserve">and use of generic CLA/INS fields </w:t>
             </w:r>
           </w:p>
           <w:p>
@@ -5891,7 +6422,12 @@
               <w:pStyle w:val="DHSbodytext"/>
             </w:pPr>
             <w:r>
-              <w:t xml:space="preserve">To assist in the standardisation of PLAID under ISO/IEC 24727 </w:t>
+              <w:lastRenderedPageBreak/>
+              <w:t xml:space="preserve">To assist in the standardisation of PLAID </w:t>
+            </w:r>
+            <w:r>
+              <w:lastRenderedPageBreak/>
+              <w:t xml:space="preserve">under ISO/IEC 24727 </w:t>
             </w:r>
           </w:p>
           <w:p>
@@ -5911,6 +6447,7 @@
               <w:pStyle w:val="DHSbodytext"/>
             </w:pPr>
             <w:r>
+              <w:lastRenderedPageBreak/>
               <w:t xml:space="preserve">Inclusion of ASN.1 representation of data in the APDU body. </w:t>
             </w:r>
           </w:p>
@@ -5948,18 +6485,26 @@
           <w:numId w:val="10"/>
         </w:numPr>
       </w:pPr>
-      <w:bookmarkStart w:id="59" w:name="_Toc408582085"/>
+      <w:bookmarkStart w:id="58" w:name="_Toc408582085"/>
       <w:r>
         <w:t>Purpose</w:t>
       </w:r>
-      <w:bookmarkEnd w:id="59"/>
+      <w:bookmarkEnd w:id="58"/>
     </w:p>
     <w:p>
       <w:pPr>
         <w:pStyle w:val="DHSbodytext"/>
       </w:pPr>
       <w:r>
-        <w:t>This specification defines the PLAID version 8.0 authentication protocol including all elements required to create an operational implementation of the AP. The specification is intended as the reference documentation required for implementers to build generic and interoperable PLAID version 8.0 ICCs, IFDs and systems. This document is intended to stand in place of formal standards documentation until such time as formal standardisation is complete, at which point this document will be withdrawn, and a reference to the formal standard provided in its place.</w:t>
+        <w:t>This specification defines the PLAID version 8</w:t>
+      </w:r>
+      <w:proofErr w:type="gramStart"/>
+      <w:r>
+        <w:t>.0 authentication</w:t>
+      </w:r>
+      <w:proofErr w:type="gramEnd"/>
+      <w:r>
+        <w:t xml:space="preserve"> protocol including all elements required to create an operational implementation of the AP. The specification is intended as the reference documentation required for implementers to build generic and interoperable PLAID version 8.0 ICCs, IFDs and systems. This document is intended to stand in place of formal standards documentation until such time as formal standardisation is complete, at which point this document will be withdrawn, and a reference to the formal standard provided in its place.</w:t>
       </w:r>
     </w:p>
     <w:p>
@@ -5970,35 +6515,40 @@
           <w:numId w:val="10"/>
         </w:numPr>
       </w:pPr>
-      <w:bookmarkStart w:id="60" w:name="_Toc408582086"/>
+      <w:bookmarkStart w:id="59" w:name="_Toc408582086"/>
       <w:r>
         <w:t>Data Dictionary</w:t>
       </w:r>
+      <w:bookmarkEnd w:id="59"/>
+    </w:p>
+    <w:p>
+      <w:pPr>
+        <w:pStyle w:val="DHSbodytext"/>
+      </w:pPr>
+      <w:r>
+        <w:t>The following table sets out the size and details of PLAID data objects</w:t>
+      </w:r>
+      <w:proofErr w:type="gramStart"/>
+      <w:r>
+        <w:t>;</w:t>
+      </w:r>
+      <w:proofErr w:type="gramEnd"/>
+    </w:p>
+    <w:p>
+      <w:pPr>
+        <w:pStyle w:val="DHSHEADING2"/>
+      </w:pPr>
+      <w:bookmarkStart w:id="60" w:name="_Toc408582087"/>
+      <w:r>
+        <w:t>Table 2</w:t>
+      </w:r>
+      <w:r>
+        <w:t>:</w:t>
+      </w:r>
+      <w:r>
+        <w:t xml:space="preserve"> Data Dictionary</w:t>
+      </w:r>
       <w:bookmarkEnd w:id="60"/>
-    </w:p>
-    <w:p>
-      <w:pPr>
-        <w:pStyle w:val="DHSbodytext"/>
-      </w:pPr>
-      <w:r>
-        <w:t>The following table sets out the size and details of PLAID data objects;</w:t>
-      </w:r>
-    </w:p>
-    <w:p>
-      <w:pPr>
-        <w:pStyle w:val="DHSHEADING2"/>
-      </w:pPr>
-      <w:bookmarkStart w:id="61" w:name="_Toc408582087"/>
-      <w:r>
-        <w:t>Table 2</w:t>
-      </w:r>
-      <w:r>
-        <w:t>:</w:t>
-      </w:r>
-      <w:r>
-        <w:t xml:space="preserve"> Data Dictionary</w:t>
-      </w:r>
-      <w:bookmarkEnd w:id="61"/>
     </w:p>
     <w:tbl>
       <w:tblPr>
@@ -6169,11 +6719,16 @@
             <w:pPr>
               <w:pStyle w:val="DHSbodytext"/>
             </w:pPr>
+            <w:proofErr w:type="spellStart"/>
             <w:r>
               <w:t>ACSR</w:t>
             </w:r>
             <w:r>
-              <w:t xml:space="preserve">ecord </w:t>
+              <w:t>ecord</w:t>
+            </w:r>
+            <w:proofErr w:type="spellEnd"/>
+            <w:r>
+              <w:t xml:space="preserve"> </w:t>
             </w:r>
           </w:p>
         </w:tc>
@@ -6210,8 +6765,13 @@
             <w:pPr>
               <w:pStyle w:val="DHSbodytext"/>
             </w:pPr>
-            <w:r>
-              <w:t xml:space="preserve">varies </w:t>
+            <w:proofErr w:type="gramStart"/>
+            <w:r>
+              <w:t>varies</w:t>
+            </w:r>
+            <w:proofErr w:type="gramEnd"/>
+            <w:r>
+              <w:t xml:space="preserve"> </w:t>
             </w:r>
           </w:p>
         </w:tc>
@@ -6249,7 +6809,23 @@
               <w:pStyle w:val="DHSbodytext"/>
             </w:pPr>
             <w:r>
-              <w:t xml:space="preserve">An Access Control System record for each supported Operational Mode Identifier for the purpose of authorisation by back office PACS or LACS access control systems. This record is mapped by the OpModeID to the particular back office numbering system the protocol is supporting. </w:t>
+              <w:t xml:space="preserve">An Access Control System record for each supported Operational Mode Identifier for the purpose of authorisation by back office PACS or LACS access control systems. </w:t>
+            </w:r>
+            <w:proofErr w:type="gramStart"/>
+            <w:r>
+              <w:t xml:space="preserve">This record is mapped by the </w:t>
+            </w:r>
+            <w:proofErr w:type="spellStart"/>
+            <w:r>
+              <w:t>OpModeID</w:t>
+            </w:r>
+            <w:proofErr w:type="spellEnd"/>
+            <w:r>
+              <w:t xml:space="preserve"> to the particular back office numbering system the protocol is supporting</w:t>
+            </w:r>
+            <w:proofErr w:type="gramEnd"/>
+            <w:r>
+              <w:t xml:space="preserve">. </w:t>
             </w:r>
           </w:p>
           <w:p>
@@ -6280,9 +6856,11 @@
             <w:pPr>
               <w:pStyle w:val="DHSbodytext"/>
             </w:pPr>
+            <w:proofErr w:type="spellStart"/>
             <w:r>
               <w:t>DivData</w:t>
             </w:r>
+            <w:proofErr w:type="spellEnd"/>
           </w:p>
         </w:tc>
         <w:tc>
@@ -6360,11 +6938,11 @@
               </w:rPr>
             </w:pPr>
             <w:r>
-              <w:t xml:space="preserve">A number (or salt) which is set at PLAID instantiation for use in the key diversification algorithm to ensure that loss of an individual card symmetric key cannot result in a breach of the system master keys. This salt is determined by the issuer and should preferably be both </w:t>
+              <w:t xml:space="preserve">A number (or salt) which is set at PLAID instantiation for use in the key diversification algorithm to ensure that loss of an individual card symmetric key cannot result in a breach of the system master keys. This salt is determined by the issuer and should preferably be both random and unique per PLAID </w:t>
             </w:r>
             <w:r>
               <w:lastRenderedPageBreak/>
-              <w:t xml:space="preserve">random and unique per PLAID invocation AND per system. </w:t>
+              <w:t xml:space="preserve">invocation AND per system. </w:t>
             </w:r>
           </w:p>
         </w:tc>
@@ -6387,10 +6965,12 @@
             <w:pPr>
               <w:pStyle w:val="DHSbodytext"/>
             </w:pPr>
+            <w:proofErr w:type="spellStart"/>
             <w:r>
               <w:lastRenderedPageBreak/>
               <w:t>FAKey</w:t>
             </w:r>
+            <w:proofErr w:type="spellEnd"/>
           </w:p>
         </w:tc>
         <w:tc>
@@ -6488,8 +7068,18 @@
             <w:pPr>
               <w:pStyle w:val="DHSbodytext"/>
             </w:pPr>
-            <w:r>
-              <w:t>FAKey(DIV)</w:t>
+            <w:proofErr w:type="spellStart"/>
+            <w:proofErr w:type="gramStart"/>
+            <w:r>
+              <w:t>FAKey</w:t>
+            </w:r>
+            <w:proofErr w:type="spellEnd"/>
+            <w:r>
+              <w:t>(</w:t>
+            </w:r>
+            <w:proofErr w:type="gramEnd"/>
+            <w:r>
+              <w:t>DIV)</w:t>
             </w:r>
           </w:p>
         </w:tc>
@@ -6588,9 +7178,11 @@
             <w:pPr>
               <w:pStyle w:val="DHSbodytext"/>
             </w:pPr>
+            <w:proofErr w:type="spellStart"/>
             <w:r>
               <w:t>KeySetID</w:t>
             </w:r>
+            <w:proofErr w:type="spellEnd"/>
           </w:p>
         </w:tc>
         <w:tc>
@@ -6665,7 +7257,15 @@
               <w:pStyle w:val="DHSbodytext"/>
             </w:pPr>
             <w:r>
-              <w:t xml:space="preserve">One or more 2-byte identifiers sent in a list to the ICC in the Initial Authenticate command so as to determine and/or negotiate the key set to be used for authentication. </w:t>
+              <w:t xml:space="preserve">One or more 2-byte identifiers sent in a list to the ICC in the Initial Authenticate command so as to determine and/or negotiate the key </w:t>
+            </w:r>
+            <w:proofErr w:type="gramStart"/>
+            <w:r>
+              <w:t>set to be used</w:t>
+            </w:r>
+            <w:proofErr w:type="gramEnd"/>
+            <w:r>
+              <w:t xml:space="preserve"> for authentication. </w:t>
             </w:r>
           </w:p>
         </w:tc>
@@ -6788,9 +7388,11 @@
             <w:pPr>
               <w:pStyle w:val="DHSbodytext"/>
             </w:pPr>
+            <w:proofErr w:type="spellStart"/>
             <w:r>
               <w:t>OpModeID</w:t>
             </w:r>
+            <w:proofErr w:type="spellEnd"/>
           </w:p>
         </w:tc>
         <w:tc>
@@ -6865,7 +7467,15 @@
               <w:pStyle w:val="DHSbodytext"/>
             </w:pPr>
             <w:r>
-              <w:t xml:space="preserve">An identifier sent to the ICC in the Final Authenticate command that determines which ACSRecord record is served up in the final authentication response from the ICC. </w:t>
+              <w:t xml:space="preserve">An identifier sent to the ICC in the Final Authenticate command that determines which </w:t>
+            </w:r>
+            <w:proofErr w:type="spellStart"/>
+            <w:r>
+              <w:t>ACSRecord</w:t>
+            </w:r>
+            <w:proofErr w:type="spellEnd"/>
+            <w:r>
+              <w:t xml:space="preserve"> record is served up in the final authentication response from the ICC. </w:t>
             </w:r>
           </w:p>
         </w:tc>
@@ -6988,11 +7598,16 @@
             <w:pPr>
               <w:pStyle w:val="DHSbodytext"/>
             </w:pPr>
+            <w:proofErr w:type="spellStart"/>
             <w:r>
               <w:t>PINH</w:t>
             </w:r>
             <w:r>
-              <w:t xml:space="preserve">ash </w:t>
+              <w:t>ash</w:t>
+            </w:r>
+            <w:proofErr w:type="spellEnd"/>
+            <w:r>
+              <w:t xml:space="preserve"> </w:t>
             </w:r>
           </w:p>
         </w:tc>
@@ -7071,11 +7686,19 @@
               <w:pStyle w:val="DHSbodytext"/>
             </w:pPr>
             <w:r>
-              <w:t xml:space="preserve">The SHA1 hash value of the PIN which is served up in the </w:t>
+              <w:t xml:space="preserve">The SHA1 hash value of the </w:t>
+            </w:r>
+            <w:proofErr w:type="gramStart"/>
+            <w:r>
+              <w:t>PIN which</w:t>
+            </w:r>
+            <w:proofErr w:type="gramEnd"/>
+            <w:r>
+              <w:t xml:space="preserve"> is served up in the final authentication response </w:t>
             </w:r>
             <w:r>
               <w:lastRenderedPageBreak/>
-              <w:t xml:space="preserve">final authentication response from the ICC. </w:t>
+              <w:t xml:space="preserve">from the ICC. </w:t>
             </w:r>
           </w:p>
         </w:tc>
@@ -7376,7 +7999,15 @@
               <w:pStyle w:val="DHSbodytext"/>
             </w:pPr>
             <w:r>
-              <w:t xml:space="preserve">String generated by the IFD and ICC separately calculation SHA[RND1][RND2]. </w:t>
+              <w:t xml:space="preserve">String generated by the IFD and ICC separately calculation </w:t>
+            </w:r>
+            <w:proofErr w:type="gramStart"/>
+            <w:r>
+              <w:t>SHA[</w:t>
+            </w:r>
+            <w:proofErr w:type="gramEnd"/>
+            <w:r>
+              <w:t xml:space="preserve">RND1][RND2]. </w:t>
             </w:r>
           </w:p>
         </w:tc>
@@ -7399,9 +8030,11 @@
             <w:pPr>
               <w:pStyle w:val="DHSbodytext"/>
             </w:pPr>
+            <w:proofErr w:type="spellStart"/>
             <w:r>
               <w:t>SecureICC</w:t>
             </w:r>
+            <w:proofErr w:type="spellEnd"/>
           </w:p>
         </w:tc>
         <w:tc>
@@ -7499,9 +8132,11 @@
             <w:pPr>
               <w:pStyle w:val="DHSbodytext"/>
             </w:pPr>
+            <w:proofErr w:type="spellStart"/>
             <w:r>
               <w:t>SessionKey</w:t>
             </w:r>
+            <w:proofErr w:type="spellEnd"/>
           </w:p>
         </w:tc>
         <w:tc>
@@ -7599,9 +8234,11 @@
             <w:pPr>
               <w:pStyle w:val="DHSbodytext"/>
             </w:pPr>
+            <w:proofErr w:type="spellStart"/>
             <w:r>
               <w:t>ShillKey</w:t>
             </w:r>
+            <w:proofErr w:type="spellEnd"/>
           </w:p>
         </w:tc>
         <w:tc>
@@ -7676,7 +8313,20 @@
               <w:pStyle w:val="DHSbodytext"/>
             </w:pPr>
             <w:r>
-              <w:t xml:space="preserve">A shill key is randomly generated by the ICC during PLAID instantiation but is only known to the ICC. A shill key is generated for both the Initial Authenticate (RSA) and the Final Authenticate (AES) commands. ShillKey is used by the ICC in place of the actual key when an inconsistency is detected, thereby removing any indication to a potential attacker that an inconsistency has been detected. </w:t>
+              <w:t xml:space="preserve">A shill key is randomly generated by the ICC during PLAID instantiation but is only known to the ICC. A shill key is generated for both the Initial Authenticate (RSA) and the Final Authenticate (AES) commands. </w:t>
+            </w:r>
+            <w:proofErr w:type="spellStart"/>
+            <w:proofErr w:type="gramStart"/>
+            <w:r>
+              <w:t>ShillKey</w:t>
+            </w:r>
+            <w:proofErr w:type="spellEnd"/>
+            <w:r>
+              <w:t xml:space="preserve"> is used by the ICC in place of the actual key</w:t>
+            </w:r>
+            <w:proofErr w:type="gramEnd"/>
+            <w:r>
+              <w:t xml:space="preserve"> when an inconsistency is detected, thereby removing any indication to a potential attacker that an inconsistency has been detected. </w:t>
             </w:r>
           </w:p>
         </w:tc>
@@ -7699,9 +8349,11 @@
             <w:pPr>
               <w:pStyle w:val="DHSbodytext"/>
             </w:pPr>
+            <w:proofErr w:type="spellStart"/>
             <w:r>
               <w:t>VersionNo</w:t>
             </w:r>
+            <w:proofErr w:type="spellEnd"/>
           </w:p>
         </w:tc>
         <w:tc>
@@ -7790,11 +8442,11 @@
           <w:numId w:val="10"/>
         </w:numPr>
       </w:pPr>
-      <w:bookmarkStart w:id="62" w:name="_Toc408582088"/>
+      <w:bookmarkStart w:id="61" w:name="_Toc408582088"/>
       <w:r>
         <w:t>Authentication Protocol Description</w:t>
       </w:r>
-      <w:bookmarkEnd w:id="62"/>
+      <w:bookmarkEnd w:id="61"/>
     </w:p>
     <w:p>
       <w:pPr>
@@ -7820,6 +8472,7 @@
       <w:r>
         <w:rPr>
           <w:noProof/>
+          <w:lang w:val="en-US" w:eastAsia="en-US"/>
         </w:rPr>
         <w:drawing>
           <wp:inline distT="0" distB="0" distL="0" distR="0" wp14:anchorId="7CF70720" wp14:editId="39E3B548">
@@ -7837,7 +8490,7 @@
                     <pic:cNvPicPr/>
                   </pic:nvPicPr>
                   <pic:blipFill>
-                    <a:blip r:embed="rId8">
+                    <a:blip r:embed="rId9">
                       <a:extLst>
                         <a:ext uri="{28A0092B-C50C-407E-A947-70E740481C1C}">
                           <a14:useLocalDpi xmlns:a14="http://schemas.microsoft.com/office/drawing/2010/main" val="0"/>
@@ -7916,7 +8569,52 @@
         </w:numPr>
       </w:pPr>
       <w:r>
-        <w:t xml:space="preserve">The IFD sends an Initial Authenticate APDU request to the ICC in order to obtain the Diversification Data (DivData). The body of the APDU contains the complete list of authorised KeySetIDs (ASN.1 encoded) that will be acknowledged by the IFD. This list should be ordered with the preferred KeySetID first, followed by lesser preferred KeySetIDs. </w:t>
+        <w:t>The IFD sends an Initial Authenticate APDU request to the ICC in order to obtain the Diversification Data (</w:t>
+      </w:r>
+      <w:proofErr w:type="spellStart"/>
+      <w:r>
+        <w:t>DivData</w:t>
+      </w:r>
+      <w:proofErr w:type="spellEnd"/>
+      <w:r>
+        <w:t xml:space="preserve">). The body of the APDU contains the complete list </w:t>
+      </w:r>
+      <w:bookmarkStart w:id="62" w:name="_GoBack"/>
+      <w:bookmarkEnd w:id="62"/>
+      <w:r>
+        <w:t xml:space="preserve">of authorised </w:t>
+      </w:r>
+      <w:proofErr w:type="spellStart"/>
+      <w:r>
+        <w:t>KeySetIDs</w:t>
+      </w:r>
+      <w:proofErr w:type="spellEnd"/>
+      <w:r>
+        <w:t xml:space="preserve"> (ASN.1 encoded) that will be acknowledged by the IFD. This list should be ordered with the preferred </w:t>
+      </w:r>
+      <w:proofErr w:type="spellStart"/>
+      <w:r>
+        <w:t>KeySetID</w:t>
+      </w:r>
+      <w:proofErr w:type="spellEnd"/>
+      <w:r>
+        <w:t xml:space="preserve"> first, followed by </w:t>
+      </w:r>
+      <w:proofErr w:type="gramStart"/>
+      <w:r>
+        <w:t>lesser preferred</w:t>
+      </w:r>
+      <w:proofErr w:type="gramEnd"/>
+      <w:r>
+        <w:t xml:space="preserve"> </w:t>
+      </w:r>
+      <w:proofErr w:type="spellStart"/>
+      <w:r>
+        <w:t>KeySetIDs</w:t>
+      </w:r>
+      <w:proofErr w:type="spellEnd"/>
+      <w:r>
+        <w:t xml:space="preserve">. </w:t>
       </w:r>
     </w:p>
     <w:p>
@@ -7952,7 +8650,31 @@
         </w:numPr>
       </w:pPr>
       <w:r>
-        <w:t xml:space="preserve">The ICC parses the ASN.1 listing of KeySetIDs and retrieves the first IAKey found which matches a KeySetID supported by the ICC. </w:t>
+        <w:t xml:space="preserve">The ICC parses the ASN.1 listing of </w:t>
+      </w:r>
+      <w:proofErr w:type="spellStart"/>
+      <w:r>
+        <w:t>KeySetIDs</w:t>
+      </w:r>
+      <w:proofErr w:type="spellEnd"/>
+      <w:r>
+        <w:t xml:space="preserve"> and retrieves the first </w:t>
+      </w:r>
+      <w:proofErr w:type="spellStart"/>
+      <w:r>
+        <w:t>IAKey</w:t>
+      </w:r>
+      <w:proofErr w:type="spellEnd"/>
+      <w:r>
+        <w:t xml:space="preserve"> found which matches a </w:t>
+      </w:r>
+      <w:proofErr w:type="spellStart"/>
+      <w:r>
+        <w:t>KeySetID</w:t>
+      </w:r>
+      <w:proofErr w:type="spellEnd"/>
+      <w:r>
+        <w:t xml:space="preserve"> supported by the ICC. </w:t>
       </w:r>
     </w:p>
     <w:p>
@@ -7964,7 +8686,23 @@
         </w:numPr>
       </w:pPr>
       <w:r>
-        <w:t xml:space="preserve">If none of the KeySetIDs identified in the ASN.1 match a key stored by the ICC then the ICC responds using a random byte string encrypted with the ShillKey, thereby preventing any indication that an error has occurred. </w:t>
+        <w:t xml:space="preserve">If none of the </w:t>
+      </w:r>
+      <w:proofErr w:type="spellStart"/>
+      <w:r>
+        <w:t>KeySetIDs</w:t>
+      </w:r>
+      <w:proofErr w:type="spellEnd"/>
+      <w:r>
+        <w:t xml:space="preserve"> identified in the ASN.1 match a key stored by the ICC then the ICC responds using a random byte string encrypted with the </w:t>
+      </w:r>
+      <w:proofErr w:type="spellStart"/>
+      <w:r>
+        <w:t>ShillKey</w:t>
+      </w:r>
+      <w:proofErr w:type="spellEnd"/>
+      <w:r>
+        <w:t xml:space="preserve">, thereby preventing any indication that an error has occurred. </w:t>
       </w:r>
     </w:p>
     <w:p>
@@ -7988,7 +8726,15 @@
         </w:numPr>
       </w:pPr>
       <w:r>
-        <w:t xml:space="preserve">The ICC retrieves the unique diversification data DivData. </w:t>
+        <w:t xml:space="preserve">The ICC retrieves the unique diversification data </w:t>
+      </w:r>
+      <w:proofErr w:type="spellStart"/>
+      <w:r>
+        <w:t>DivData</w:t>
+      </w:r>
+      <w:proofErr w:type="spellEnd"/>
+      <w:r>
+        <w:t xml:space="preserve">. </w:t>
       </w:r>
     </w:p>
     <w:p>
@@ -8000,7 +8746,23 @@
         </w:numPr>
       </w:pPr>
       <w:r>
-        <w:t xml:space="preserve">The ICC creates the bit string STR1: KeySetID | DivData | RND1 | RND1. </w:t>
+        <w:t xml:space="preserve">The ICC creates the bit string STR1: </w:t>
+      </w:r>
+      <w:proofErr w:type="spellStart"/>
+      <w:r>
+        <w:t>KeySetID</w:t>
+      </w:r>
+      <w:proofErr w:type="spellEnd"/>
+      <w:r>
+        <w:t xml:space="preserve"> | </w:t>
+      </w:r>
+      <w:proofErr w:type="spellStart"/>
+      <w:r>
+        <w:t>DivData</w:t>
+      </w:r>
+      <w:proofErr w:type="spellEnd"/>
+      <w:r>
+        <w:t xml:space="preserve"> | RND1 | RND1. </w:t>
       </w:r>
     </w:p>
     <w:p>
@@ -8021,6 +8783,7 @@
         </w:rPr>
         <w:t>Encrypt</w:t>
       </w:r>
+      <w:proofErr w:type="spellStart"/>
       <w:r>
         <w:rPr>
           <w:position w:val="8"/>
@@ -8028,8 +8791,17 @@
         </w:rPr>
         <w:t>IAKey</w:t>
       </w:r>
-      <w:r>
-        <w:t xml:space="preserve">(STR1). This encryption only uses the modulus and public exponent of the IAKey. Padding (PKCS1.5 or OAEP) should be incorporated into the encryption. </w:t>
+      <w:proofErr w:type="spellEnd"/>
+      <w:r>
+        <w:t xml:space="preserve">(STR1). This encryption only uses the modulus and public exponent of the </w:t>
+      </w:r>
+      <w:proofErr w:type="spellStart"/>
+      <w:r>
+        <w:t>IAKey</w:t>
+      </w:r>
+      <w:proofErr w:type="spellEnd"/>
+      <w:r>
+        <w:t xml:space="preserve">. Padding (PKCS1.5 or OAEP) should be incorporated into the encryption. </w:t>
       </w:r>
     </w:p>
     <w:p>
@@ -8075,6 +8847,7 @@
         </w:rPr>
         <w:t xml:space="preserve">Decrypt </w:t>
       </w:r>
+      <w:proofErr w:type="spellStart"/>
       <w:r>
         <w:rPr>
           <w:position w:val="8"/>
@@ -8082,8 +8855,41 @@
         </w:rPr>
         <w:t>IAkey</w:t>
       </w:r>
-      <w:r>
-        <w:t xml:space="preserve">(ESTR1), using the first KeySetID identified in the ASN.1 list. The IFD compares the two copies of RND1 to confirm that decryption was successful. If the decryption was unsuccessful then the IFD attempts decryption using the next KeySetID identified in the ASN.1 list. This continues until the decryption is successful or until all available KeySetIDs have been attempted. Authentication fails if all KeySetIDs have been used and decryption fails. </w:t>
+      <w:proofErr w:type="spellEnd"/>
+      <w:r>
+        <w:t xml:space="preserve">(ESTR1), using the first </w:t>
+      </w:r>
+      <w:proofErr w:type="spellStart"/>
+      <w:r>
+        <w:t>KeySetID</w:t>
+      </w:r>
+      <w:proofErr w:type="spellEnd"/>
+      <w:r>
+        <w:t xml:space="preserve"> identified in the ASN.1 list. The IFD compares the two copies of RND1 to confirm that decryption was successful. If the decryption was unsuccessful then the IFD attempts decryption using the next </w:t>
+      </w:r>
+      <w:proofErr w:type="spellStart"/>
+      <w:r>
+        <w:t>KeySetID</w:t>
+      </w:r>
+      <w:proofErr w:type="spellEnd"/>
+      <w:r>
+        <w:t xml:space="preserve"> identified in the ASN.1 list. This continues until the decryption is successful or until all available </w:t>
+      </w:r>
+      <w:proofErr w:type="spellStart"/>
+      <w:r>
+        <w:t>KeySetIDs</w:t>
+      </w:r>
+      <w:proofErr w:type="spellEnd"/>
+      <w:r>
+        <w:t xml:space="preserve"> have been attempted. Authentication fails if all </w:t>
+      </w:r>
+      <w:proofErr w:type="spellStart"/>
+      <w:r>
+        <w:t>KeySetIDs</w:t>
+      </w:r>
+      <w:proofErr w:type="spellEnd"/>
+      <w:r>
+        <w:t xml:space="preserve"> have been used and decryption fails. </w:t>
       </w:r>
     </w:p>
     <w:p>
@@ -8095,7 +8901,15 @@
         </w:numPr>
       </w:pPr>
       <w:r>
-        <w:t xml:space="preserve">The IFD extracts the KeySetID from STR1 to confirm which key set is being used. </w:t>
+        <w:t xml:space="preserve">The IFD extracts the </w:t>
+      </w:r>
+      <w:proofErr w:type="spellStart"/>
+      <w:r>
+        <w:t>KeySetID</w:t>
+      </w:r>
+      <w:proofErr w:type="spellEnd"/>
+      <w:r>
+        <w:t xml:space="preserve"> from STR1 to confirm which key set is being used. </w:t>
       </w:r>
     </w:p>
     <w:p>
@@ -8107,7 +8921,15 @@
         </w:numPr>
       </w:pPr>
       <w:r>
-        <w:t xml:space="preserve">NOTE: This is necessary since the same asymmetric keys might be used in multiple KeySetIDs for large implementations. </w:t>
+        <w:t xml:space="preserve">NOTE: This is necessary since the same asymmetric keys might be used in multiple </w:t>
+      </w:r>
+      <w:proofErr w:type="spellStart"/>
+      <w:r>
+        <w:t>KeySetIDs</w:t>
+      </w:r>
+      <w:proofErr w:type="spellEnd"/>
+      <w:r>
+        <w:t xml:space="preserve"> for large implementations. </w:t>
       </w:r>
     </w:p>
     <w:p>
@@ -8143,7 +8965,15 @@
         </w:numPr>
       </w:pPr>
       <w:r>
-        <w:t>The IFD calculates SHA[RND1</w:t>
+        <w:t xml:space="preserve">The IFD calculates </w:t>
+      </w:r>
+      <w:proofErr w:type="gramStart"/>
+      <w:r>
+        <w:t>SHA[</w:t>
+      </w:r>
+      <w:proofErr w:type="gramEnd"/>
+      <w:r>
+        <w:t>RND1</w:t>
       </w:r>
       <w:r>
         <w:rPr>
@@ -8165,17 +8995,74 @@
         </w:numPr>
       </w:pPr>
       <w:r>
-        <w:t xml:space="preserve">The IFD uses the diversification data (DivData) and calculates the diversified final authenticate key where FAKey (Div) = AES Encrypt </w:t>
-      </w:r>
+        <w:t>The IFD uses the diversification data (</w:t>
+      </w:r>
+      <w:proofErr w:type="spellStart"/>
+      <w:r>
+        <w:t>DivData</w:t>
+      </w:r>
+      <w:proofErr w:type="spellEnd"/>
+      <w:r>
+        <w:t xml:space="preserve">) and calculates the diversified final authenticate key where </w:t>
+      </w:r>
+      <w:proofErr w:type="spellStart"/>
+      <w:r>
+        <w:t>FAKey</w:t>
+      </w:r>
+      <w:proofErr w:type="spellEnd"/>
+      <w:r>
+        <w:t xml:space="preserve"> (</w:t>
+      </w:r>
+      <w:proofErr w:type="spellStart"/>
+      <w:r>
+        <w:t>Div</w:t>
+      </w:r>
+      <w:proofErr w:type="spellEnd"/>
+      <w:r>
+        <w:t xml:space="preserve">) = AES Encrypt </w:t>
+      </w:r>
+      <w:proofErr w:type="spellStart"/>
       <w:r>
         <w:rPr>
           <w:position w:val="8"/>
           <w:vertAlign w:val="superscript"/>
         </w:rPr>
-        <w:t xml:space="preserve">FAKey </w:t>
-      </w:r>
-      <w:r>
-        <w:t xml:space="preserve">(DivData). The FAKey to be used is referenced by the KeySetID identified as successful in step 3a/3b). </w:t>
+        <w:t>FAKey</w:t>
+      </w:r>
+      <w:proofErr w:type="spellEnd"/>
+      <w:r>
+        <w:rPr>
+          <w:position w:val="8"/>
+          <w:vertAlign w:val="superscript"/>
+        </w:rPr>
+        <w:t xml:space="preserve"> </w:t>
+      </w:r>
+      <w:r>
+        <w:t>(</w:t>
+      </w:r>
+      <w:proofErr w:type="spellStart"/>
+      <w:r>
+        <w:t>DivData</w:t>
+      </w:r>
+      <w:proofErr w:type="spellEnd"/>
+      <w:r>
+        <w:t xml:space="preserve">). The </w:t>
+      </w:r>
+      <w:proofErr w:type="spellStart"/>
+      <w:r>
+        <w:t>FAKey</w:t>
+      </w:r>
+      <w:proofErr w:type="spellEnd"/>
+      <w:r>
+        <w:t xml:space="preserve"> to be used is referenced by the </w:t>
+      </w:r>
+      <w:proofErr w:type="spellStart"/>
+      <w:r>
+        <w:t>KeySetID</w:t>
+      </w:r>
+      <w:proofErr w:type="spellEnd"/>
+      <w:r>
+        <w:t xml:space="preserve"> identified as successful in step 3a/3b). </w:t>
       </w:r>
     </w:p>
     <w:p>
@@ -8187,7 +9074,15 @@
         </w:numPr>
       </w:pPr>
       <w:r>
-        <w:t xml:space="preserve">The IFD creates the bit string STR1: OpModeID | RND2 | RND3. </w:t>
+        <w:t xml:space="preserve">The IFD creates the bit string STR1: </w:t>
+      </w:r>
+      <w:proofErr w:type="spellStart"/>
+      <w:r>
+        <w:t>OpModeID</w:t>
+      </w:r>
+      <w:proofErr w:type="spellEnd"/>
+      <w:r>
+        <w:t xml:space="preserve"> | RND2 | RND3. </w:t>
       </w:r>
     </w:p>
     <w:p>
@@ -8208,12 +9103,37 @@
         </w:rPr>
         <w:t xml:space="preserve">Encrypt </w:t>
       </w:r>
+      <w:proofErr w:type="spellStart"/>
       <w:r>
         <w:rPr>
           <w:position w:val="8"/>
           <w:vertAlign w:val="superscript"/>
         </w:rPr>
-        <w:t xml:space="preserve">FAKey (Div) </w:t>
+        <w:t>FAKey</w:t>
+      </w:r>
+      <w:proofErr w:type="spellEnd"/>
+      <w:r>
+        <w:rPr>
+          <w:position w:val="8"/>
+          <w:vertAlign w:val="superscript"/>
+        </w:rPr>
+        <w:t xml:space="preserve"> (</w:t>
+      </w:r>
+      <w:proofErr w:type="spellStart"/>
+      <w:r>
+        <w:rPr>
+          <w:position w:val="8"/>
+          <w:vertAlign w:val="superscript"/>
+        </w:rPr>
+        <w:t>Div</w:t>
+      </w:r>
+      <w:proofErr w:type="spellEnd"/>
+      <w:r>
+        <w:rPr>
+          <w:position w:val="8"/>
+          <w:vertAlign w:val="superscript"/>
+        </w:rPr>
+        <w:t xml:space="preserve">) </w:t>
       </w:r>
       <w:r>
         <w:t xml:space="preserve">(STR2). The cipher mode for this operation must be CBC. </w:t>
@@ -8277,6 +9197,7 @@
         </w:rPr>
         <w:t xml:space="preserve">Decrypt </w:t>
       </w:r>
+      <w:proofErr w:type="spellStart"/>
       <w:r>
         <w:rPr>
           <w:rFonts w:ascii="Arial" w:hAnsi="Arial" w:cs="Arial"/>
@@ -8286,7 +9207,43 @@
           <w:szCs w:val="22"/>
           <w:vertAlign w:val="superscript"/>
         </w:rPr>
-        <w:t>FAKey (Div)</w:t>
+        <w:t>FAKey</w:t>
+      </w:r>
+      <w:proofErr w:type="spellEnd"/>
+      <w:r>
+        <w:rPr>
+          <w:rFonts w:ascii="Arial" w:hAnsi="Arial" w:cs="Arial"/>
+          <w:color w:val="000000"/>
+          <w:position w:val="8"/>
+          <w:sz w:val="22"/>
+          <w:szCs w:val="22"/>
+          <w:vertAlign w:val="superscript"/>
+        </w:rPr>
+        <w:t xml:space="preserve"> (</w:t>
+      </w:r>
+      <w:proofErr w:type="spellStart"/>
+      <w:r>
+        <w:rPr>
+          <w:rFonts w:ascii="Arial" w:hAnsi="Arial" w:cs="Arial"/>
+          <w:color w:val="000000"/>
+          <w:position w:val="8"/>
+          <w:sz w:val="22"/>
+          <w:szCs w:val="22"/>
+          <w:vertAlign w:val="superscript"/>
+        </w:rPr>
+        <w:t>Div</w:t>
+      </w:r>
+      <w:proofErr w:type="spellEnd"/>
+      <w:r>
+        <w:rPr>
+          <w:rFonts w:ascii="Arial" w:hAnsi="Arial" w:cs="Arial"/>
+          <w:color w:val="000000"/>
+          <w:position w:val="8"/>
+          <w:sz w:val="22"/>
+          <w:szCs w:val="22"/>
+          <w:vertAlign w:val="superscript"/>
+        </w:rPr>
+        <w:t>)</w:t>
       </w:r>
       <w:r>
         <w:rPr>
@@ -8295,7 +9252,67 @@
           <w:sz w:val="22"/>
           <w:szCs w:val="22"/>
         </w:rPr>
-        <w:t xml:space="preserve">(ESTR2). The FAKey (Div) to be used is referenced by the KeySetID used in step 2. </w:t>
+        <w:t xml:space="preserve">(ESTR2). The </w:t>
+      </w:r>
+      <w:proofErr w:type="spellStart"/>
+      <w:r>
+        <w:rPr>
+          <w:rFonts w:ascii="Arial" w:hAnsi="Arial" w:cs="Arial"/>
+          <w:color w:val="000000"/>
+          <w:sz w:val="22"/>
+          <w:szCs w:val="22"/>
+        </w:rPr>
+        <w:t>FAKey</w:t>
+      </w:r>
+      <w:proofErr w:type="spellEnd"/>
+      <w:r>
+        <w:rPr>
+          <w:rFonts w:ascii="Arial" w:hAnsi="Arial" w:cs="Arial"/>
+          <w:color w:val="000000"/>
+          <w:sz w:val="22"/>
+          <w:szCs w:val="22"/>
+        </w:rPr>
+        <w:t xml:space="preserve"> (</w:t>
+      </w:r>
+      <w:proofErr w:type="spellStart"/>
+      <w:r>
+        <w:rPr>
+          <w:rFonts w:ascii="Arial" w:hAnsi="Arial" w:cs="Arial"/>
+          <w:color w:val="000000"/>
+          <w:sz w:val="22"/>
+          <w:szCs w:val="22"/>
+        </w:rPr>
+        <w:t>Div</w:t>
+      </w:r>
+      <w:proofErr w:type="spellEnd"/>
+      <w:r>
+        <w:rPr>
+          <w:rFonts w:ascii="Arial" w:hAnsi="Arial" w:cs="Arial"/>
+          <w:color w:val="000000"/>
+          <w:sz w:val="22"/>
+          <w:szCs w:val="22"/>
+        </w:rPr>
+        <w:t xml:space="preserve">) to be used is referenced by the </w:t>
+      </w:r>
+      <w:proofErr w:type="spellStart"/>
+      <w:r>
+        <w:rPr>
+          <w:rFonts w:ascii="Arial" w:hAnsi="Arial" w:cs="Arial"/>
+          <w:color w:val="000000"/>
+          <w:sz w:val="22"/>
+          <w:szCs w:val="22"/>
+        </w:rPr>
+        <w:t>KeySetID</w:t>
+      </w:r>
+      <w:proofErr w:type="spellEnd"/>
+      <w:r>
+        <w:rPr>
+          <w:rFonts w:ascii="Arial" w:hAnsi="Arial" w:cs="Arial"/>
+          <w:color w:val="000000"/>
+          <w:sz w:val="22"/>
+          <w:szCs w:val="22"/>
+        </w:rPr>
+        <w:t xml:space="preserve"> used in step 2. </w:t>
       </w:r>
     </w:p>
     <w:p>
@@ -8347,7 +9364,27 @@
           <w:sz w:val="22"/>
           <w:szCs w:val="22"/>
         </w:rPr>
-        <w:t xml:space="preserve">The ICC compares RND3 determined in step 4b with the RND3 extracted from STR2. If a mismatch occurs then the ICC responds using a random byte string encrypted with the ShillKey, thereby preventing any indication that an error has occurred. </w:t>
+        <w:t xml:space="preserve">The ICC compares RND3 determined in step 4b with the RND3 extracted from STR2. If a mismatch occurs then the ICC responds using a random byte string encrypted with the </w:t>
+      </w:r>
+      <w:proofErr w:type="spellStart"/>
+      <w:r>
+        <w:rPr>
+          <w:rFonts w:ascii="Arial" w:hAnsi="Arial" w:cs="Arial"/>
+          <w:color w:val="000000"/>
+          <w:sz w:val="22"/>
+          <w:szCs w:val="22"/>
+        </w:rPr>
+        <w:t>ShillKey</w:t>
+      </w:r>
+      <w:proofErr w:type="spellEnd"/>
+      <w:r>
+        <w:rPr>
+          <w:rFonts w:ascii="Arial" w:hAnsi="Arial" w:cs="Arial"/>
+          <w:color w:val="000000"/>
+          <w:sz w:val="22"/>
+          <w:szCs w:val="22"/>
+        </w:rPr>
+        <w:t xml:space="preserve">, thereby preventing any indication that an error has occurred. </w:t>
       </w:r>
     </w:p>
     <w:p>
@@ -8375,7 +9412,27 @@
           <w:sz w:val="22"/>
           <w:szCs w:val="22"/>
         </w:rPr>
-        <w:t xml:space="preserve">The ICC retrieves the appropriate fields, based on the OpModeID extracted from STR2. </w:t>
+        <w:t xml:space="preserve">The ICC retrieves the appropriate fields, based on the </w:t>
+      </w:r>
+      <w:proofErr w:type="spellStart"/>
+      <w:r>
+        <w:rPr>
+          <w:rFonts w:ascii="Arial" w:hAnsi="Arial" w:cs="Arial"/>
+          <w:color w:val="000000"/>
+          <w:sz w:val="22"/>
+          <w:szCs w:val="22"/>
+        </w:rPr>
+        <w:t>OpModeID</w:t>
+      </w:r>
+      <w:proofErr w:type="spellEnd"/>
+      <w:r>
+        <w:rPr>
+          <w:rFonts w:ascii="Arial" w:hAnsi="Arial" w:cs="Arial"/>
+          <w:color w:val="000000"/>
+          <w:sz w:val="22"/>
+          <w:szCs w:val="22"/>
+        </w:rPr>
+        <w:t xml:space="preserve"> extracted from STR2. </w:t>
       </w:r>
     </w:p>
     <w:p>
@@ -8403,7 +9460,67 @@
           <w:sz w:val="22"/>
           <w:szCs w:val="22"/>
         </w:rPr>
-        <w:t xml:space="preserve">The ICC creates the bit string STR3: DivData | ACSRecord | (Null, PINHash and/or minutiae). </w:t>
+        <w:t xml:space="preserve">The ICC creates the bit string STR3: </w:t>
+      </w:r>
+      <w:proofErr w:type="spellStart"/>
+      <w:r>
+        <w:rPr>
+          <w:rFonts w:ascii="Arial" w:hAnsi="Arial" w:cs="Arial"/>
+          <w:color w:val="000000"/>
+          <w:sz w:val="22"/>
+          <w:szCs w:val="22"/>
+        </w:rPr>
+        <w:t>DivData</w:t>
+      </w:r>
+      <w:proofErr w:type="spellEnd"/>
+      <w:r>
+        <w:rPr>
+          <w:rFonts w:ascii="Arial" w:hAnsi="Arial" w:cs="Arial"/>
+          <w:color w:val="000000"/>
+          <w:sz w:val="22"/>
+          <w:szCs w:val="22"/>
+        </w:rPr>
+        <w:t xml:space="preserve"> | </w:t>
+      </w:r>
+      <w:proofErr w:type="spellStart"/>
+      <w:r>
+        <w:rPr>
+          <w:rFonts w:ascii="Arial" w:hAnsi="Arial" w:cs="Arial"/>
+          <w:color w:val="000000"/>
+          <w:sz w:val="22"/>
+          <w:szCs w:val="22"/>
+        </w:rPr>
+        <w:t>ACSRecord</w:t>
+      </w:r>
+      <w:proofErr w:type="spellEnd"/>
+      <w:r>
+        <w:rPr>
+          <w:rFonts w:ascii="Arial" w:hAnsi="Arial" w:cs="Arial"/>
+          <w:color w:val="000000"/>
+          <w:sz w:val="22"/>
+          <w:szCs w:val="22"/>
+        </w:rPr>
+        <w:t xml:space="preserve"> | (Null, </w:t>
+      </w:r>
+      <w:proofErr w:type="spellStart"/>
+      <w:r>
+        <w:rPr>
+          <w:rFonts w:ascii="Arial" w:hAnsi="Arial" w:cs="Arial"/>
+          <w:color w:val="000000"/>
+          <w:sz w:val="22"/>
+          <w:szCs w:val="22"/>
+        </w:rPr>
+        <w:t>PINHash</w:t>
+      </w:r>
+      <w:proofErr w:type="spellEnd"/>
+      <w:r>
+        <w:rPr>
+          <w:rFonts w:ascii="Arial" w:hAnsi="Arial" w:cs="Arial"/>
+          <w:color w:val="000000"/>
+          <w:sz w:val="22"/>
+          <w:szCs w:val="22"/>
+        </w:rPr>
+        <w:t xml:space="preserve"> and/or minutiae). </w:t>
       </w:r>
     </w:p>
     <w:p>
@@ -8602,7 +9719,27 @@
           <w:sz w:val="22"/>
           <w:szCs w:val="22"/>
         </w:rPr>
-        <w:t xml:space="preserve">The IFD compares the transmitted DivData with the IFD copy received in the Initial Authenticate command. Authentication fails if they do not match. </w:t>
+        <w:t xml:space="preserve">The IFD compares the transmitted </w:t>
+      </w:r>
+      <w:proofErr w:type="spellStart"/>
+      <w:r>
+        <w:rPr>
+          <w:rFonts w:ascii="Arial" w:hAnsi="Arial" w:cs="Arial"/>
+          <w:color w:val="000000"/>
+          <w:sz w:val="22"/>
+          <w:szCs w:val="22"/>
+        </w:rPr>
+        <w:t>DivData</w:t>
+      </w:r>
+      <w:proofErr w:type="spellEnd"/>
+      <w:r>
+        <w:rPr>
+          <w:rFonts w:ascii="Arial" w:hAnsi="Arial" w:cs="Arial"/>
+          <w:color w:val="000000"/>
+          <w:sz w:val="22"/>
+          <w:szCs w:val="22"/>
+        </w:rPr>
+        <w:t xml:space="preserve"> with the IFD copy received in the Initial Authenticate command. Authentication fails if they do not match. </w:t>
       </w:r>
     </w:p>
     <w:p>
@@ -8631,7 +9768,67 @@
           <w:szCs w:val="22"/>
         </w:rPr>
         <w:lastRenderedPageBreak/>
-        <w:t xml:space="preserve">If PIN authentication is required then the IFD will have the cardholders PINHash in STR3 and compares a SHA hash of the PIN from the card holder with the SHA PINHash retrieved from STR3. Authentication fails if they do not match. </w:t>
+        <w:t xml:space="preserve">If PIN authentication is required then the IFD will have the cardholders </w:t>
+      </w:r>
+      <w:proofErr w:type="spellStart"/>
+      <w:r>
+        <w:rPr>
+          <w:rFonts w:ascii="Arial" w:hAnsi="Arial" w:cs="Arial"/>
+          <w:color w:val="000000"/>
+          <w:sz w:val="22"/>
+          <w:szCs w:val="22"/>
+        </w:rPr>
+        <w:t>PINHash</w:t>
+      </w:r>
+      <w:proofErr w:type="spellEnd"/>
+      <w:r>
+        <w:rPr>
+          <w:rFonts w:ascii="Arial" w:hAnsi="Arial" w:cs="Arial"/>
+          <w:color w:val="000000"/>
+          <w:sz w:val="22"/>
+          <w:szCs w:val="22"/>
+        </w:rPr>
+        <w:t xml:space="preserve"> in STR3 and compares a SHA hash of the PIN from the </w:t>
+      </w:r>
+      <w:proofErr w:type="gramStart"/>
+      <w:r>
+        <w:rPr>
+          <w:rFonts w:ascii="Arial" w:hAnsi="Arial" w:cs="Arial"/>
+          <w:color w:val="000000"/>
+          <w:sz w:val="22"/>
+          <w:szCs w:val="22"/>
+        </w:rPr>
+        <w:t>card holder</w:t>
+      </w:r>
+      <w:proofErr w:type="gramEnd"/>
+      <w:r>
+        <w:rPr>
+          <w:rFonts w:ascii="Arial" w:hAnsi="Arial" w:cs="Arial"/>
+          <w:color w:val="000000"/>
+          <w:sz w:val="22"/>
+          <w:szCs w:val="22"/>
+        </w:rPr>
+        <w:t xml:space="preserve"> with the SHA </w:t>
+      </w:r>
+      <w:proofErr w:type="spellStart"/>
+      <w:r>
+        <w:rPr>
+          <w:rFonts w:ascii="Arial" w:hAnsi="Arial" w:cs="Arial"/>
+          <w:color w:val="000000"/>
+          <w:sz w:val="22"/>
+          <w:szCs w:val="22"/>
+        </w:rPr>
+        <w:t>PINHash</w:t>
+      </w:r>
+      <w:proofErr w:type="spellEnd"/>
+      <w:r>
+        <w:rPr>
+          <w:rFonts w:ascii="Arial" w:hAnsi="Arial" w:cs="Arial"/>
+          <w:color w:val="000000"/>
+          <w:sz w:val="22"/>
+          <w:szCs w:val="22"/>
+        </w:rPr>
+        <w:t xml:space="preserve"> retrieved from STR3. Authentication fails if they do not match. </w:t>
       </w:r>
     </w:p>
     <w:p>
@@ -8659,7 +9856,27 @@
           <w:sz w:val="22"/>
           <w:szCs w:val="22"/>
         </w:rPr>
-        <w:t xml:space="preserve">If biometric authentication is required then the IFD has the cardholders Minutiae in STR3 and should biometrically compare minutiae from the card holder with minutiae retrieved from STR3. Authentication fails if they do not match. </w:t>
+        <w:t xml:space="preserve">If biometric authentication is required then the IFD has the cardholders Minutiae in STR3 and should biometrically compare minutiae from the </w:t>
+      </w:r>
+      <w:proofErr w:type="gramStart"/>
+      <w:r>
+        <w:rPr>
+          <w:rFonts w:ascii="Arial" w:hAnsi="Arial" w:cs="Arial"/>
+          <w:color w:val="000000"/>
+          <w:sz w:val="22"/>
+          <w:szCs w:val="22"/>
+        </w:rPr>
+        <w:t>card holder</w:t>
+      </w:r>
+      <w:proofErr w:type="gramEnd"/>
+      <w:r>
+        <w:rPr>
+          <w:rFonts w:ascii="Arial" w:hAnsi="Arial" w:cs="Arial"/>
+          <w:color w:val="000000"/>
+          <w:sz w:val="22"/>
+          <w:szCs w:val="22"/>
+        </w:rPr>
+        <w:t xml:space="preserve"> with minutiae retrieved from STR3. Authentication fails if they do not match. </w:t>
       </w:r>
     </w:p>
     <w:p>
@@ -8687,7 +9904,67 @@
           <w:sz w:val="22"/>
           <w:szCs w:val="22"/>
         </w:rPr>
-        <w:t xml:space="preserve">The ACSRecord is extracted from STR3 and can now be considered to have been authenticated. The ACSRecord can now be passed to whichever back office system is appropriate to open a door or to be part of a further logon process. </w:t>
+        <w:t xml:space="preserve">The </w:t>
+      </w:r>
+      <w:proofErr w:type="spellStart"/>
+      <w:r>
+        <w:rPr>
+          <w:rFonts w:ascii="Arial" w:hAnsi="Arial" w:cs="Arial"/>
+          <w:color w:val="000000"/>
+          <w:sz w:val="22"/>
+          <w:szCs w:val="22"/>
+        </w:rPr>
+        <w:t>ACSRecord</w:t>
+      </w:r>
+      <w:proofErr w:type="spellEnd"/>
+      <w:r>
+        <w:rPr>
+          <w:rFonts w:ascii="Arial" w:hAnsi="Arial" w:cs="Arial"/>
+          <w:color w:val="000000"/>
+          <w:sz w:val="22"/>
+          <w:szCs w:val="22"/>
+        </w:rPr>
+        <w:t xml:space="preserve"> is extracted from STR3 and </w:t>
+      </w:r>
+      <w:proofErr w:type="gramStart"/>
+      <w:r>
+        <w:rPr>
+          <w:rFonts w:ascii="Arial" w:hAnsi="Arial" w:cs="Arial"/>
+          <w:color w:val="000000"/>
+          <w:sz w:val="22"/>
+          <w:szCs w:val="22"/>
+        </w:rPr>
+        <w:t>can now be considered to have been authenticated</w:t>
+      </w:r>
+      <w:proofErr w:type="gramEnd"/>
+      <w:r>
+        <w:rPr>
+          <w:rFonts w:ascii="Arial" w:hAnsi="Arial" w:cs="Arial"/>
+          <w:color w:val="000000"/>
+          <w:sz w:val="22"/>
+          <w:szCs w:val="22"/>
+        </w:rPr>
+        <w:t xml:space="preserve">. The </w:t>
+      </w:r>
+      <w:proofErr w:type="spellStart"/>
+      <w:r>
+        <w:rPr>
+          <w:rFonts w:ascii="Arial" w:hAnsi="Arial" w:cs="Arial"/>
+          <w:color w:val="000000"/>
+          <w:sz w:val="22"/>
+          <w:szCs w:val="22"/>
+        </w:rPr>
+        <w:t>ACSRecord</w:t>
+      </w:r>
+      <w:proofErr w:type="spellEnd"/>
+      <w:r>
+        <w:rPr>
+          <w:rFonts w:ascii="Arial" w:hAnsi="Arial" w:cs="Arial"/>
+          <w:color w:val="000000"/>
+          <w:sz w:val="22"/>
+          <w:szCs w:val="22"/>
+        </w:rPr>
+        <w:t xml:space="preserve"> can now be passed to whichever back office system is appropriate to open a door or to be part of a further logon process. </w:t>
       </w:r>
     </w:p>
     <w:p>
@@ -8753,7 +10030,23 @@
         <w:pStyle w:val="DHSbodytext"/>
       </w:pPr>
       <w:r>
-        <w:t>This specification allows for up to 65535 key sets determined by the two byte KeySetID record. The ICC may therefore support a minimum of two and as many other key sets as is viable given the memory of the ICC. The specification also supports negotiation of key sets, where the IFD, in the Initial Authenticate command, gives the ICC a list of supported key sets, in preference order, and the ICC will utilise the most preferred key set of the set/s it has loaded.</w:t>
+        <w:t xml:space="preserve">This specification allows for up to 65535 key sets determined by the </w:t>
+      </w:r>
+      <w:proofErr w:type="gramStart"/>
+      <w:r>
+        <w:t>two byte</w:t>
+      </w:r>
+      <w:proofErr w:type="gramEnd"/>
+      <w:r>
+        <w:t xml:space="preserve"> </w:t>
+      </w:r>
+      <w:proofErr w:type="spellStart"/>
+      <w:r>
+        <w:t>KeySetID</w:t>
+      </w:r>
+      <w:proofErr w:type="spellEnd"/>
+      <w:r>
+        <w:t xml:space="preserve"> record. The ICC may therefore support a minimum of two and as many other key sets as is viable given the memory of the ICC. The specification also supports negotiation of key sets, where the IFD, in the Initial Authenticate command, gives the ICC a list of supported key sets, in preference order, and the ICC will utilise the most preferred key set of the set/s it has loaded.</w:t>
       </w:r>
     </w:p>
     <w:p>
@@ -8767,7 +10060,21 @@
         <w:rPr>
           <w:color w:val="000000"/>
         </w:rPr>
-        <w:t xml:space="preserve">This allows that different levels of trust and interoperability can be achieved depending on the business requirements of the implementation. These might be building, role or function based structuring of key sets, or some combination of these or other factors. </w:t>
+        <w:t xml:space="preserve">This allows that different levels of trust and interoperability can be achieved depending on the business requirements of the implementation. These might be </w:t>
+      </w:r>
+      <w:proofErr w:type="gramStart"/>
+      <w:r>
+        <w:rPr>
+          <w:color w:val="000000"/>
+        </w:rPr>
+        <w:t>building,</w:t>
+      </w:r>
+      <w:proofErr w:type="gramEnd"/>
+      <w:r>
+        <w:rPr>
+          <w:color w:val="000000"/>
+        </w:rPr>
+        <w:t xml:space="preserve"> role or function based structuring of key sets, or some combination of these or other factors. </w:t>
       </w:r>
     </w:p>
     <w:p>
@@ -8894,7 +10201,23 @@
         <w:pStyle w:val="DHSbodytext"/>
       </w:pPr>
       <w:r>
-        <w:t xml:space="preserve">This specification allows for up to 65535 operational modes determined by the two byte ACS record field sent to the ICC in the Final Authenticate command. Different values for the ACSRecord are subsequently authenticated and returned by the Final Authenticate response. This facility allows that a different and distinct ACS record can be passed to the IFD and backend systems depending on the business requirements for authorisation for the implementation. </w:t>
+        <w:t xml:space="preserve">This specification allows for up to 65535 operational modes determined </w:t>
+      </w:r>
+      <w:proofErr w:type="gramStart"/>
+      <w:r>
+        <w:t>by the two byte ACS record field</w:t>
+      </w:r>
+      <w:proofErr w:type="gramEnd"/>
+      <w:r>
+        <w:t xml:space="preserve"> sent to the ICC in the Final Authenticate command. Different values for the </w:t>
+      </w:r>
+      <w:proofErr w:type="spellStart"/>
+      <w:r>
+        <w:t>ACSRecord</w:t>
+      </w:r>
+      <w:proofErr w:type="spellEnd"/>
+      <w:r>
+        <w:t xml:space="preserve"> are subsequently authenticated and returned by the Final Authenticate response. This facility allows that a different and distinct ACS record can be passed to the IFD and backend systems depending on the business requirements for authorisation for the implementation. </w:t>
       </w:r>
     </w:p>
     <w:p>
@@ -8917,7 +10240,15 @@
         <w:t xml:space="preserve">New Buildings </w:t>
       </w:r>
       <w:r>
-        <w:t>- ACSRecord = 1 and results in a RFC 4122 based UUID string being returned for authorisat</w:t>
+        <w:t xml:space="preserve">- </w:t>
+      </w:r>
+      <w:proofErr w:type="spellStart"/>
+      <w:r>
+        <w:t>ACSRecord</w:t>
+      </w:r>
+      <w:proofErr w:type="spellEnd"/>
+      <w:r>
+        <w:t xml:space="preserve"> = 1 and results in a RFC 4122 based UUID string being returned for authorisat</w:t>
       </w:r>
       <w:r>
         <w:t>ion within new building systems.</w:t>
@@ -8935,7 +10266,23 @@
         <w:t xml:space="preserve">Old buildings </w:t>
       </w:r>
       <w:r>
-        <w:t>- ACSRecord = 2 and results in a 26 bit weigand string being returned for authorisatio</w:t>
+        <w:t xml:space="preserve">- </w:t>
+      </w:r>
+      <w:proofErr w:type="spellStart"/>
+      <w:r>
+        <w:t>ACSRecord</w:t>
+      </w:r>
+      <w:proofErr w:type="spellEnd"/>
+      <w:r>
+        <w:t xml:space="preserve"> = 2 and results in a 26 bit </w:t>
+      </w:r>
+      <w:proofErr w:type="spellStart"/>
+      <w:r>
+        <w:t>weigand</w:t>
+      </w:r>
+      <w:proofErr w:type="spellEnd"/>
+      <w:r>
+        <w:t xml:space="preserve"> string being returned for authorisatio</w:t>
       </w:r>
       <w:r>
         <w:t>n within older building systems.</w:t>
@@ -8954,7 +10301,15 @@
         <w:t xml:space="preserve">Logical Access </w:t>
       </w:r>
       <w:r>
-        <w:t>- ACSRecord = 3 and results in a RFC 4122 based UUID string being returned for authorisation to sy</w:t>
+        <w:t xml:space="preserve">- </w:t>
+      </w:r>
+      <w:proofErr w:type="spellStart"/>
+      <w:r>
+        <w:t>ACSRecord</w:t>
+      </w:r>
+      <w:proofErr w:type="spellEnd"/>
+      <w:r>
+        <w:t xml:space="preserve"> = 3 and results in a RFC 4122 based UUID string being returned for authorisation to sy</w:t>
       </w:r>
       <w:r>
         <w:t>stem login, printer access, etc.</w:t>
@@ -8976,7 +10331,21 @@
         <w:rPr>
           <w:color w:val="000000"/>
         </w:rPr>
-        <w:t>- ACSRecord = 4 and results in a RFC 4122 based UUID string being returned for authorisation to computer room access and highly secure areas</w:t>
+        <w:t xml:space="preserve">- </w:t>
+      </w:r>
+      <w:proofErr w:type="spellStart"/>
+      <w:r>
+        <w:rPr>
+          <w:color w:val="000000"/>
+        </w:rPr>
+        <w:t>ACSRecord</w:t>
+      </w:r>
+      <w:proofErr w:type="spellEnd"/>
+      <w:r>
+        <w:rPr>
+          <w:color w:val="000000"/>
+        </w:rPr>
+        <w:t xml:space="preserve"> = 4 and results in a RFC 4122 based UUID string being returned for authorisation to computer room access and highly secure areas</w:t>
       </w:r>
       <w:r>
         <w:rPr>
@@ -8998,7 +10367,47 @@
         <w:t xml:space="preserve">Note: </w:t>
       </w:r>
       <w:r>
-        <w:t>there may or may not be a one-one correspondence between OpModeID and KeySetID in any one implementation. For instance; during transition there may be a single KeySetID utilised for building access, but new buildings might use one OpModeID whilst old buildings use another in order to transition from their use of the older weigand based numbering.</w:t>
+        <w:t xml:space="preserve">there may or may not be a one-one correspondence between </w:t>
+      </w:r>
+      <w:proofErr w:type="spellStart"/>
+      <w:r>
+        <w:t>OpModeID</w:t>
+      </w:r>
+      <w:proofErr w:type="spellEnd"/>
+      <w:r>
+        <w:t xml:space="preserve"> and </w:t>
+      </w:r>
+      <w:proofErr w:type="spellStart"/>
+      <w:r>
+        <w:t>KeySetID</w:t>
+      </w:r>
+      <w:proofErr w:type="spellEnd"/>
+      <w:r>
+        <w:t xml:space="preserve"> in any one implementation. For instance; during transition there may be a single </w:t>
+      </w:r>
+      <w:proofErr w:type="spellStart"/>
+      <w:r>
+        <w:t>KeySetID</w:t>
+      </w:r>
+      <w:proofErr w:type="spellEnd"/>
+      <w:r>
+        <w:t xml:space="preserve"> utilised for building access, but new buildings might use one </w:t>
+      </w:r>
+      <w:proofErr w:type="spellStart"/>
+      <w:r>
+        <w:t>OpModeID</w:t>
+      </w:r>
+      <w:proofErr w:type="spellEnd"/>
+      <w:r>
+        <w:t xml:space="preserve"> whilst old buildings use another in order to transition from their use of the older </w:t>
+      </w:r>
+      <w:proofErr w:type="spellStart"/>
+      <w:r>
+        <w:t>weigand</w:t>
+      </w:r>
+      <w:proofErr w:type="spellEnd"/>
+      <w:r>
+        <w:t xml:space="preserve"> based numbering.</w:t>
       </w:r>
     </w:p>
     <w:p>
@@ -9027,24 +10436,47 @@
       <w:pPr>
         <w:pStyle w:val="BulletList"/>
       </w:pPr>
-      <w:r>
-        <w:t xml:space="preserve">making the PLAID authentication application the default application; </w:t>
+      <w:proofErr w:type="gramStart"/>
+      <w:r>
+        <w:t>making</w:t>
+      </w:r>
+      <w:proofErr w:type="gramEnd"/>
+      <w:r>
+        <w:t xml:space="preserve"> the PLAID authentication application the default application; </w:t>
       </w:r>
     </w:p>
     <w:p>
       <w:pPr>
         <w:pStyle w:val="BulletList"/>
       </w:pPr>
-      <w:r>
-        <w:t xml:space="preserve">registering an appropriate AID for a specific scheme; or </w:t>
+      <w:proofErr w:type="gramStart"/>
+      <w:r>
+        <w:t>registering</w:t>
+      </w:r>
+      <w:proofErr w:type="gramEnd"/>
+      <w:r>
+        <w:t xml:space="preserve"> an appropriate AID for a specific scheme; or </w:t>
       </w:r>
     </w:p>
     <w:p>
       <w:pPr>
         <w:pStyle w:val="BulletList"/>
       </w:pPr>
-      <w:r>
-        <w:t>calling the AID registered by the Australian Commonwealth (Centrelink) d</w:t>
+      <w:proofErr w:type="gramStart"/>
+      <w:r>
+        <w:t>calling</w:t>
+      </w:r>
+      <w:proofErr w:type="gramEnd"/>
+      <w:r>
+        <w:t xml:space="preserve"> the AID registered by the Australian Commonwealth (</w:t>
+      </w:r>
+      <w:proofErr w:type="spellStart"/>
+      <w:r>
+        <w:t>Centrelink</w:t>
+      </w:r>
+      <w:proofErr w:type="spellEnd"/>
+      <w:r>
+        <w:t>) d</w:t>
       </w:r>
       <w:r>
         <w:t>irectly at "A0 00 67 6D 61 66".</w:t>
@@ -9448,7 +10880,15 @@
               <w:pStyle w:val="DHSbodytext"/>
             </w:pPr>
             <w:r>
-              <w:t xml:space="preserve">The ASN.1 includes the list of KeySetIDs that will be trusted. </w:t>
+              <w:t xml:space="preserve">The ASN.1 includes the list of </w:t>
+            </w:r>
+            <w:proofErr w:type="spellStart"/>
+            <w:r>
+              <w:t>KeySetIDs</w:t>
+            </w:r>
+            <w:proofErr w:type="spellEnd"/>
+            <w:r>
+              <w:t xml:space="preserve"> that will be trusted. </w:t>
             </w:r>
           </w:p>
         </w:tc>
@@ -9566,8 +11006,13 @@
             <w:pPr>
               <w:pStyle w:val="DHSbodytext"/>
             </w:pPr>
-            <w:r>
-              <w:t>OpModeID, RND2, RND3</w:t>
+            <w:proofErr w:type="spellStart"/>
+            <w:r>
+              <w:t>OpModeID</w:t>
+            </w:r>
+            <w:proofErr w:type="spellEnd"/>
+            <w:r>
+              <w:t>, RND2, RND3</w:t>
             </w:r>
           </w:p>
         </w:tc>
@@ -9586,11 +11031,11 @@
               <w:pStyle w:val="DHSbodytext"/>
             </w:pPr>
             <w:r>
-              <w:t xml:space="preserve">Only available when card application security state is “PLAID_SECURED” and the corresponding “INITIAL AUTHENTICATE” </w:t>
+              <w:t xml:space="preserve">Only available when card application security state is “PLAID_SECURED” and the corresponding “INITIAL AUTHENTICATE” command has been </w:t>
             </w:r>
             <w:r>
               <w:lastRenderedPageBreak/>
-              <w:t xml:space="preserve">command has been successfully completed. </w:t>
+              <w:t xml:space="preserve">successfully completed. </w:t>
             </w:r>
           </w:p>
         </w:tc>
@@ -9910,7 +11355,15 @@
         <w:pStyle w:val="DHSbodytext"/>
       </w:pPr>
       <w:r>
-        <w:t xml:space="preserve">In order to protect from ID leakage, and to minimise useful information available to an attacker, an inconsistency or error during a PLAID authentication shall not generate standard ISO/IEC 7816-4 error codes as these indicate that an inconsistency or failed attempt has occurred. Instead, the ICC shall use the ShillKey to complete the operation and return a status word of SW_OK. </w:t>
+        <w:t xml:space="preserve">In order to protect from ID leakage, and to minimise useful information available to an attacker, an inconsistency or error during a PLAID authentication shall not generate standard ISO/IEC 7816-4 error codes as these indicate that an inconsistency or failed attempt has occurred. Instead, the ICC shall use the </w:t>
+      </w:r>
+      <w:proofErr w:type="spellStart"/>
+      <w:r>
+        <w:t>ShillKey</w:t>
+      </w:r>
+      <w:proofErr w:type="spellEnd"/>
+      <w:r>
+        <w:t xml:space="preserve"> to complete the operation and return a status word of SW_OK. </w:t>
       </w:r>
     </w:p>
     <w:p>
@@ -10298,7 +11751,23 @@
         <w:pStyle w:val="DHSbodytext"/>
       </w:pPr>
       <w:r>
-        <w:t>PLAID utilises key diversification to ensure that the system remains secure should an individual ICC be compromised and its secret keys determined. The algorithm  used to diversify the FAKey is as follows:</w:t>
+        <w:t xml:space="preserve">PLAID utilises key diversification to ensure that the system remains secure should an individual ICC be compromised and its secret keys determined. The </w:t>
+      </w:r>
+      <w:proofErr w:type="gramStart"/>
+      <w:r>
+        <w:t>algorithm  used</w:t>
+      </w:r>
+      <w:proofErr w:type="gramEnd"/>
+      <w:r>
+        <w:t xml:space="preserve"> to diversify the </w:t>
+      </w:r>
+      <w:proofErr w:type="spellStart"/>
+      <w:r>
+        <w:t>FAKey</w:t>
+      </w:r>
+      <w:proofErr w:type="spellEnd"/>
+      <w:r>
+        <w:t xml:space="preserve"> is as follows:</w:t>
       </w:r>
     </w:p>
     <w:p>
@@ -10314,13 +11783,23 @@
           <w:iCs w:val="0"/>
         </w:rPr>
       </w:pPr>
+      <w:proofErr w:type="spellStart"/>
       <w:r>
         <w:rPr>
           <w:i/>
           <w:iCs w:val="0"/>
         </w:rPr>
-        <w:t xml:space="preserve">FAKey (DIV) = AES Encrypt </w:t>
-      </w:r>
+        <w:t>FAKey</w:t>
+      </w:r>
+      <w:proofErr w:type="spellEnd"/>
+      <w:r>
+        <w:rPr>
+          <w:i/>
+          <w:iCs w:val="0"/>
+        </w:rPr>
+        <w:t xml:space="preserve"> (DIV) = AES Encrypt </w:t>
+      </w:r>
+      <w:proofErr w:type="spellStart"/>
       <w:r>
         <w:rPr>
           <w:i/>
@@ -10328,14 +11807,40 @@
           <w:position w:val="8"/>
           <w:vertAlign w:val="superscript"/>
         </w:rPr>
-        <w:t xml:space="preserve">FAKey </w:t>
+        <w:t>FAKey</w:t>
+      </w:r>
+      <w:proofErr w:type="spellEnd"/>
+      <w:r>
+        <w:rPr>
+          <w:i/>
+          <w:iCs w:val="0"/>
+          <w:position w:val="8"/>
+          <w:vertAlign w:val="superscript"/>
+        </w:rPr>
+        <w:t xml:space="preserve"> </w:t>
       </w:r>
       <w:r>
         <w:rPr>
           <w:i/>
           <w:iCs w:val="0"/>
         </w:rPr>
-        <w:t>(DivData)</w:t>
+        <w:t>(</w:t>
+      </w:r>
+      <w:proofErr w:type="spellStart"/>
+      <w:r>
+        <w:rPr>
+          <w:i/>
+          <w:iCs w:val="0"/>
+        </w:rPr>
+        <w:t>DivData</w:t>
+      </w:r>
+      <w:proofErr w:type="spellEnd"/>
+      <w:r>
+        <w:rPr>
+          <w:i/>
+          <w:iCs w:val="0"/>
+        </w:rPr>
+        <w:t>)</w:t>
       </w:r>
     </w:p>
     <w:p>
@@ -10366,11 +11871,7 @@
         <w:pStyle w:val="DHSbodytext"/>
       </w:pPr>
       <w:r>
-        <w:t xml:space="preserve">PLAID results in the generation of an AES session key that may optionally be used for subsequent communications with the ICC. The size of this session key is determined by the key size of the AES cipher selected. Currently there are only 3 legitimate key sizes supported by AES (16, 24 or </w:t>
-      </w:r>
-      <w:r>
-        <w:lastRenderedPageBreak/>
-        <w:t xml:space="preserve">32 bytes only). Since AES uses 128 bit (16 byte) blocks for encryption/decryption, padding may be required up to the next block. The process used to generate the session key is as follows: </w:t>
+        <w:t xml:space="preserve">PLAID results in the generation of an AES session key that may optionally be used for subsequent communications with the ICC. The size of this session key is determined by the key size of the AES cipher selected. Currently there are only 3 legitimate key sizes supported by AES (16, 24 or 32 bytes only). Since AES uses 128 bit (16 byte) blocks for encryption/decryption, padding may be required up to the next block. The process used to generate the session key is as follows: </w:t>
       </w:r>
     </w:p>
     <w:p>
@@ -10380,11 +11881,20 @@
           <w:i/>
         </w:rPr>
       </w:pPr>
+      <w:proofErr w:type="spellStart"/>
       <w:r>
         <w:rPr>
           <w:i/>
         </w:rPr>
-        <w:t>SessionKey (RND3) = SHA [RND1|RND2</w:t>
+        <w:lastRenderedPageBreak/>
+        <w:t>SessionKey</w:t>
+      </w:r>
+      <w:proofErr w:type="spellEnd"/>
+      <w:r>
+        <w:rPr>
+          <w:i/>
+        </w:rPr>
+        <w:t xml:space="preserve"> (RND3) = SHA [RND1|RND2</w:t>
       </w:r>
       <w:r>
         <w:rPr>
@@ -10459,7 +11969,8 @@
           <w:szCs w:val="22"/>
         </w:rPr>
       </w:pPr>
-      <w:hyperlink r:id="rId9" w:history="1">
+      <w:hyperlink r:id="rId10" w:history="1">
+        <w:proofErr w:type="spellStart"/>
         <w:r>
           <w:rPr>
             <w:rStyle w:val="Hyperlink"/>
@@ -10469,6 +11980,7 @@
           </w:rPr>
           <w:t>GovDex</w:t>
         </w:r>
+        <w:proofErr w:type="spellEnd"/>
       </w:hyperlink>
       <w:r>
         <w:rPr>
@@ -10492,6 +12004,7 @@
         </w:rPr>
         <w:t xml:space="preserve">Select </w:t>
       </w:r>
+      <w:proofErr w:type="spellStart"/>
       <w:r>
         <w:rPr>
           <w:b/>
@@ -10499,23 +12012,49 @@
           <w:iCs w:val="0"/>
           <w:color w:val="000000"/>
         </w:rPr>
-        <w:t xml:space="preserve">Centrelink PLAID </w:t>
+        <w:t>Centrelink</w:t>
+      </w:r>
+      <w:proofErr w:type="spellEnd"/>
+      <w:r>
+        <w:rPr>
+          <w:b/>
+          <w:bCs/>
+          <w:iCs w:val="0"/>
+          <w:color w:val="000000"/>
+        </w:rPr>
+        <w:t xml:space="preserve"> PLAID </w:t>
       </w:r>
       <w:r>
         <w:rPr>
           <w:iCs w:val="0"/>
           <w:color w:val="000000"/>
         </w:rPr>
-        <w:t>from the list of Public GovDex Communities.</w:t>
+        <w:t xml:space="preserve">from the list of Public </w:t>
+      </w:r>
+      <w:proofErr w:type="spellStart"/>
+      <w:r>
+        <w:rPr>
+          <w:iCs w:val="0"/>
+          <w:color w:val="000000"/>
+        </w:rPr>
+        <w:t>GovDex</w:t>
+      </w:r>
+      <w:proofErr w:type="spellEnd"/>
+      <w:r>
+        <w:rPr>
+          <w:iCs w:val="0"/>
+          <w:color w:val="000000"/>
+        </w:rPr>
+        <w:t xml:space="preserve"> Communities.</w:t>
       </w:r>
     </w:p>
     <w:sectPr>
-      <w:headerReference w:type="even" r:id="rId10"/>
-      <w:headerReference w:type="default" r:id="rId11"/>
-      <w:footerReference w:type="even" r:id="rId12"/>
-      <w:footerReference w:type="default" r:id="rId13"/>
-      <w:headerReference w:type="first" r:id="rId14"/>
-      <w:footerReference w:type="first" r:id="rId15"/>
+      <w:headerReference w:type="even" r:id="rId11"/>
+      <w:headerReference w:type="default" r:id="rId12"/>
+      <w:footerReference w:type="even" r:id="rId13"/>
+      <w:footerReference w:type="default" r:id="rId14"/>
+      <w:headerReference w:type="first" r:id="rId15"/>
+      <w:footerReference w:type="first" r:id="rId16"/>
       <w:pgSz w:w="11906" w:h="16838" w:code="9"/>
       <w:pgMar w:top="1537" w:right="1134" w:bottom="1440" w:left="1134" w:header="284" w:footer="709" w:gutter="0"/>
       <w:cols w:space="708"/>
@@ -10527,7 +12066,7 @@
 </file>
 
 <file path=word/endnotes.xml><?xml version="1.0" encoding="utf-8"?>
-<w:endnotes xmlns:wpc="http://schemas.microsoft.com/office/word/2010/wordprocessingCanvas" xmlns:mc="http://schemas.openxmlformats.org/markup-compatibility/2006" xmlns:o="urn:schemas-microsoft-com:office:office" xmlns:r="http://schemas.openxmlformats.org/officeDocument/2006/relationships" xmlns:m="http://schemas.openxmlformats.org/officeDocument/2006/math" xmlns:v="urn:schemas-microsoft-com:vml" xmlns:wp14="http://schemas.microsoft.com/office/word/2010/wordprocessingDrawing" xmlns:wp="http://schemas.openxmlformats.org/drawingml/2006/wordprocessingDrawing" xmlns:w10="urn:schemas-microsoft-com:office:word" xmlns:w="http://schemas.openxmlformats.org/wordprocessingml/2006/main" xmlns:w14="http://schemas.microsoft.com/office/word/2010/wordml" xmlns:w15="http://schemas.microsoft.com/office/word/2012/wordml" xmlns:wpg="http://schemas.microsoft.com/office/word/2010/wordprocessingGroup" xmlns:wpi="http://schemas.microsoft.com/office/word/2010/wordprocessingInk" xmlns:wne="http://schemas.microsoft.com/office/word/2006/wordml" xmlns:wps="http://schemas.microsoft.com/office/word/2010/wordprocessingShape" mc:Ignorable="w14 w15 wp14">
+<w:endnotes xmlns:wpc="http://schemas.microsoft.com/office/word/2010/wordprocessingCanvas" xmlns:mo="http://schemas.microsoft.com/office/mac/office/2008/main" xmlns:mc="http://schemas.openxmlformats.org/markup-compatibility/2006" xmlns:mv="urn:schemas-microsoft-com:mac:vml" xmlns:o="urn:schemas-microsoft-com:office:office" xmlns:r="http://schemas.openxmlformats.org/officeDocument/2006/relationships" xmlns:m="http://schemas.openxmlformats.org/officeDocument/2006/math" xmlns:v="urn:schemas-microsoft-com:vml" xmlns:wp14="http://schemas.microsoft.com/office/word/2010/wordprocessingDrawing" xmlns:wp="http://schemas.openxmlformats.org/drawingml/2006/wordprocessingDrawing" xmlns:w10="urn:schemas-microsoft-com:office:word" xmlns:w="http://schemas.openxmlformats.org/wordprocessingml/2006/main" xmlns:w14="http://schemas.microsoft.com/office/word/2010/wordml" xmlns:wpg="http://schemas.microsoft.com/office/word/2010/wordprocessingGroup" xmlns:wpi="http://schemas.microsoft.com/office/word/2010/wordprocessingInk" xmlns:wne="http://schemas.microsoft.com/office/word/2006/wordml" xmlns:wps="http://schemas.microsoft.com/office/word/2010/wordprocessingShape" mc:Ignorable="w14 wp14">
   <w:endnote w:type="separator" w:id="-1">
     <w:p>
       <w:r>
@@ -10546,7 +12085,7 @@
 </file>
 
 <file path=word/footer1.xml><?xml version="1.0" encoding="utf-8"?>
-<w:ftr xmlns:wpc="http://schemas.microsoft.com/office/word/2010/wordprocessingCanvas" xmlns:mc="http://schemas.openxmlformats.org/markup-compatibility/2006" xmlns:o="urn:schemas-microsoft-com:office:office" xmlns:r="http://schemas.openxmlformats.org/officeDocument/2006/relationships" xmlns:m="http://schemas.openxmlformats.org/officeDocument/2006/math" xmlns:v="urn:schemas-microsoft-com:vml" xmlns:wp14="http://schemas.microsoft.com/office/word/2010/wordprocessingDrawing" xmlns:wp="http://schemas.openxmlformats.org/drawingml/2006/wordprocessingDrawing" xmlns:w10="urn:schemas-microsoft-com:office:word" xmlns:w="http://schemas.openxmlformats.org/wordprocessingml/2006/main" xmlns:w14="http://schemas.microsoft.com/office/word/2010/wordml" xmlns:w15="http://schemas.microsoft.com/office/word/2012/wordml" xmlns:wpg="http://schemas.microsoft.com/office/word/2010/wordprocessingGroup" xmlns:wpi="http://schemas.microsoft.com/office/word/2010/wordprocessingInk" xmlns:wne="http://schemas.microsoft.com/office/word/2006/wordml" xmlns:wps="http://schemas.microsoft.com/office/word/2010/wordprocessingShape" mc:Ignorable="w14 w15 wp14">
+<w:ftr xmlns:wpc="http://schemas.microsoft.com/office/word/2010/wordprocessingCanvas" xmlns:mo="http://schemas.microsoft.com/office/mac/office/2008/main" xmlns:mc="http://schemas.openxmlformats.org/markup-compatibility/2006" xmlns:mv="urn:schemas-microsoft-com:mac:vml" xmlns:o="urn:schemas-microsoft-com:office:office" xmlns:r="http://schemas.openxmlformats.org/officeDocument/2006/relationships" xmlns:m="http://schemas.openxmlformats.org/officeDocument/2006/math" xmlns:v="urn:schemas-microsoft-com:vml" xmlns:wp14="http://schemas.microsoft.com/office/word/2010/wordprocessingDrawing" xmlns:wp="http://schemas.openxmlformats.org/drawingml/2006/wordprocessingDrawing" xmlns:w10="urn:schemas-microsoft-com:office:word" xmlns:w="http://schemas.openxmlformats.org/wordprocessingml/2006/main" xmlns:w14="http://schemas.microsoft.com/office/word/2010/wordml" xmlns:wpg="http://schemas.microsoft.com/office/word/2010/wordprocessingGroup" xmlns:wpi="http://schemas.microsoft.com/office/word/2010/wordprocessingInk" xmlns:wne="http://schemas.microsoft.com/office/word/2006/wordml" xmlns:wps="http://schemas.microsoft.com/office/word/2010/wordprocessingShape" mc:Ignorable="w14 wp14">
   <w:p>
     <w:pPr>
       <w:pStyle w:val="Footer"/>
@@ -10556,7 +12095,7 @@
 </file>
 
 <file path=word/footer2.xml><?xml version="1.0" encoding="utf-8"?>
-<w:ftr xmlns:wpc="http://schemas.microsoft.com/office/word/2010/wordprocessingCanvas" xmlns:mc="http://schemas.openxmlformats.org/markup-compatibility/2006" xmlns:o="urn:schemas-microsoft-com:office:office" xmlns:r="http://schemas.openxmlformats.org/officeDocument/2006/relationships" xmlns:m="http://schemas.openxmlformats.org/officeDocument/2006/math" xmlns:v="urn:schemas-microsoft-com:vml" xmlns:wp14="http://schemas.microsoft.com/office/word/2010/wordprocessingDrawing" xmlns:wp="http://schemas.openxmlformats.org/drawingml/2006/wordprocessingDrawing" xmlns:w10="urn:schemas-microsoft-com:office:word" xmlns:w="http://schemas.openxmlformats.org/wordprocessingml/2006/main" xmlns:w14="http://schemas.microsoft.com/office/word/2010/wordml" xmlns:w15="http://schemas.microsoft.com/office/word/2012/wordml" xmlns:wpg="http://schemas.microsoft.com/office/word/2010/wordprocessingGroup" xmlns:wpi="http://schemas.microsoft.com/office/word/2010/wordprocessingInk" xmlns:wne="http://schemas.microsoft.com/office/word/2006/wordml" xmlns:wps="http://schemas.microsoft.com/office/word/2010/wordprocessingShape" mc:Ignorable="w14 w15 wp14">
+<w:ftr xmlns:wpc="http://schemas.microsoft.com/office/word/2010/wordprocessingCanvas" xmlns:mo="http://schemas.microsoft.com/office/mac/office/2008/main" xmlns:mc="http://schemas.openxmlformats.org/markup-compatibility/2006" xmlns:mv="urn:schemas-microsoft-com:mac:vml" xmlns:o="urn:schemas-microsoft-com:office:office" xmlns:r="http://schemas.openxmlformats.org/officeDocument/2006/relationships" xmlns:m="http://schemas.openxmlformats.org/officeDocument/2006/math" xmlns:v="urn:schemas-microsoft-com:vml" xmlns:wp14="http://schemas.microsoft.com/office/word/2010/wordprocessingDrawing" xmlns:wp="http://schemas.openxmlformats.org/drawingml/2006/wordprocessingDrawing" xmlns:w10="urn:schemas-microsoft-com:office:word" xmlns:w="http://schemas.openxmlformats.org/wordprocessingml/2006/main" xmlns:w14="http://schemas.microsoft.com/office/word/2010/wordml" xmlns:wpg="http://schemas.microsoft.com/office/word/2010/wordprocessingGroup" xmlns:wpi="http://schemas.microsoft.com/office/word/2010/wordprocessingInk" xmlns:wne="http://schemas.microsoft.com/office/word/2006/wordml" xmlns:wps="http://schemas.microsoft.com/office/word/2010/wordprocessingShape" mc:Ignorable="w14 wp14">
   <w:p>
     <w:pPr>
       <w:pStyle w:val="Footer"/>
@@ -10619,7 +12158,7 @@
         <w:sz w:val="18"/>
         <w:szCs w:val="18"/>
       </w:rPr>
-      <w:t>21</w:t>
+      <w:t>16</w:t>
     </w:r>
     <w:r>
       <w:rPr>
@@ -10725,7 +12264,7 @@
 </file>
 
 <file path=word/footer3.xml><?xml version="1.0" encoding="utf-8"?>
-<w:ftr xmlns:wpc="http://schemas.microsoft.com/office/word/2010/wordprocessingCanvas" xmlns:mc="http://schemas.openxmlformats.org/markup-compatibility/2006" xmlns:o="urn:schemas-microsoft-com:office:office" xmlns:r="http://schemas.openxmlformats.org/officeDocument/2006/relationships" xmlns:m="http://schemas.openxmlformats.org/officeDocument/2006/math" xmlns:v="urn:schemas-microsoft-com:vml" xmlns:wp14="http://schemas.microsoft.com/office/word/2010/wordprocessingDrawing" xmlns:wp="http://schemas.openxmlformats.org/drawingml/2006/wordprocessingDrawing" xmlns:w10="urn:schemas-microsoft-com:office:word" xmlns:w="http://schemas.openxmlformats.org/wordprocessingml/2006/main" xmlns:w14="http://schemas.microsoft.com/office/word/2010/wordml" xmlns:w15="http://schemas.microsoft.com/office/word/2012/wordml" xmlns:wpg="http://schemas.microsoft.com/office/word/2010/wordprocessingGroup" xmlns:wpi="http://schemas.microsoft.com/office/word/2010/wordprocessingInk" xmlns:wne="http://schemas.microsoft.com/office/word/2006/wordml" xmlns:wps="http://schemas.microsoft.com/office/word/2010/wordprocessingShape" mc:Ignorable="w14 w15 wp14">
+<w:ftr xmlns:wpc="http://schemas.microsoft.com/office/word/2010/wordprocessingCanvas" xmlns:mo="http://schemas.microsoft.com/office/mac/office/2008/main" xmlns:mc="http://schemas.openxmlformats.org/markup-compatibility/2006" xmlns:mv="urn:schemas-microsoft-com:mac:vml" xmlns:o="urn:schemas-microsoft-com:office:office" xmlns:r="http://schemas.openxmlformats.org/officeDocument/2006/relationships" xmlns:m="http://schemas.openxmlformats.org/officeDocument/2006/math" xmlns:v="urn:schemas-microsoft-com:vml" xmlns:wp14="http://schemas.microsoft.com/office/word/2010/wordprocessingDrawing" xmlns:wp="http://schemas.openxmlformats.org/drawingml/2006/wordprocessingDrawing" xmlns:w10="urn:schemas-microsoft-com:office:word" xmlns:w="http://schemas.openxmlformats.org/wordprocessingml/2006/main" xmlns:w14="http://schemas.microsoft.com/office/word/2010/wordml" xmlns:wpg="http://schemas.microsoft.com/office/word/2010/wordprocessingGroup" xmlns:wpi="http://schemas.microsoft.com/office/word/2010/wordprocessingInk" xmlns:wne="http://schemas.microsoft.com/office/word/2006/wordml" xmlns:wps="http://schemas.microsoft.com/office/word/2010/wordprocessingShape" mc:Ignorable="w14 wp14">
   <w:p>
     <w:pPr>
       <w:pStyle w:val="Footer"/>
@@ -10877,6 +12416,7 @@
     <w:r>
       <w:rPr>
         <w:noProof/>
+        <w:lang w:val="en-US" w:eastAsia="en-US"/>
       </w:rPr>
       <w:drawing>
         <wp:inline distT="0" distB="0" distL="0" distR="0" wp14:anchorId="3A106C3A" wp14:editId="3726DC7C">
@@ -10932,7 +12472,7 @@
 </file>
 
 <file path=word/footnotes.xml><?xml version="1.0" encoding="utf-8"?>
-<w:footnotes xmlns:wpc="http://schemas.microsoft.com/office/word/2010/wordprocessingCanvas" xmlns:mc="http://schemas.openxmlformats.org/markup-compatibility/2006" xmlns:o="urn:schemas-microsoft-com:office:office" xmlns:r="http://schemas.openxmlformats.org/officeDocument/2006/relationships" xmlns:m="http://schemas.openxmlformats.org/officeDocument/2006/math" xmlns:v="urn:schemas-microsoft-com:vml" xmlns:wp14="http://schemas.microsoft.com/office/word/2010/wordprocessingDrawing" xmlns:wp="http://schemas.openxmlformats.org/drawingml/2006/wordprocessingDrawing" xmlns:w10="urn:schemas-microsoft-com:office:word" xmlns:w="http://schemas.openxmlformats.org/wordprocessingml/2006/main" xmlns:w14="http://schemas.microsoft.com/office/word/2010/wordml" xmlns:w15="http://schemas.microsoft.com/office/word/2012/wordml" xmlns:wpg="http://schemas.microsoft.com/office/word/2010/wordprocessingGroup" xmlns:wpi="http://schemas.microsoft.com/office/word/2010/wordprocessingInk" xmlns:wne="http://schemas.microsoft.com/office/word/2006/wordml" xmlns:wps="http://schemas.microsoft.com/office/word/2010/wordprocessingShape" mc:Ignorable="w14 w15 wp14">
+<w:footnotes xmlns:wpc="http://schemas.microsoft.com/office/word/2010/wordprocessingCanvas" xmlns:mo="http://schemas.microsoft.com/office/mac/office/2008/main" xmlns:mc="http://schemas.openxmlformats.org/markup-compatibility/2006" xmlns:mv="urn:schemas-microsoft-com:mac:vml" xmlns:o="urn:schemas-microsoft-com:office:office" xmlns:r="http://schemas.openxmlformats.org/officeDocument/2006/relationships" xmlns:m="http://schemas.openxmlformats.org/officeDocument/2006/math" xmlns:v="urn:schemas-microsoft-com:vml" xmlns:wp14="http://schemas.microsoft.com/office/word/2010/wordprocessingDrawing" xmlns:wp="http://schemas.openxmlformats.org/drawingml/2006/wordprocessingDrawing" xmlns:w10="urn:schemas-microsoft-com:office:word" xmlns:w="http://schemas.openxmlformats.org/wordprocessingml/2006/main" xmlns:w14="http://schemas.microsoft.com/office/word/2010/wordml" xmlns:wpg="http://schemas.microsoft.com/office/word/2010/wordprocessingGroup" xmlns:wpi="http://schemas.microsoft.com/office/word/2010/wordprocessingInk" xmlns:wne="http://schemas.microsoft.com/office/word/2006/wordml" xmlns:wps="http://schemas.microsoft.com/office/word/2010/wordprocessingShape" mc:Ignorable="w14 wp14">
   <w:footnote w:type="separator" w:id="-1">
     <w:p>
       <w:r>
@@ -10951,7 +12491,7 @@
 </file>
 
 <file path=word/header1.xml><?xml version="1.0" encoding="utf-8"?>
-<w:hdr xmlns:wpc="http://schemas.microsoft.com/office/word/2010/wordprocessingCanvas" xmlns:mc="http://schemas.openxmlformats.org/markup-compatibility/2006" xmlns:o="urn:schemas-microsoft-com:office:office" xmlns:r="http://schemas.openxmlformats.org/officeDocument/2006/relationships" xmlns:m="http://schemas.openxmlformats.org/officeDocument/2006/math" xmlns:v="urn:schemas-microsoft-com:vml" xmlns:wp14="http://schemas.microsoft.com/office/word/2010/wordprocessingDrawing" xmlns:wp="http://schemas.openxmlformats.org/drawingml/2006/wordprocessingDrawing" xmlns:w10="urn:schemas-microsoft-com:office:word" xmlns:w="http://schemas.openxmlformats.org/wordprocessingml/2006/main" xmlns:w14="http://schemas.microsoft.com/office/word/2010/wordml" xmlns:w15="http://schemas.microsoft.com/office/word/2012/wordml" xmlns:wpg="http://schemas.microsoft.com/office/word/2010/wordprocessingGroup" xmlns:wpi="http://schemas.microsoft.com/office/word/2010/wordprocessingInk" xmlns:wne="http://schemas.microsoft.com/office/word/2006/wordml" xmlns:wps="http://schemas.microsoft.com/office/word/2010/wordprocessingShape" mc:Ignorable="w14 w15 wp14">
+<w:hdr xmlns:wpc="http://schemas.microsoft.com/office/word/2010/wordprocessingCanvas" xmlns:mo="http://schemas.microsoft.com/office/mac/office/2008/main" xmlns:mc="http://schemas.openxmlformats.org/markup-compatibility/2006" xmlns:mv="urn:schemas-microsoft-com:mac:vml" xmlns:o="urn:schemas-microsoft-com:office:office" xmlns:r="http://schemas.openxmlformats.org/officeDocument/2006/relationships" xmlns:m="http://schemas.openxmlformats.org/officeDocument/2006/math" xmlns:v="urn:schemas-microsoft-com:vml" xmlns:wp14="http://schemas.microsoft.com/office/word/2010/wordprocessingDrawing" xmlns:wp="http://schemas.openxmlformats.org/drawingml/2006/wordprocessingDrawing" xmlns:w10="urn:schemas-microsoft-com:office:word" xmlns:w="http://schemas.openxmlformats.org/wordprocessingml/2006/main" xmlns:w14="http://schemas.microsoft.com/office/word/2010/wordml" xmlns:wpg="http://schemas.microsoft.com/office/word/2010/wordprocessingGroup" xmlns:wpi="http://schemas.microsoft.com/office/word/2010/wordprocessingInk" xmlns:wne="http://schemas.microsoft.com/office/word/2006/wordml" xmlns:wps="http://schemas.microsoft.com/office/word/2010/wordprocessingShape" mc:Ignorable="w14 wp14">
   <w:p>
     <w:pPr>
       <w:pStyle w:val="Header"/>
@@ -10961,7 +12501,7 @@
 </file>
 
 <file path=word/header2.xml><?xml version="1.0" encoding="utf-8"?>
-<w:hdr xmlns:wpc="http://schemas.microsoft.com/office/word/2010/wordprocessingCanvas" xmlns:mc="http://schemas.openxmlformats.org/markup-compatibility/2006" xmlns:o="urn:schemas-microsoft-com:office:office" xmlns:r="http://schemas.openxmlformats.org/officeDocument/2006/relationships" xmlns:m="http://schemas.openxmlformats.org/officeDocument/2006/math" xmlns:v="urn:schemas-microsoft-com:vml" xmlns:wp14="http://schemas.microsoft.com/office/word/2010/wordprocessingDrawing" xmlns:wp="http://schemas.openxmlformats.org/drawingml/2006/wordprocessingDrawing" xmlns:w10="urn:schemas-microsoft-com:office:word" xmlns:w="http://schemas.openxmlformats.org/wordprocessingml/2006/main" xmlns:w14="http://schemas.microsoft.com/office/word/2010/wordml" xmlns:w15="http://schemas.microsoft.com/office/word/2012/wordml" xmlns:wpg="http://schemas.microsoft.com/office/word/2010/wordprocessingGroup" xmlns:wpi="http://schemas.microsoft.com/office/word/2010/wordprocessingInk" xmlns:wne="http://schemas.microsoft.com/office/word/2006/wordml" xmlns:wps="http://schemas.microsoft.com/office/word/2010/wordprocessingShape" mc:Ignorable="w14 w15 wp14">
+<w:hdr xmlns:wpc="http://schemas.microsoft.com/office/word/2010/wordprocessingCanvas" xmlns:mo="http://schemas.microsoft.com/office/mac/office/2008/main" xmlns:mc="http://schemas.openxmlformats.org/markup-compatibility/2006" xmlns:mv="urn:schemas-microsoft-com:mac:vml" xmlns:o="urn:schemas-microsoft-com:office:office" xmlns:r="http://schemas.openxmlformats.org/officeDocument/2006/relationships" xmlns:m="http://schemas.openxmlformats.org/officeDocument/2006/math" xmlns:v="urn:schemas-microsoft-com:vml" xmlns:wp14="http://schemas.microsoft.com/office/word/2010/wordprocessingDrawing" xmlns:wp="http://schemas.openxmlformats.org/drawingml/2006/wordprocessingDrawing" xmlns:w10="urn:schemas-microsoft-com:office:word" xmlns:w="http://schemas.openxmlformats.org/wordprocessingml/2006/main" xmlns:w14="http://schemas.microsoft.com/office/word/2010/wordml" xmlns:wpg="http://schemas.microsoft.com/office/word/2010/wordprocessingGroup" xmlns:wpi="http://schemas.microsoft.com/office/word/2010/wordprocessingInk" xmlns:wne="http://schemas.microsoft.com/office/word/2006/wordml" xmlns:wps="http://schemas.microsoft.com/office/word/2010/wordprocessingShape" mc:Ignorable="w14 wp14">
   <w:p>
     <w:pPr>
       <w:pStyle w:val="Header"/>
@@ -10971,7 +12511,7 @@
 </file>
 
 <file path=word/header3.xml><?xml version="1.0" encoding="utf-8"?>
-<w:hdr xmlns:wpc="http://schemas.microsoft.com/office/word/2010/wordprocessingCanvas" xmlns:mc="http://schemas.openxmlformats.org/markup-compatibility/2006" xmlns:o="urn:schemas-microsoft-com:office:office" xmlns:r="http://schemas.openxmlformats.org/officeDocument/2006/relationships" xmlns:m="http://schemas.openxmlformats.org/officeDocument/2006/math" xmlns:v="urn:schemas-microsoft-com:vml" xmlns:wp14="http://schemas.microsoft.com/office/word/2010/wordprocessingDrawing" xmlns:wp="http://schemas.openxmlformats.org/drawingml/2006/wordprocessingDrawing" xmlns:w10="urn:schemas-microsoft-com:office:word" xmlns:w="http://schemas.openxmlformats.org/wordprocessingml/2006/main" xmlns:w14="http://schemas.microsoft.com/office/word/2010/wordml" xmlns:w15="http://schemas.microsoft.com/office/word/2012/wordml" xmlns:wpg="http://schemas.microsoft.com/office/word/2010/wordprocessingGroup" xmlns:wpi="http://schemas.microsoft.com/office/word/2010/wordprocessingInk" xmlns:wne="http://schemas.microsoft.com/office/word/2006/wordml" xmlns:wps="http://schemas.microsoft.com/office/word/2010/wordprocessingShape" mc:Ignorable="w14 w15 wp14">
+<w:hdr xmlns:wpc="http://schemas.microsoft.com/office/word/2010/wordprocessingCanvas" xmlns:mo="http://schemas.microsoft.com/office/mac/office/2008/main" xmlns:mc="http://schemas.openxmlformats.org/markup-compatibility/2006" xmlns:mv="urn:schemas-microsoft-com:mac:vml" xmlns:o="urn:schemas-microsoft-com:office:office" xmlns:r="http://schemas.openxmlformats.org/officeDocument/2006/relationships" xmlns:m="http://schemas.openxmlformats.org/officeDocument/2006/math" xmlns:v="urn:schemas-microsoft-com:vml" xmlns:wp14="http://schemas.microsoft.com/office/word/2010/wordprocessingDrawing" xmlns:wp="http://schemas.openxmlformats.org/drawingml/2006/wordprocessingDrawing" xmlns:w10="urn:schemas-microsoft-com:office:word" xmlns:w="http://schemas.openxmlformats.org/wordprocessingml/2006/main" xmlns:w14="http://schemas.microsoft.com/office/word/2010/wordml" xmlns:wpg="http://schemas.microsoft.com/office/word/2010/wordprocessingGroup" xmlns:wpi="http://schemas.microsoft.com/office/word/2010/wordprocessingInk" xmlns:wne="http://schemas.microsoft.com/office/word/2006/wordml" xmlns:wps="http://schemas.microsoft.com/office/word/2010/wordprocessingShape" mc:Ignorable="w14 wp14">
   <w:p>
     <w:pPr>
       <w:pStyle w:val="Header"/>
@@ -10980,6 +12520,7 @@
     <w:r>
       <w:rPr>
         <w:noProof/>
+        <w:lang w:val="en-US" w:eastAsia="en-US"/>
       </w:rPr>
       <w:drawing>
         <wp:inline distT="0" distB="0" distL="0" distR="0" wp14:anchorId="68E55A5C" wp14:editId="200C1178">
@@ -11036,7 +12577,7 @@
 </file>
 
 <file path=word/numbering.xml><?xml version="1.0" encoding="utf-8"?>
-<w:numbering xmlns:wpc="http://schemas.microsoft.com/office/word/2010/wordprocessingCanvas" xmlns:mc="http://schemas.openxmlformats.org/markup-compatibility/2006" xmlns:o="urn:schemas-microsoft-com:office:office" xmlns:r="http://schemas.openxmlformats.org/officeDocument/2006/relationships" xmlns:m="http://schemas.openxmlformats.org/officeDocument/2006/math" xmlns:v="urn:schemas-microsoft-com:vml" xmlns:wp14="http://schemas.microsoft.com/office/word/2010/wordprocessingDrawing" xmlns:wp="http://schemas.openxmlformats.org/drawingml/2006/wordprocessingDrawing" xmlns:w10="urn:schemas-microsoft-com:office:word" xmlns:w="http://schemas.openxmlformats.org/wordprocessingml/2006/main" xmlns:w14="http://schemas.microsoft.com/office/word/2010/wordml" xmlns:w15="http://schemas.microsoft.com/office/word/2012/wordml" xmlns:wpg="http://schemas.microsoft.com/office/word/2010/wordprocessingGroup" xmlns:wpi="http://schemas.microsoft.com/office/word/2010/wordprocessingInk" xmlns:wne="http://schemas.microsoft.com/office/word/2006/wordml" xmlns:wps="http://schemas.microsoft.com/office/word/2010/wordprocessingShape" mc:Ignorable="w14 w15 wp14">
+<w:numbering xmlns:wpc="http://schemas.microsoft.com/office/word/2010/wordprocessingCanvas" xmlns:mo="http://schemas.microsoft.com/office/mac/office/2008/main" xmlns:mc="http://schemas.openxmlformats.org/markup-compatibility/2006" xmlns:mv="urn:schemas-microsoft-com:mac:vml" xmlns:o="urn:schemas-microsoft-com:office:office" xmlns:r="http://schemas.openxmlformats.org/officeDocument/2006/relationships" xmlns:m="http://schemas.openxmlformats.org/officeDocument/2006/math" xmlns:v="urn:schemas-microsoft-com:vml" xmlns:wp14="http://schemas.microsoft.com/office/word/2010/wordprocessingDrawing" xmlns:wp="http://schemas.openxmlformats.org/drawingml/2006/wordprocessingDrawing" xmlns:w10="urn:schemas-microsoft-com:office:word" xmlns:w="http://schemas.openxmlformats.org/wordprocessingml/2006/main" xmlns:w14="http://schemas.microsoft.com/office/word/2010/wordml" xmlns:wpg="http://schemas.microsoft.com/office/word/2010/wordprocessingGroup" xmlns:wpi="http://schemas.microsoft.com/office/word/2010/wordprocessingInk" xmlns:wne="http://schemas.microsoft.com/office/word/2006/wordml" xmlns:wps="http://schemas.microsoft.com/office/word/2010/wordprocessingShape" mc:Ignorable="w14 wp14">
   <w:abstractNum w:abstractNumId="0">
     <w:nsid w:val="00D774EF"/>
     <w:multiLevelType w:val="hybridMultilevel"/>
@@ -13477,7 +15018,7 @@
 </file>
 
 <file path=word/styles.xml><?xml version="1.0" encoding="utf-8"?>
-<w:styles xmlns:mc="http://schemas.openxmlformats.org/markup-compatibility/2006" xmlns:r="http://schemas.openxmlformats.org/officeDocument/2006/relationships" xmlns:w="http://schemas.openxmlformats.org/wordprocessingml/2006/main" xmlns:w14="http://schemas.microsoft.com/office/word/2010/wordml" xmlns:w15="http://schemas.microsoft.com/office/word/2012/wordml" mc:Ignorable="w14 w15">
+<w:styles xmlns:mc="http://schemas.openxmlformats.org/markup-compatibility/2006" xmlns:r="http://schemas.openxmlformats.org/officeDocument/2006/relationships" xmlns:w="http://schemas.openxmlformats.org/wordprocessingml/2006/main" xmlns:w14="http://schemas.microsoft.com/office/word/2010/wordml" mc:Ignorable="w14">
   <w:docDefaults>
     <w:rPrDefault>
       <w:rPr>
@@ -13487,7 +15028,7 @@
     </w:rPrDefault>
     <w:pPrDefault/>
   </w:docDefaults>
-  <w:latentStyles w:defLockedState="0" w:defUIPriority="0" w:defSemiHidden="0" w:defUnhideWhenUsed="0" w:defQFormat="0" w:count="371">
+  <w:latentStyles w:defLockedState="0" w:defUIPriority="0" w:defSemiHidden="0" w:defUnhideWhenUsed="0" w:defQFormat="0" w:count="276">
     <w:lsdException w:name="heading 2" w:semiHidden="1" w:unhideWhenUsed="1" w:qFormat="1"/>
     <w:lsdException w:name="heading 3" w:semiHidden="1" w:unhideWhenUsed="1" w:qFormat="1"/>
     <w:lsdException w:name="heading 4" w:semiHidden="1" w:unhideWhenUsed="1" w:qFormat="1"/>
@@ -13656,110 +15197,6 @@
     <w:lsdException w:name="Book Title" w:uiPriority="33"/>
     <w:lsdException w:name="Bibliography" w:semiHidden="1" w:uiPriority="37" w:unhideWhenUsed="1"/>
     <w:lsdException w:name="TOC Heading" w:semiHidden="1" w:uiPriority="39" w:unhideWhenUsed="1" w:qFormat="1"/>
-    <w:lsdException w:name="Plain Table 1" w:uiPriority="41"/>
-    <w:lsdException w:name="Plain Table 2" w:uiPriority="42"/>
-    <w:lsdException w:name="Plain Table 3" w:uiPriority="43"/>
-    <w:lsdException w:name="Plain Table 4" w:uiPriority="44"/>
-    <w:lsdException w:name="Plain Table 5" w:uiPriority="45"/>
-    <w:lsdException w:name="Grid Table Light" w:uiPriority="40"/>
-    <w:lsdException w:name="Grid Table 1 Light" w:uiPriority="46"/>
-    <w:lsdException w:name="Grid Table 2" w:uiPriority="47"/>
-    <w:lsdException w:name="Grid Table 3" w:uiPriority="48"/>
-    <w:lsdException w:name="Grid Table 4" w:uiPriority="49"/>
-    <w:lsdException w:name="Grid Table 5 Dark" w:uiPriority="50"/>
-    <w:lsdException w:name="Grid Table 6 Colorful" w:uiPriority="51"/>
-    <w:lsdException w:name="Grid Table 7 Colorful" w:uiPriority="52"/>
-    <w:lsdException w:name="Grid Table 1 Light Accent 1" w:uiPriority="46"/>
-    <w:lsdException w:name="Grid Table 2 Accent 1" w:uiPriority="47"/>
-    <w:lsdException w:name="Grid Table 3 Accent 1" w:uiPriority="48"/>
-    <w:lsdException w:name="Grid Table 4 Accent 1" w:uiPriority="49"/>
-    <w:lsdException w:name="Grid Table 5 Dark Accent 1" w:uiPriority="50"/>
-    <w:lsdException w:name="Grid Table 6 Colorful Accent 1" w:uiPriority="51"/>
-    <w:lsdException w:name="Grid Table 7 Colorful Accent 1" w:uiPriority="52"/>
-    <w:lsdException w:name="Grid Table 1 Light Accent 2" w:uiPriority="46"/>
-    <w:lsdException w:name="Grid Table 2 Accent 2" w:uiPriority="47"/>
-    <w:lsdException w:name="Grid Table 3 Accent 2" w:uiPriority="48"/>
-    <w:lsdException w:name="Grid Table 4 Accent 2" w:uiPriority="49"/>
-    <w:lsdException w:name="Grid Table 5 Dark Accent 2" w:uiPriority="50"/>
-    <w:lsdException w:name="Grid Table 6 Colorful Accent 2" w:uiPriority="51"/>
-    <w:lsdException w:name="Grid Table 7 Colorful Accent 2" w:uiPriority="52"/>
-    <w:lsdException w:name="Grid Table 1 Light Accent 3" w:uiPriority="46"/>
-    <w:lsdException w:name="Grid Table 2 Accent 3" w:uiPriority="47"/>
-    <w:lsdException w:name="Grid Table 3 Accent 3" w:uiPriority="48"/>
-    <w:lsdException w:name="Grid Table 4 Accent 3" w:uiPriority="49"/>
-    <w:lsdException w:name="Grid Table 5 Dark Accent 3" w:uiPriority="50"/>
-    <w:lsdException w:name="Grid Table 6 Colorful Accent 3" w:uiPriority="51"/>
-    <w:lsdException w:name="Grid Table 7 Colorful Accent 3" w:uiPriority="52"/>
-    <w:lsdException w:name="Grid Table 1 Light Accent 4" w:uiPriority="46"/>
-    <w:lsdException w:name="Grid Table 2 Accent 4" w:uiPriority="47"/>
-    <w:lsdException w:name="Grid Table 3 Accent 4" w:uiPriority="48"/>
-    <w:lsdException w:name="Grid Table 4 Accent 4" w:uiPriority="49"/>
-    <w:lsdException w:name="Grid Table 5 Dark Accent 4" w:uiPriority="50"/>
-    <w:lsdException w:name="Grid Table 6 Colorful Accent 4" w:uiPriority="51"/>
-    <w:lsdException w:name="Grid Table 7 Colorful Accent 4" w:uiPriority="52"/>
-    <w:lsdException w:name="Grid Table 1 Light Accent 5" w:uiPriority="46"/>
-    <w:lsdException w:name="Grid Table 2 Accent 5" w:uiPriority="47"/>
-    <w:lsdException w:name="Grid Table 3 Accent 5" w:uiPriority="48"/>
-    <w:lsdException w:name="Grid Table 4 Accent 5" w:uiPriority="49"/>
-    <w:lsdException w:name="Grid Table 5 Dark Accent 5" w:uiPriority="50"/>
-    <w:lsdException w:name="Grid Table 6 Colorful Accent 5" w:uiPriority="51"/>
-    <w:lsdException w:name="Grid Table 7 Colorful Accent 5" w:uiPriority="52"/>
-    <w:lsdException w:name="Grid Table 1 Light Accent 6" w:uiPriority="46"/>
-    <w:lsdException w:name="Grid Table 2 Accent 6" w:uiPriority="47"/>
-    <w:lsdException w:name="Grid Table 3 Accent 6" w:uiPriority="48"/>
-    <w:lsdException w:name="Grid Table 4 Accent 6" w:uiPriority="49"/>
-    <w:lsdException w:name="Grid Table 5 Dark Accent 6" w:uiPriority="50"/>
-    <w:lsdException w:name="Grid Table 6 Colorful Accent 6" w:uiPriority="51"/>
-    <w:lsdException w:name="Grid Table 7 Colorful Accent 6" w:uiPriority="52"/>
-    <w:lsdException w:name="List Table 1 Light" w:uiPriority="46"/>
-    <w:lsdException w:name="List Table 2" w:uiPriority="47"/>
-    <w:lsdException w:name="List Table 3" w:uiPriority="48"/>
-    <w:lsdException w:name="List Table 4" w:uiPriority="49"/>
-    <w:lsdException w:name="List Table 5 Dark" w:uiPriority="50"/>
-    <w:lsdException w:name="List Table 6 Colorful" w:uiPriority="51"/>
-    <w:lsdException w:name="List Table 7 Colorful" w:uiPriority="52"/>
-    <w:lsdException w:name="List Table 1 Light Accent 1" w:uiPriority="46"/>
-    <w:lsdException w:name="List Table 2 Accent 1" w:uiPriority="47"/>
-    <w:lsdException w:name="List Table 3 Accent 1" w:uiPriority="48"/>
-    <w:lsdException w:name="List Table 4 Accent 1" w:uiPriority="49"/>
-    <w:lsdException w:name="List Table 5 Dark Accent 1" w:uiPriority="50"/>
-    <w:lsdException w:name="List Table 6 Colorful Accent 1" w:uiPriority="51"/>
-    <w:lsdException w:name="List Table 7 Colorful Accent 1" w:uiPriority="52"/>
-    <w:lsdException w:name="List Table 1 Light Accent 2" w:uiPriority="46"/>
-    <w:lsdException w:name="List Table 2 Accent 2" w:uiPriority="47"/>
-    <w:lsdException w:name="List Table 3 Accent 2" w:uiPriority="48"/>
-    <w:lsdException w:name="List Table 4 Accent 2" w:uiPriority="49"/>
-    <w:lsdException w:name="List Table 5 Dark Accent 2" w:uiPriority="50"/>
-    <w:lsdException w:name="List Table 6 Colorful Accent 2" w:uiPriority="51"/>
-    <w:lsdException w:name="List Table 7 Colorful Accent 2" w:uiPriority="52"/>
-    <w:lsdException w:name="List Table 1 Light Accent 3" w:uiPriority="46"/>
-    <w:lsdException w:name="List Table 2 Accent 3" w:uiPriority="47"/>
-    <w:lsdException w:name="List Table 3 Accent 3" w:uiPriority="48"/>
-    <w:lsdException w:name="List Table 4 Accent 3" w:uiPriority="49"/>
-    <w:lsdException w:name="List Table 5 Dark Accent 3" w:uiPriority="50"/>
-    <w:lsdException w:name="List Table 6 Colorful Accent 3" w:uiPriority="51"/>
-    <w:lsdException w:name="List Table 7 Colorful Accent 3" w:uiPriority="52"/>
-    <w:lsdException w:name="List Table 1 Light Accent 4" w:uiPriority="46"/>
-    <w:lsdException w:name="List Table 2 Accent 4" w:uiPriority="47"/>
-    <w:lsdException w:name="List Table 3 Accent 4" w:uiPriority="48"/>
-    <w:lsdException w:name="List Table 4 Accent 4" w:uiPriority="49"/>
-    <w:lsdException w:name="List Table 5 Dark Accent 4" w:uiPriority="50"/>
-    <w:lsdException w:name="List Table 6 Colorful Accent 4" w:uiPriority="51"/>
-    <w:lsdException w:name="List Table 7 Colorful Accent 4" w:uiPriority="52"/>
-    <w:lsdException w:name="List Table 1 Light Accent 5" w:uiPriority="46"/>
-    <w:lsdException w:name="List Table 2 Accent 5" w:uiPriority="47"/>
-    <w:lsdException w:name="List Table 3 Accent 5" w:uiPriority="48"/>
-    <w:lsdException w:name="List Table 4 Accent 5" w:uiPriority="49"/>
-    <w:lsdException w:name="List Table 5 Dark Accent 5" w:uiPriority="50"/>
-    <w:lsdException w:name="List Table 6 Colorful Accent 5" w:uiPriority="51"/>
-    <w:lsdException w:name="List Table 7 Colorful Accent 5" w:uiPriority="52"/>
-    <w:lsdException w:name="List Table 1 Light Accent 6" w:uiPriority="46"/>
-    <w:lsdException w:name="List Table 2 Accent 6" w:uiPriority="47"/>
-    <w:lsdException w:name="List Table 3 Accent 6" w:uiPriority="48"/>
-    <w:lsdException w:name="List Table 4 Accent 6" w:uiPriority="49"/>
-    <w:lsdException w:name="List Table 5 Dark Accent 6" w:uiPriority="50"/>
-    <w:lsdException w:name="List Table 6 Colorful Accent 6" w:uiPriority="51"/>
-    <w:lsdException w:name="List Table 7 Colorful Accent 6" w:uiPriority="52"/>
   </w:latentStyles>
   <w:style w:type="paragraph" w:default="1" w:styleId="Normal">
     <w:name w:val="Normal"/>
@@ -14230,6 +15667,7 @@
     <w:basedOn w:val="TableNormal"/>
     <w:rsid w:val="00706BA0"/>
     <w:tblPr>
+      <w:tblInd w:w="0" w:type="dxa"/>
       <w:tblBorders>
         <w:top w:val="single" w:sz="4" w:space="0" w:color="auto"/>
         <w:left w:val="single" w:sz="4" w:space="0" w:color="auto"/>
@@ -14238,6 +15676,728 @@
         <w:insideH w:val="single" w:sz="4" w:space="0" w:color="auto"/>
         <w:insideV w:val="single" w:sz="4" w:space="0" w:color="auto"/>
       </w:tblBorders>
+      <w:tblCellMar>
+        <w:top w:w="0" w:type="dxa"/>
+        <w:left w:w="108" w:type="dxa"/>
+        <w:bottom w:w="0" w:type="dxa"/>
+        <w:right w:w="108" w:type="dxa"/>
+      </w:tblCellMar>
+    </w:tblPr>
+  </w:style>
+  <w:style w:type="character" w:styleId="CommentReference">
+    <w:name w:val="annotation reference"/>
+    <w:basedOn w:val="DefaultParagraphFont"/>
+    <w:rsid w:val="008F4318"/>
+    <w:rPr>
+      <w:sz w:val="16"/>
+      <w:szCs w:val="16"/>
+    </w:rPr>
+  </w:style>
+  <w:style w:type="paragraph" w:styleId="CommentText">
+    <w:name w:val="annotation text"/>
+    <w:basedOn w:val="Normal"/>
+    <w:link w:val="CommentTextChar"/>
+    <w:rsid w:val="008F4318"/>
+    <w:rPr>
+      <w:sz w:val="20"/>
+      <w:szCs w:val="20"/>
+    </w:rPr>
+  </w:style>
+  <w:style w:type="character" w:customStyle="1" w:styleId="CommentTextChar">
+    <w:name w:val="Comment Text Char"/>
+    <w:basedOn w:val="DefaultParagraphFont"/>
+    <w:link w:val="CommentText"/>
+    <w:rsid w:val="008F4318"/>
+  </w:style>
+  <w:style w:type="paragraph" w:styleId="CommentSubject">
+    <w:name w:val="annotation subject"/>
+    <w:basedOn w:val="CommentText"/>
+    <w:next w:val="CommentText"/>
+    <w:link w:val="CommentSubjectChar"/>
+    <w:rsid w:val="008F4318"/>
+    <w:rPr>
+      <w:b/>
+      <w:bCs/>
+    </w:rPr>
+  </w:style>
+  <w:style w:type="character" w:customStyle="1" w:styleId="CommentSubjectChar">
+    <w:name w:val="Comment Subject Char"/>
+    <w:basedOn w:val="CommentTextChar"/>
+    <w:link w:val="CommentSubject"/>
+    <w:rsid w:val="008F4318"/>
+    <w:rPr>
+      <w:b/>
+      <w:bCs/>
+    </w:rPr>
+  </w:style>
+</w:styles>
+</file>
+
+<file path=word/stylesWithEffects.xml><?xml version="1.0" encoding="utf-8"?>
+<w:styles xmlns:wpc="http://schemas.microsoft.com/office/word/2010/wordprocessingCanvas" xmlns:mo="http://schemas.microsoft.com/office/mac/office/2008/main" xmlns:mc="http://schemas.openxmlformats.org/markup-compatibility/2006" xmlns:mv="urn:schemas-microsoft-com:mac:vml" xmlns:o="urn:schemas-microsoft-com:office:office" xmlns:r="http://schemas.openxmlformats.org/officeDocument/2006/relationships" xmlns:m="http://schemas.openxmlformats.org/officeDocument/2006/math" xmlns:v="urn:schemas-microsoft-com:vml" xmlns:wp14="http://schemas.microsoft.com/office/word/2010/wordprocessingDrawing" xmlns:wp="http://schemas.openxmlformats.org/drawingml/2006/wordprocessingDrawing" xmlns:w10="urn:schemas-microsoft-com:office:word" xmlns:w="http://schemas.openxmlformats.org/wordprocessingml/2006/main" xmlns:w14="http://schemas.microsoft.com/office/word/2010/wordml" xmlns:wpg="http://schemas.microsoft.com/office/word/2010/wordprocessingGroup" xmlns:wpi="http://schemas.microsoft.com/office/word/2010/wordprocessingInk" xmlns:wne="http://schemas.microsoft.com/office/word/2006/wordml" xmlns:wps="http://schemas.microsoft.com/office/word/2010/wordprocessingShape" mc:Ignorable="w14 wp14">
+  <w:docDefaults>
+    <w:rPrDefault>
+      <w:rPr>
+        <w:rFonts w:ascii="Times New Roman" w:eastAsia="Times New Roman" w:hAnsi="Times New Roman" w:cs="Times New Roman"/>
+        <w:lang w:val="en-AU" w:eastAsia="en-AU" w:bidi="ar-SA"/>
+      </w:rPr>
+    </w:rPrDefault>
+    <w:pPrDefault/>
+  </w:docDefaults>
+  <w:latentStyles w:defLockedState="0" w:defUIPriority="0" w:defSemiHidden="0" w:defUnhideWhenUsed="0" w:defQFormat="0" w:count="276">
+    <w:lsdException w:name="heading 2" w:semiHidden="1" w:unhideWhenUsed="1" w:qFormat="1"/>
+    <w:lsdException w:name="heading 3" w:semiHidden="1" w:unhideWhenUsed="1" w:qFormat="1"/>
+    <w:lsdException w:name="heading 4" w:semiHidden="1" w:unhideWhenUsed="1" w:qFormat="1"/>
+    <w:lsdException w:name="heading 5" w:semiHidden="1" w:unhideWhenUsed="1" w:qFormat="1"/>
+    <w:lsdException w:name="heading 6" w:semiHidden="1" w:unhideWhenUsed="1" w:qFormat="1"/>
+    <w:lsdException w:name="heading 7" w:semiHidden="1" w:unhideWhenUsed="1" w:qFormat="1"/>
+    <w:lsdException w:name="heading 8" w:semiHidden="1" w:unhideWhenUsed="1" w:qFormat="1"/>
+    <w:lsdException w:name="heading 9" w:semiHidden="1" w:unhideWhenUsed="1" w:qFormat="1"/>
+    <w:lsdException w:name="toc 1" w:uiPriority="39"/>
+    <w:lsdException w:name="toc 2" w:uiPriority="39"/>
+    <w:lsdException w:name="toc 3" w:uiPriority="39"/>
+    <w:lsdException w:name="caption" w:semiHidden="1" w:unhideWhenUsed="1" w:qFormat="1"/>
+    <w:lsdException w:name="Hyperlink" w:uiPriority="99"/>
+    <w:lsdException w:name="Normal Table" w:semiHidden="1" w:unhideWhenUsed="1"/>
+    <w:lsdException w:name="Table Simple 1" w:semiHidden="1" w:unhideWhenUsed="1"/>
+    <w:lsdException w:name="Table Simple 2" w:semiHidden="1" w:unhideWhenUsed="1"/>
+    <w:lsdException w:name="Table Simple 3" w:semiHidden="1" w:unhideWhenUsed="1"/>
+    <w:lsdException w:name="Table Classic 1" w:semiHidden="1" w:unhideWhenUsed="1"/>
+    <w:lsdException w:name="Table Classic 2" w:semiHidden="1" w:unhideWhenUsed="1"/>
+    <w:lsdException w:name="Table Classic 3" w:semiHidden="1" w:unhideWhenUsed="1"/>
+    <w:lsdException w:name="Table Classic 4" w:semiHidden="1" w:unhideWhenUsed="1"/>
+    <w:lsdException w:name="Table Colorful 1" w:semiHidden="1" w:unhideWhenUsed="1"/>
+    <w:lsdException w:name="Table Colorful 2" w:semiHidden="1" w:unhideWhenUsed="1"/>
+    <w:lsdException w:name="Table Colorful 3" w:semiHidden="1" w:unhideWhenUsed="1"/>
+    <w:lsdException w:name="Table Columns 1" w:semiHidden="1" w:unhideWhenUsed="1"/>
+    <w:lsdException w:name="Table Columns 2" w:semiHidden="1" w:unhideWhenUsed="1"/>
+    <w:lsdException w:name="Table Columns 3" w:semiHidden="1" w:unhideWhenUsed="1"/>
+    <w:lsdException w:name="Table Columns 4" w:semiHidden="1" w:unhideWhenUsed="1"/>
+    <w:lsdException w:name="Table Columns 5" w:semiHidden="1" w:unhideWhenUsed="1"/>
+    <w:lsdException w:name="Table Grid 1" w:semiHidden="1" w:unhideWhenUsed="1"/>
+    <w:lsdException w:name="Table Grid 2" w:semiHidden="1" w:unhideWhenUsed="1"/>
+    <w:lsdException w:name="Table Grid 3" w:semiHidden="1" w:unhideWhenUsed="1"/>
+    <w:lsdException w:name="Table Grid 4" w:semiHidden="1" w:unhideWhenUsed="1"/>
+    <w:lsdException w:name="Table Grid 5" w:semiHidden="1" w:unhideWhenUsed="1"/>
+    <w:lsdException w:name="Table Grid 6" w:semiHidden="1" w:unhideWhenUsed="1"/>
+    <w:lsdException w:name="Table Grid 7" w:semiHidden="1" w:unhideWhenUsed="1"/>
+    <w:lsdException w:name="Table Grid 8" w:semiHidden="1" w:unhideWhenUsed="1"/>
+    <w:lsdException w:name="Table List 1" w:semiHidden="1" w:unhideWhenUsed="1"/>
+    <w:lsdException w:name="Table List 2" w:semiHidden="1" w:unhideWhenUsed="1"/>
+    <w:lsdException w:name="Table List 3" w:semiHidden="1" w:unhideWhenUsed="1"/>
+    <w:lsdException w:name="Table List 4" w:semiHidden="1" w:unhideWhenUsed="1"/>
+    <w:lsdException w:name="Table List 5" w:semiHidden="1" w:unhideWhenUsed="1"/>
+    <w:lsdException w:name="Table List 6" w:semiHidden="1" w:unhideWhenUsed="1"/>
+    <w:lsdException w:name="Table List 7" w:semiHidden="1" w:unhideWhenUsed="1"/>
+    <w:lsdException w:name="Table List 8" w:semiHidden="1" w:unhideWhenUsed="1"/>
+    <w:lsdException w:name="Table 3D effects 1" w:semiHidden="1" w:unhideWhenUsed="1"/>
+    <w:lsdException w:name="Table 3D effects 2" w:semiHidden="1" w:unhideWhenUsed="1"/>
+    <w:lsdException w:name="Table 3D effects 3" w:semiHidden="1" w:unhideWhenUsed="1"/>
+    <w:lsdException w:name="Table Contemporary" w:semiHidden="1" w:unhideWhenUsed="1"/>
+    <w:lsdException w:name="Table Elegant" w:semiHidden="1" w:unhideWhenUsed="1"/>
+    <w:lsdException w:name="Table Professional" w:semiHidden="1" w:unhideWhenUsed="1"/>
+    <w:lsdException w:name="Table Subtle 1" w:semiHidden="1" w:unhideWhenUsed="1"/>
+    <w:lsdException w:name="Table Subtle 2" w:semiHidden="1" w:unhideWhenUsed="1"/>
+    <w:lsdException w:name="Table Web 1" w:semiHidden="1" w:unhideWhenUsed="1"/>
+    <w:lsdException w:name="Table Web 2" w:semiHidden="1" w:unhideWhenUsed="1"/>
+    <w:lsdException w:name="Table Web 3" w:semiHidden="1" w:unhideWhenUsed="1"/>
+    <w:lsdException w:name="Table Theme" w:semiHidden="1" w:unhideWhenUsed="1"/>
+    <w:lsdException w:name="Placeholder Text" w:semiHidden="1" w:uiPriority="99"/>
+    <w:lsdException w:name="No Spacing" w:uiPriority="1"/>
+    <w:lsdException w:name="Light Shading" w:uiPriority="60"/>
+    <w:lsdException w:name="Light List" w:uiPriority="61"/>
+    <w:lsdException w:name="Light Grid" w:uiPriority="62"/>
+    <w:lsdException w:name="Medium Shading 1" w:uiPriority="63"/>
+    <w:lsdException w:name="Medium Shading 2" w:uiPriority="64"/>
+    <w:lsdException w:name="Medium List 1" w:uiPriority="65"/>
+    <w:lsdException w:name="Medium List 2" w:uiPriority="66"/>
+    <w:lsdException w:name="Medium Grid 1" w:uiPriority="67"/>
+    <w:lsdException w:name="Medium Grid 2" w:uiPriority="68"/>
+    <w:lsdException w:name="Medium Grid 3" w:uiPriority="69"/>
+    <w:lsdException w:name="Dark List" w:uiPriority="70"/>
+    <w:lsdException w:name="Colorful Shading" w:uiPriority="71"/>
+    <w:lsdException w:name="Colorful List" w:uiPriority="72"/>
+    <w:lsdException w:name="Colorful Grid" w:uiPriority="73"/>
+    <w:lsdException w:name="Light Shading Accent 1" w:uiPriority="60"/>
+    <w:lsdException w:name="Light List Accent 1" w:uiPriority="61"/>
+    <w:lsdException w:name="Light Grid Accent 1" w:uiPriority="62"/>
+    <w:lsdException w:name="Medium Shading 1 Accent 1" w:uiPriority="63"/>
+    <w:lsdException w:name="Medium Shading 2 Accent 1" w:uiPriority="64"/>
+    <w:lsdException w:name="Medium List 1 Accent 1" w:uiPriority="65"/>
+    <w:lsdException w:name="Revision" w:semiHidden="1" w:uiPriority="99"/>
+    <w:lsdException w:name="List Paragraph" w:uiPriority="34"/>
+    <w:lsdException w:name="Quote" w:uiPriority="29"/>
+    <w:lsdException w:name="Intense Quote" w:uiPriority="30"/>
+    <w:lsdException w:name="Medium List 2 Accent 1" w:uiPriority="66"/>
+    <w:lsdException w:name="Medium Grid 1 Accent 1" w:uiPriority="67"/>
+    <w:lsdException w:name="Medium Grid 2 Accent 1" w:uiPriority="68"/>
+    <w:lsdException w:name="Medium Grid 3 Accent 1" w:uiPriority="69"/>
+    <w:lsdException w:name="Dark List Accent 1" w:uiPriority="70"/>
+    <w:lsdException w:name="Colorful Shading Accent 1" w:uiPriority="71"/>
+    <w:lsdException w:name="Colorful List Accent 1" w:uiPriority="72"/>
+    <w:lsdException w:name="Colorful Grid Accent 1" w:uiPriority="73"/>
+    <w:lsdException w:name="Light Shading Accent 2" w:uiPriority="60"/>
+    <w:lsdException w:name="Light List Accent 2" w:uiPriority="61"/>
+    <w:lsdException w:name="Light Grid Accent 2" w:uiPriority="62"/>
+    <w:lsdException w:name="Medium Shading 1 Accent 2" w:uiPriority="63"/>
+    <w:lsdException w:name="Medium Shading 2 Accent 2" w:uiPriority="64"/>
+    <w:lsdException w:name="Medium List 1 Accent 2" w:uiPriority="65"/>
+    <w:lsdException w:name="Medium List 2 Accent 2" w:uiPriority="66"/>
+    <w:lsdException w:name="Medium Grid 1 Accent 2" w:uiPriority="67"/>
+    <w:lsdException w:name="Medium Grid 2 Accent 2" w:uiPriority="68"/>
+    <w:lsdException w:name="Medium Grid 3 Accent 2" w:uiPriority="69"/>
+    <w:lsdException w:name="Dark List Accent 2" w:uiPriority="70"/>
+    <w:lsdException w:name="Colorful Shading Accent 2" w:uiPriority="71"/>
+    <w:lsdException w:name="Colorful List Accent 2" w:uiPriority="72"/>
+    <w:lsdException w:name="Colorful Grid Accent 2" w:uiPriority="73"/>
+    <w:lsdException w:name="Light Shading Accent 3" w:uiPriority="60"/>
+    <w:lsdException w:name="Light List Accent 3" w:uiPriority="61"/>
+    <w:lsdException w:name="Light Grid Accent 3" w:uiPriority="62"/>
+    <w:lsdException w:name="Medium Shading 1 Accent 3" w:uiPriority="63"/>
+    <w:lsdException w:name="Medium Shading 2 Accent 3" w:uiPriority="64"/>
+    <w:lsdException w:name="Medium List 1 Accent 3" w:uiPriority="65"/>
+    <w:lsdException w:name="Medium List 2 Accent 3" w:uiPriority="66"/>
+    <w:lsdException w:name="Medium Grid 1 Accent 3" w:uiPriority="67"/>
+    <w:lsdException w:name="Medium Grid 2 Accent 3" w:uiPriority="68"/>
+    <w:lsdException w:name="Medium Grid 3 Accent 3" w:uiPriority="69"/>
+    <w:lsdException w:name="Dark List Accent 3" w:uiPriority="70"/>
+    <w:lsdException w:name="Colorful Shading Accent 3" w:uiPriority="71"/>
+    <w:lsdException w:name="Colorful List Accent 3" w:uiPriority="72"/>
+    <w:lsdException w:name="Colorful Grid Accent 3" w:uiPriority="73"/>
+    <w:lsdException w:name="Light Shading Accent 4" w:uiPriority="60"/>
+    <w:lsdException w:name="Light List Accent 4" w:uiPriority="61"/>
+    <w:lsdException w:name="Light Grid Accent 4" w:uiPriority="62"/>
+    <w:lsdException w:name="Medium Shading 1 Accent 4" w:uiPriority="63"/>
+    <w:lsdException w:name="Medium Shading 2 Accent 4" w:uiPriority="64"/>
+    <w:lsdException w:name="Medium List 1 Accent 4" w:uiPriority="65"/>
+    <w:lsdException w:name="Medium List 2 Accent 4" w:uiPriority="66"/>
+    <w:lsdException w:name="Medium Grid 1 Accent 4" w:uiPriority="67"/>
+    <w:lsdException w:name="Medium Grid 2 Accent 4" w:uiPriority="68"/>
+    <w:lsdException w:name="Medium Grid 3 Accent 4" w:uiPriority="69"/>
+    <w:lsdException w:name="Dark List Accent 4" w:uiPriority="70"/>
+    <w:lsdException w:name="Colorful Shading Accent 4" w:uiPriority="71"/>
+    <w:lsdException w:name="Colorful List Accent 4" w:uiPriority="72"/>
+    <w:lsdException w:name="Colorful Grid Accent 4" w:uiPriority="73"/>
+    <w:lsdException w:name="Light Shading Accent 5" w:uiPriority="60"/>
+    <w:lsdException w:name="Light List Accent 5" w:uiPriority="61"/>
+    <w:lsdException w:name="Light Grid Accent 5" w:uiPriority="62"/>
+    <w:lsdException w:name="Medium Shading 1 Accent 5" w:uiPriority="63"/>
+    <w:lsdException w:name="Medium Shading 2 Accent 5" w:uiPriority="64"/>
+    <w:lsdException w:name="Medium List 1 Accent 5" w:uiPriority="65"/>
+    <w:lsdException w:name="Medium List 2 Accent 5" w:uiPriority="66"/>
+    <w:lsdException w:name="Medium Grid 1 Accent 5" w:uiPriority="67"/>
+    <w:lsdException w:name="Medium Grid 2 Accent 5" w:uiPriority="68"/>
+    <w:lsdException w:name="Medium Grid 3 Accent 5" w:uiPriority="69"/>
+    <w:lsdException w:name="Dark List Accent 5" w:uiPriority="70"/>
+    <w:lsdException w:name="Colorful Shading Accent 5" w:uiPriority="71"/>
+    <w:lsdException w:name="Colorful List Accent 5" w:uiPriority="72"/>
+    <w:lsdException w:name="Colorful Grid Accent 5" w:uiPriority="73"/>
+    <w:lsdException w:name="Light Shading Accent 6" w:uiPriority="60"/>
+    <w:lsdException w:name="Light List Accent 6" w:uiPriority="61"/>
+    <w:lsdException w:name="Light Grid Accent 6" w:uiPriority="62"/>
+    <w:lsdException w:name="Medium Shading 1 Accent 6" w:uiPriority="63"/>
+    <w:lsdException w:name="Medium Shading 2 Accent 6" w:uiPriority="64"/>
+    <w:lsdException w:name="Medium List 1 Accent 6" w:uiPriority="65"/>
+    <w:lsdException w:name="Medium List 2 Accent 6" w:uiPriority="66"/>
+    <w:lsdException w:name="Medium Grid 1 Accent 6" w:uiPriority="67"/>
+    <w:lsdException w:name="Medium Grid 2 Accent 6" w:uiPriority="68"/>
+    <w:lsdException w:name="Medium Grid 3 Accent 6" w:uiPriority="69"/>
+    <w:lsdException w:name="Dark List Accent 6" w:uiPriority="70"/>
+    <w:lsdException w:name="Colorful Shading Accent 6" w:uiPriority="71"/>
+    <w:lsdException w:name="Colorful List Accent 6" w:uiPriority="72"/>
+    <w:lsdException w:name="Colorful Grid Accent 6" w:uiPriority="73"/>
+    <w:lsdException w:name="Subtle Emphasis" w:uiPriority="19"/>
+    <w:lsdException w:name="Intense Emphasis" w:uiPriority="21"/>
+    <w:lsdException w:name="Subtle Reference" w:uiPriority="31"/>
+    <w:lsdException w:name="Intense Reference" w:uiPriority="32"/>
+    <w:lsdException w:name="Book Title" w:uiPriority="33"/>
+    <w:lsdException w:name="Bibliography" w:semiHidden="1" w:uiPriority="37" w:unhideWhenUsed="1"/>
+    <w:lsdException w:name="TOC Heading" w:semiHidden="1" w:uiPriority="39" w:unhideWhenUsed="1" w:qFormat="1"/>
+  </w:latentStyles>
+  <w:style w:type="paragraph" w:default="1" w:styleId="Normal">
+    <w:name w:val="Normal"/>
+    <w:rsid w:val="003B453F"/>
+    <w:rPr>
+      <w:sz w:val="24"/>
+      <w:szCs w:val="24"/>
+    </w:rPr>
+  </w:style>
+  <w:style w:type="paragraph" w:styleId="Heading1">
+    <w:name w:val="heading 1"/>
+    <w:basedOn w:val="Normal"/>
+    <w:next w:val="Normal"/>
+    <w:link w:val="Heading1Char"/>
+    <w:rsid w:val="00AC34FD"/>
+    <w:pPr>
+      <w:keepNext/>
+      <w:spacing w:before="240" w:after="60"/>
+      <w:outlineLvl w:val="0"/>
+    </w:pPr>
+    <w:rPr>
+      <w:rFonts w:ascii="Cambria" w:hAnsi="Cambria"/>
+      <w:b/>
+      <w:bCs/>
+      <w:kern w:val="32"/>
+      <w:sz w:val="32"/>
+      <w:szCs w:val="32"/>
+    </w:rPr>
+  </w:style>
+  <w:style w:type="paragraph" w:styleId="Heading2">
+    <w:name w:val="heading 2"/>
+    <w:basedOn w:val="Normal"/>
+    <w:next w:val="Normal"/>
+    <w:link w:val="Heading2Char"/>
+    <w:semiHidden/>
+    <w:unhideWhenUsed/>
+    <w:qFormat/>
+    <w:rsid w:val="00AC34FD"/>
+    <w:pPr>
+      <w:keepNext/>
+      <w:spacing w:before="240" w:after="60"/>
+      <w:outlineLvl w:val="1"/>
+    </w:pPr>
+    <w:rPr>
+      <w:rFonts w:ascii="Cambria" w:hAnsi="Cambria"/>
+      <w:b/>
+      <w:bCs/>
+      <w:i/>
+      <w:iCs/>
+      <w:sz w:val="28"/>
+      <w:szCs w:val="28"/>
+    </w:rPr>
+  </w:style>
+  <w:style w:type="paragraph" w:styleId="Heading3">
+    <w:name w:val="heading 3"/>
+    <w:basedOn w:val="Normal"/>
+    <w:next w:val="Normal"/>
+    <w:link w:val="Heading3Char"/>
+    <w:semiHidden/>
+    <w:unhideWhenUsed/>
+    <w:qFormat/>
+    <w:rsid w:val="00AC34FD"/>
+    <w:pPr>
+      <w:keepNext/>
+      <w:spacing w:before="240" w:after="60"/>
+      <w:outlineLvl w:val="2"/>
+    </w:pPr>
+    <w:rPr>
+      <w:rFonts w:ascii="Cambria" w:hAnsi="Cambria"/>
+      <w:b/>
+      <w:bCs/>
+      <w:sz w:val="26"/>
+      <w:szCs w:val="26"/>
+    </w:rPr>
+  </w:style>
+  <w:style w:type="paragraph" w:styleId="Heading4">
+    <w:name w:val="heading 4"/>
+    <w:basedOn w:val="Normal"/>
+    <w:next w:val="Normal"/>
+    <w:link w:val="Heading4Char"/>
+    <w:semiHidden/>
+    <w:unhideWhenUsed/>
+    <w:qFormat/>
+    <w:rsid w:val="00AC34FD"/>
+    <w:pPr>
+      <w:keepNext/>
+      <w:spacing w:before="240" w:after="60"/>
+      <w:outlineLvl w:val="3"/>
+    </w:pPr>
+    <w:rPr>
+      <w:rFonts w:ascii="Calibri" w:hAnsi="Calibri"/>
+      <w:b/>
+      <w:bCs/>
+      <w:sz w:val="28"/>
+      <w:szCs w:val="28"/>
+    </w:rPr>
+  </w:style>
+  <w:style w:type="character" w:default="1" w:styleId="DefaultParagraphFont">
+    <w:name w:val="Default Paragraph Font"/>
+    <w:uiPriority w:val="1"/>
+    <w:semiHidden/>
+    <w:unhideWhenUsed/>
+  </w:style>
+  <w:style w:type="table" w:default="1" w:styleId="TableNormal">
+    <w:name w:val="Normal Table"/>
+    <w:uiPriority w:val="99"/>
+    <w:semiHidden/>
+    <w:unhideWhenUsed/>
+    <w:tblPr>
+      <w:tblInd w:w="0" w:type="dxa"/>
+      <w:tblCellMar>
+        <w:top w:w="0" w:type="dxa"/>
+        <w:left w:w="108" w:type="dxa"/>
+        <w:bottom w:w="0" w:type="dxa"/>
+        <w:right w:w="108" w:type="dxa"/>
+      </w:tblCellMar>
+    </w:tblPr>
+  </w:style>
+  <w:style w:type="numbering" w:default="1" w:styleId="NoList">
+    <w:name w:val="No List"/>
+    <w:uiPriority w:val="99"/>
+    <w:semiHidden/>
+    <w:unhideWhenUsed/>
+  </w:style>
+  <w:style w:type="paragraph" w:styleId="Header">
+    <w:name w:val="header"/>
+    <w:basedOn w:val="Normal"/>
+    <w:semiHidden/>
+    <w:rsid w:val="00290FA5"/>
+    <w:pPr>
+      <w:tabs>
+        <w:tab w:val="center" w:pos="4153"/>
+        <w:tab w:val="right" w:pos="8306"/>
+      </w:tabs>
+    </w:pPr>
+  </w:style>
+  <w:style w:type="paragraph" w:styleId="Footer">
+    <w:name w:val="footer"/>
+    <w:basedOn w:val="Normal"/>
+    <w:semiHidden/>
+    <w:rsid w:val="00290FA5"/>
+    <w:pPr>
+      <w:tabs>
+        <w:tab w:val="center" w:pos="4153"/>
+        <w:tab w:val="right" w:pos="8306"/>
+      </w:tabs>
+    </w:pPr>
+  </w:style>
+  <w:style w:type="paragraph" w:customStyle="1" w:styleId="DHSHeading1">
+    <w:name w:val="DHS Heading 1"/>
+    <w:basedOn w:val="Heading1"/>
+    <w:qFormat/>
+    <w:rsid w:val="00365700"/>
+    <w:pPr>
+      <w:spacing w:before="480" w:after="240"/>
+    </w:pPr>
+    <w:rPr>
+      <w:rFonts w:ascii="Arial" w:hAnsi="Arial" w:cs="Arial"/>
+      <w:sz w:val="40"/>
+      <w:szCs w:val="40"/>
+    </w:rPr>
+  </w:style>
+  <w:style w:type="paragraph" w:customStyle="1" w:styleId="DHSHEADING2">
+    <w:name w:val="DHS HEADING 2"/>
+    <w:basedOn w:val="Heading2"/>
+    <w:qFormat/>
+    <w:rsid w:val="00365700"/>
+    <w:pPr>
+      <w:spacing w:before="360" w:after="120"/>
+    </w:pPr>
+    <w:rPr>
+      <w:rFonts w:ascii="Arial" w:hAnsi="Arial" w:cs="Arial"/>
+      <w:i w:val="0"/>
+      <w:color w:val="000000"/>
+      <w:sz w:val="32"/>
+    </w:rPr>
+  </w:style>
+  <w:style w:type="paragraph" w:customStyle="1" w:styleId="DHSHeading3">
+    <w:name w:val="DHS Heading 3"/>
+    <w:basedOn w:val="Heading3"/>
+    <w:qFormat/>
+    <w:rsid w:val="00622896"/>
+    <w:pPr>
+      <w:spacing w:before="0" w:after="120"/>
+    </w:pPr>
+    <w:rPr>
+      <w:rFonts w:ascii="Arial" w:hAnsi="Arial" w:cs="Arial"/>
+      <w:b w:val="0"/>
+      <w:sz w:val="28"/>
+    </w:rPr>
+  </w:style>
+  <w:style w:type="paragraph" w:customStyle="1" w:styleId="DHSHeading4">
+    <w:name w:val="DHS Heading 4"/>
+    <w:basedOn w:val="Heading4"/>
+    <w:qFormat/>
+    <w:rsid w:val="00DD517B"/>
+    <w:pPr>
+      <w:spacing w:before="0" w:after="120"/>
+    </w:pPr>
+    <w:rPr>
+      <w:rFonts w:ascii="Arial" w:hAnsi="Arial" w:cs="Arial"/>
+      <w:b w:val="0"/>
+      <w:sz w:val="22"/>
+      <w:szCs w:val="22"/>
+    </w:rPr>
+  </w:style>
+  <w:style w:type="paragraph" w:customStyle="1" w:styleId="DHSbodytext">
+    <w:name w:val="DHS body text"/>
+    <w:basedOn w:val="BodyText"/>
+    <w:autoRedefine/>
+    <w:qFormat/>
+    <w:rsid w:val="008F4318"/>
+    <w:rPr>
+      <w:rFonts w:ascii="Arial" w:hAnsi="Arial" w:cs="Arial"/>
+      <w:iCs/>
+      <w:sz w:val="22"/>
+      <w:szCs w:val="22"/>
+    </w:rPr>
+  </w:style>
+  <w:style w:type="paragraph" w:customStyle="1" w:styleId="DHSbullets">
+    <w:name w:val="DHS bullets"/>
+    <w:basedOn w:val="BulletList"/>
+    <w:link w:val="DHSbulletsChar"/>
+    <w:qFormat/>
+    <w:rsid w:val="00F17318"/>
+  </w:style>
+  <w:style w:type="character" w:customStyle="1" w:styleId="DHSbulletsChar">
+    <w:name w:val="DHS bullets Char"/>
+    <w:link w:val="DHSbullets"/>
+    <w:rsid w:val="00DD517B"/>
+    <w:rPr>
+      <w:rFonts w:ascii="Arial" w:hAnsi="Arial" w:cs="Arial"/>
+      <w:sz w:val="22"/>
+      <w:szCs w:val="22"/>
+    </w:rPr>
+  </w:style>
+  <w:style w:type="character" w:styleId="PageNumber">
+    <w:name w:val="page number"/>
+    <w:basedOn w:val="DefaultParagraphFont"/>
+    <w:rsid w:val="000D0E18"/>
+  </w:style>
+  <w:style w:type="paragraph" w:styleId="TOC1">
+    <w:name w:val="toc 1"/>
+    <w:basedOn w:val="Normal"/>
+    <w:next w:val="Normal"/>
+    <w:autoRedefine/>
+    <w:uiPriority w:val="39"/>
+    <w:rsid w:val="009E3B3A"/>
+    <w:pPr>
+      <w:spacing w:after="120"/>
+    </w:pPr>
+    <w:rPr>
+      <w:rFonts w:ascii="Arial" w:hAnsi="Arial"/>
+      <w:b/>
+      <w:sz w:val="22"/>
+    </w:rPr>
+  </w:style>
+  <w:style w:type="paragraph" w:styleId="TOC2">
+    <w:name w:val="toc 2"/>
+    <w:basedOn w:val="Normal"/>
+    <w:next w:val="Normal"/>
+    <w:autoRedefine/>
+    <w:uiPriority w:val="39"/>
+    <w:rsid w:val="009E3B3A"/>
+    <w:pPr>
+      <w:spacing w:after="120"/>
+      <w:ind w:left="238"/>
+    </w:pPr>
+    <w:rPr>
+      <w:rFonts w:ascii="Arial" w:hAnsi="Arial"/>
+      <w:sz w:val="22"/>
+    </w:rPr>
+  </w:style>
+  <w:style w:type="paragraph" w:styleId="TOC3">
+    <w:name w:val="toc 3"/>
+    <w:basedOn w:val="Normal"/>
+    <w:next w:val="Normal"/>
+    <w:autoRedefine/>
+    <w:uiPriority w:val="39"/>
+    <w:rsid w:val="00685C7C"/>
+    <w:pPr>
+      <w:spacing w:after="120"/>
+      <w:ind w:left="482"/>
+    </w:pPr>
+    <w:rPr>
+      <w:rFonts w:ascii="Arial" w:hAnsi="Arial"/>
+      <w:sz w:val="22"/>
+    </w:rPr>
+  </w:style>
+  <w:style w:type="character" w:styleId="Hyperlink">
+    <w:name w:val="Hyperlink"/>
+    <w:uiPriority w:val="99"/>
+    <w:rsid w:val="009E3B3A"/>
+    <w:rPr>
+      <w:color w:val="0000FF"/>
+      <w:u w:val="single"/>
+    </w:rPr>
+  </w:style>
+  <w:style w:type="paragraph" w:styleId="BalloonText">
+    <w:name w:val="Balloon Text"/>
+    <w:basedOn w:val="Normal"/>
+    <w:link w:val="BalloonTextChar"/>
+    <w:rsid w:val="00432428"/>
+    <w:rPr>
+      <w:rFonts w:ascii="Tahoma" w:hAnsi="Tahoma" w:cs="Tahoma"/>
+      <w:sz w:val="16"/>
+      <w:szCs w:val="16"/>
+    </w:rPr>
+  </w:style>
+  <w:style w:type="character" w:customStyle="1" w:styleId="BalloonTextChar">
+    <w:name w:val="Balloon Text Char"/>
+    <w:link w:val="BalloonText"/>
+    <w:rsid w:val="00432428"/>
+    <w:rPr>
+      <w:rFonts w:ascii="Tahoma" w:hAnsi="Tahoma" w:cs="Tahoma"/>
+      <w:sz w:val="16"/>
+      <w:szCs w:val="16"/>
+    </w:rPr>
+  </w:style>
+  <w:style w:type="paragraph" w:customStyle="1" w:styleId="BulletList">
+    <w:name w:val="Bullet List"/>
+    <w:basedOn w:val="Normal"/>
+    <w:link w:val="BulletListChar"/>
+    <w:rsid w:val="00873080"/>
+    <w:pPr>
+      <w:numPr>
+        <w:numId w:val="5"/>
+      </w:numPr>
+      <w:spacing w:after="120"/>
+    </w:pPr>
+    <w:rPr>
+      <w:rFonts w:ascii="Arial" w:hAnsi="Arial" w:cs="Arial"/>
+      <w:sz w:val="22"/>
+      <w:szCs w:val="22"/>
+    </w:rPr>
+  </w:style>
+  <w:style w:type="character" w:customStyle="1" w:styleId="BulletListChar">
+    <w:name w:val="Bullet List Char"/>
+    <w:link w:val="BulletList"/>
+    <w:rsid w:val="00873080"/>
+    <w:rPr>
+      <w:rFonts w:ascii="Arial" w:hAnsi="Arial" w:cs="Arial"/>
+      <w:sz w:val="22"/>
+      <w:szCs w:val="22"/>
+    </w:rPr>
+  </w:style>
+  <w:style w:type="character" w:customStyle="1" w:styleId="Heading1Char">
+    <w:name w:val="Heading 1 Char"/>
+    <w:link w:val="Heading1"/>
+    <w:rsid w:val="00AC34FD"/>
+    <w:rPr>
+      <w:rFonts w:ascii="Cambria" w:eastAsia="Times New Roman" w:hAnsi="Cambria" w:cs="Times New Roman"/>
+      <w:b/>
+      <w:bCs/>
+      <w:kern w:val="32"/>
+      <w:sz w:val="32"/>
+      <w:szCs w:val="32"/>
+    </w:rPr>
+  </w:style>
+  <w:style w:type="character" w:customStyle="1" w:styleId="Heading2Char">
+    <w:name w:val="Heading 2 Char"/>
+    <w:link w:val="Heading2"/>
+    <w:semiHidden/>
+    <w:rsid w:val="00AC34FD"/>
+    <w:rPr>
+      <w:rFonts w:ascii="Cambria" w:eastAsia="Times New Roman" w:hAnsi="Cambria" w:cs="Times New Roman"/>
+      <w:b/>
+      <w:bCs/>
+      <w:i/>
+      <w:iCs/>
+      <w:sz w:val="28"/>
+      <w:szCs w:val="28"/>
+    </w:rPr>
+  </w:style>
+  <w:style w:type="character" w:customStyle="1" w:styleId="Heading3Char">
+    <w:name w:val="Heading 3 Char"/>
+    <w:link w:val="Heading3"/>
+    <w:semiHidden/>
+    <w:rsid w:val="00AC34FD"/>
+    <w:rPr>
+      <w:rFonts w:ascii="Cambria" w:eastAsia="Times New Roman" w:hAnsi="Cambria" w:cs="Times New Roman"/>
+      <w:b/>
+      <w:bCs/>
+      <w:sz w:val="26"/>
+      <w:szCs w:val="26"/>
+    </w:rPr>
+  </w:style>
+  <w:style w:type="character" w:customStyle="1" w:styleId="Heading4Char">
+    <w:name w:val="Heading 4 Char"/>
+    <w:link w:val="Heading4"/>
+    <w:semiHidden/>
+    <w:rsid w:val="00AC34FD"/>
+    <w:rPr>
+      <w:rFonts w:ascii="Calibri" w:eastAsia="Times New Roman" w:hAnsi="Calibri" w:cs="Times New Roman"/>
+      <w:b/>
+      <w:bCs/>
+      <w:sz w:val="28"/>
+      <w:szCs w:val="28"/>
+    </w:rPr>
+  </w:style>
+  <w:style w:type="paragraph" w:styleId="BodyText">
+    <w:name w:val="Body Text"/>
+    <w:basedOn w:val="Normal"/>
+    <w:link w:val="BodyTextChar"/>
+    <w:rsid w:val="00AC34FD"/>
+    <w:pPr>
+      <w:spacing w:after="120"/>
+    </w:pPr>
+  </w:style>
+  <w:style w:type="character" w:customStyle="1" w:styleId="BodyTextChar">
+    <w:name w:val="Body Text Char"/>
+    <w:link w:val="BodyText"/>
+    <w:rsid w:val="00AC34FD"/>
+    <w:rPr>
+      <w:sz w:val="24"/>
+      <w:szCs w:val="24"/>
+    </w:rPr>
+  </w:style>
+  <w:style w:type="paragraph" w:styleId="TOCHeading">
+    <w:name w:val="TOC Heading"/>
+    <w:basedOn w:val="Heading1"/>
+    <w:next w:val="Normal"/>
+    <w:uiPriority w:val="39"/>
+    <w:unhideWhenUsed/>
+    <w:qFormat/>
+    <w:rsid w:val="00CD61A0"/>
+    <w:pPr>
+      <w:keepLines/>
+      <w:spacing w:after="0" w:line="259" w:lineRule="auto"/>
+      <w:outlineLvl w:val="9"/>
+    </w:pPr>
+    <w:rPr>
+      <w:rFonts w:asciiTheme="majorHAnsi" w:eastAsiaTheme="majorEastAsia" w:hAnsiTheme="majorHAnsi" w:cstheme="majorBidi"/>
+      <w:b w:val="0"/>
+      <w:bCs w:val="0"/>
+      <w:color w:val="2E74B5" w:themeColor="accent1" w:themeShade="BF"/>
+      <w:kern w:val="0"/>
+      <w:lang w:val="en-US" w:eastAsia="en-US"/>
+    </w:rPr>
+  </w:style>
+  <w:style w:type="paragraph" w:customStyle="1" w:styleId="Default">
+    <w:name w:val="Default"/>
+    <w:rsid w:val="001003AE"/>
+    <w:pPr>
+      <w:autoSpaceDE w:val="0"/>
+      <w:autoSpaceDN w:val="0"/>
+      <w:adjustRightInd w:val="0"/>
+    </w:pPr>
+    <w:rPr>
+      <w:rFonts w:ascii="Trebuchet MS" w:hAnsi="Trebuchet MS" w:cs="Trebuchet MS"/>
+      <w:color w:val="000000"/>
+      <w:sz w:val="24"/>
+      <w:szCs w:val="24"/>
+    </w:rPr>
+  </w:style>
+  <w:style w:type="paragraph" w:styleId="ListParagraph">
+    <w:name w:val="List Paragraph"/>
+    <w:basedOn w:val="Normal"/>
+    <w:uiPriority w:val="34"/>
+    <w:rsid w:val="00DA2985"/>
+    <w:pPr>
+      <w:ind w:left="720"/>
+      <w:contextualSpacing/>
+    </w:pPr>
+  </w:style>
+  <w:style w:type="table" w:styleId="TableGrid">
+    <w:name w:val="Table Grid"/>
+    <w:basedOn w:val="TableNormal"/>
+    <w:rsid w:val="00706BA0"/>
+    <w:tblPr>
+      <w:tblInd w:w="0" w:type="dxa"/>
+      <w:tblBorders>
+        <w:top w:val="single" w:sz="4" w:space="0" w:color="auto"/>
+        <w:left w:val="single" w:sz="4" w:space="0" w:color="auto"/>
+        <w:bottom w:val="single" w:sz="4" w:space="0" w:color="auto"/>
+        <w:right w:val="single" w:sz="4" w:space="0" w:color="auto"/>
+        <w:insideH w:val="single" w:sz="4" w:space="0" w:color="auto"/>
+        <w:insideV w:val="single" w:sz="4" w:space="0" w:color="auto"/>
+      </w:tblBorders>
+      <w:tblCellMar>
+        <w:top w:w="0" w:type="dxa"/>
+        <w:left w:w="108" w:type="dxa"/>
+        <w:bottom w:w="0" w:type="dxa"/>
+        <w:right w:w="108" w:type="dxa"/>
+      </w:tblCellMar>
     </w:tblPr>
   </w:style>
   <w:style w:type="character" w:styleId="CommentReference">
@@ -14332,7 +16492,7 @@
     </a:clrScheme>
     <a:fontScheme name="Office">
       <a:majorFont>
-        <a:latin typeface="Calibri Light" panose="020F0302020204030204"/>
+        <a:latin typeface="Calibri Light"/>
         <a:ea typeface=""/>
         <a:cs typeface=""/>
         <a:font script="Jpan" typeface="ＭＳ ゴシック"/>
@@ -14367,7 +16527,7 @@
         <a:font script="Geor" typeface="Sylfaen"/>
       </a:majorFont>
       <a:minorFont>
-        <a:latin typeface="Calibri" panose="020F0502020204030204"/>
+        <a:latin typeface="Calibri"/>
         <a:ea typeface=""/>
         <a:cs typeface=""/>
         <a:font script="Jpan" typeface="ＭＳ 明朝"/>
@@ -14544,7 +16704,7 @@
   <a:extraClrSchemeLst/>
   <a:extLst>
     <a:ext uri="{05A4C25C-085E-4340-85A3-A5531E510DB2}">
-      <thm15:themeFamily xmlns:thm15="http://schemas.microsoft.com/office/thememl/2012/main" name="Office Theme" id="{62F939B6-93AF-4DB8-9C6B-D6C7DFDC589F}" vid="{4A3C46E8-61CC-4603-A589-7422A47A8E4A}"/>
+      <thm15:themeFamily xmlns:thm15="http://schemas.microsoft.com/office/thememl/2012/main" xmlns="" name="Office Theme" id="{62F939B6-93AF-4DB8-9C6B-D6C7DFDC589F}" vid="{4A3C46E8-61CC-4603-A589-7422A47A8E4A}"/>
     </a:ext>
   </a:extLst>
 </a:theme>
@@ -14555,7 +16715,7 @@
 </file>
 
 <file path=customXml/itemProps1.xml><?xml version="1.0" encoding="utf-8"?>
-<ds:datastoreItem xmlns:ds="http://schemas.openxmlformats.org/officeDocument/2006/customXml" ds:itemID="{A596F3BE-E77F-43CF-8738-3968AE34A959}">
+<ds:datastoreItem xmlns:ds="http://schemas.openxmlformats.org/officeDocument/2006/customXml" ds:itemID="{13380DD3-D43E-C942-A10D-6C73FF9AA346}">
   <ds:schemaRefs>
     <ds:schemaRef ds:uri="http://schemas.openxmlformats.org/officeDocument/2006/bibliography"/>
   </ds:schemaRefs>

</xml_diff>